<commit_message>
Speed of Sound Lab Report with Jacob Input
</commit_message>
<xml_diff>
--- a/Speed of Sound Lab Report.docx
+++ b/Speed of Sound Lab Report.docx
@@ -1,6 +1,6 @@
 
 <file path=word/document.xml><?xml version="1.0" encoding="utf-8"?>
-<w:document xmlns:wpc="http://schemas.microsoft.com/office/word/2010/wordprocessingCanvas" xmlns:mc="http://schemas.openxmlformats.org/markup-compatibility/2006" xmlns:o="urn:schemas-microsoft-com:office:office" xmlns:r="http://schemas.openxmlformats.org/officeDocument/2006/relationships" xmlns:m="http://schemas.openxmlformats.org/officeDocument/2006/math" xmlns:v="urn:schemas-microsoft-com:vml" xmlns:wp14="http://schemas.microsoft.com/office/word/2010/wordprocessingDrawing" xmlns:wp="http://schemas.openxmlformats.org/drawingml/2006/wordprocessingDrawing" xmlns:w10="urn:schemas-microsoft-com:office:word" xmlns:w="http://schemas.openxmlformats.org/wordprocessingml/2006/main" xmlns:w14="http://schemas.microsoft.com/office/word/2010/wordml" xmlns:w15="http://schemas.microsoft.com/office/word/2012/wordml" xmlns:wpg="http://schemas.microsoft.com/office/word/2010/wordprocessingGroup" xmlns:wpi="http://schemas.microsoft.com/office/word/2010/wordprocessingInk" xmlns:wne="http://schemas.microsoft.com/office/word/2006/wordml" xmlns:wps="http://schemas.microsoft.com/office/word/2010/wordprocessingShape" mc:Ignorable="w14 w15 wp14">
+<w:document xmlns:wpc="http://schemas.microsoft.com/office/word/2010/wordprocessingCanvas" xmlns:cx="http://schemas.microsoft.com/office/drawing/2014/chartex" xmlns:cx1="http://schemas.microsoft.com/office/drawing/2015/9/8/chartex" xmlns:cx2="http://schemas.microsoft.com/office/drawing/2015/10/21/chartex" xmlns:cx3="http://schemas.microsoft.com/office/drawing/2016/5/9/chartex" xmlns:cx4="http://schemas.microsoft.com/office/drawing/2016/5/10/chartex" xmlns:cx5="http://schemas.microsoft.com/office/drawing/2016/5/11/chartex" xmlns:mc="http://schemas.openxmlformats.org/markup-compatibility/2006" xmlns:o="urn:schemas-microsoft-com:office:office" xmlns:r="http://schemas.openxmlformats.org/officeDocument/2006/relationships" xmlns:m="http://schemas.openxmlformats.org/officeDocument/2006/math" xmlns:v="urn:schemas-microsoft-com:vml" xmlns:wp14="http://schemas.microsoft.com/office/word/2010/wordprocessingDrawing" xmlns:wp="http://schemas.openxmlformats.org/drawingml/2006/wordprocessingDrawing" xmlns:w10="urn:schemas-microsoft-com:office:word" xmlns:w="http://schemas.openxmlformats.org/wordprocessingml/2006/main" xmlns:w14="http://schemas.microsoft.com/office/word/2010/wordml" xmlns:w15="http://schemas.microsoft.com/office/word/2012/wordml" xmlns:w16se="http://schemas.microsoft.com/office/word/2015/wordml/symex" xmlns:wpg="http://schemas.microsoft.com/office/word/2010/wordprocessingGroup" xmlns:wpi="http://schemas.microsoft.com/office/word/2010/wordprocessingInk" xmlns:wne="http://schemas.microsoft.com/office/word/2006/wordml" xmlns:wps="http://schemas.microsoft.com/office/word/2010/wordprocessingShape" mc:Ignorable="w14 w15 w16se wp14">
   <w:body>
     <w:p>
       <w:pPr>
@@ -81,372 +81,122 @@
       </w:r>
     </w:p>
     <w:p>
+      <w:r>
+        <w:tab/>
+      </w:r>
+      <w:r>
+        <w:t>While the speed of light and sound are both absurdly fast and seemingly reach your ears and eyes instantaneously, they do have a measurable speed. In the correct conditions, we can see that these two speeds are indeed different. As it turns out, the speed of light knocks the speed of sound out of the water. But how do we measure the speed of sound?</w:t>
+      </w:r>
+    </w:p>
+    <w:p>
+      <w:r>
+        <w:tab/>
+        <w:t xml:space="preserve">The first person to attempt to measure the speed of sound was </w:t>
+      </w:r>
+      <w:r>
+        <w:t xml:space="preserve">[1] </w:t>
+      </w:r>
+      <w:r>
+        <w:t xml:space="preserve">Pierre </w:t>
+      </w:r>
+      <w:proofErr w:type="spellStart"/>
+      <w:r>
+        <w:t>Gassendi</w:t>
+      </w:r>
+      <w:proofErr w:type="spellEnd"/>
+      <w:r>
+        <w:t xml:space="preserve"> in 1635</w:t>
+      </w:r>
+      <w:r>
+        <w:t>. For his calculations, he measured the time difference between the explosion of a cannon and the arrival of the sound from a distance. His measurements, for how primitive they were, were extremely accurate and resulted in a calculation within 0.5 meters per second of the actual speed.</w:t>
+      </w:r>
+    </w:p>
+    <w:p>
       <w:pPr>
         <w:rPr>
           <w:rFonts w:ascii="Wingdings" w:hAnsi="Wingdings"/>
+          <w:color w:val="FFFFFF" w:themeColor="background1"/>
         </w:rPr>
       </w:pPr>
       <w:r>
         <w:tab/>
       </w:r>
       <w:r>
-        <w:rPr>
-          <w:rFonts w:ascii="Wingdings" w:hAnsi="Wingdings"/>
-        </w:rPr>
-        <w:t></w:t>
-      </w:r>
-      <w:r>
-        <w:rPr>
-          <w:rFonts w:ascii="Wingdings" w:hAnsi="Wingdings"/>
-        </w:rPr>
-        <w:t></w:t>
-      </w:r>
-      <w:r>
-        <w:rPr>
-          <w:rFonts w:ascii="Wingdings" w:hAnsi="Wingdings"/>
-        </w:rPr>
-        <w:t></w:t>
-      </w:r>
-      <w:r>
-        <w:rPr>
-          <w:rFonts w:ascii="Wingdings" w:hAnsi="Wingdings"/>
-        </w:rPr>
-        <w:t></w:t>
-      </w:r>
-      <w:r>
-        <w:rPr>
-          <w:rFonts w:ascii="Wingdings" w:hAnsi="Wingdings"/>
-        </w:rPr>
-        <w:t></w:t>
-      </w:r>
-      <w:r>
-        <w:rPr>
-          <w:rFonts w:ascii="Wingdings" w:hAnsi="Wingdings"/>
-        </w:rPr>
-        <w:t></w:t>
-      </w:r>
-      <w:r>
-        <w:rPr>
-          <w:rFonts w:ascii="Wingdings" w:hAnsi="Wingdings"/>
-        </w:rPr>
-        <w:t></w:t>
-      </w:r>
-      <w:r>
-        <w:rPr>
-          <w:rFonts w:ascii="Wingdings" w:hAnsi="Wingdings"/>
-        </w:rPr>
-        <w:t></w:t>
-      </w:r>
-      <w:r>
-        <w:rPr>
-          <w:rFonts w:ascii="Wingdings" w:hAnsi="Wingdings"/>
-        </w:rPr>
-        <w:t></w:t>
-      </w:r>
-      <w:r>
-        <w:rPr>
-          <w:rFonts w:ascii="Wingdings" w:hAnsi="Wingdings"/>
-        </w:rPr>
-        <w:t></w:t>
-      </w:r>
-      <w:r>
-        <w:rPr>
-          <w:rFonts w:ascii="Wingdings" w:hAnsi="Wingdings"/>
-        </w:rPr>
-        <w:t></w:t>
-      </w:r>
-      <w:r>
-        <w:rPr>
-          <w:rFonts w:ascii="Wingdings" w:hAnsi="Wingdings"/>
-        </w:rPr>
-        <w:t></w:t>
-      </w:r>
-      <w:r>
-        <w:rPr>
-          <w:rFonts w:ascii="Wingdings" w:hAnsi="Wingdings"/>
-        </w:rPr>
-        <w:t></w:t>
-      </w:r>
-      <w:r>
-        <w:rPr>
-          <w:rFonts w:ascii="Wingdings" w:hAnsi="Wingdings"/>
-        </w:rPr>
-        <w:t></w:t>
-      </w:r>
-      <w:r>
-        <w:rPr>
-          <w:rFonts w:ascii="Wingdings" w:hAnsi="Wingdings"/>
-        </w:rPr>
-        <w:t></w:t>
-      </w:r>
-      <w:r>
-        <w:rPr>
-          <w:rFonts w:ascii="Wingdings" w:hAnsi="Wingdings"/>
-        </w:rPr>
-        <w:t></w:t>
-      </w:r>
-      <w:r>
-        <w:rPr>
-          <w:rFonts w:ascii="Wingdings" w:hAnsi="Wingdings"/>
-        </w:rPr>
-        <w:t></w:t>
-      </w:r>
-      <w:r>
-        <w:rPr>
-          <w:rFonts w:ascii="Wingdings" w:hAnsi="Wingdings"/>
-        </w:rPr>
-        <w:t></w:t>
-      </w:r>
-      <w:r>
-        <w:rPr>
-          <w:rFonts w:ascii="Wingdings" w:hAnsi="Wingdings"/>
-        </w:rPr>
-        <w:t></w:t>
-      </w:r>
-      <w:r>
-        <w:rPr>
-          <w:rFonts w:ascii="Wingdings" w:hAnsi="Wingdings"/>
-        </w:rPr>
-        <w:t></w:t>
-      </w:r>
-      <w:r>
-        <w:rPr>
-          <w:rFonts w:ascii="Wingdings" w:hAnsi="Wingdings"/>
-        </w:rPr>
-        <w:t></w:t>
-      </w:r>
-      <w:r>
-        <w:rPr>
-          <w:rFonts w:ascii="Wingdings" w:hAnsi="Wingdings"/>
-        </w:rPr>
-        <w:t></w:t>
-      </w:r>
-      <w:r>
-        <w:rPr>
-          <w:rFonts w:ascii="Wingdings" w:hAnsi="Wingdings"/>
-        </w:rPr>
-        <w:t></w:t>
-      </w:r>
-      <w:r>
-        <w:rPr>
-          <w:rFonts w:ascii="Wingdings" w:hAnsi="Wingdings"/>
-        </w:rPr>
-        <w:t></w:t>
-      </w:r>
-      <w:r>
-        <w:rPr>
-          <w:rFonts w:ascii="Wingdings" w:hAnsi="Wingdings"/>
-        </w:rPr>
-        <w:t></w:t>
-      </w:r>
-      <w:r>
-        <w:rPr>
-          <w:rFonts w:ascii="Wingdings" w:hAnsi="Wingdings"/>
-        </w:rPr>
-        <w:t></w:t>
-      </w:r>
-      <w:r>
-        <w:rPr>
-          <w:rFonts w:ascii="Wingdings" w:hAnsi="Wingdings"/>
-        </w:rPr>
-        <w:t></w:t>
-      </w:r>
-      <w:r>
-        <w:rPr>
-          <w:rFonts w:ascii="Wingdings" w:hAnsi="Wingdings"/>
-        </w:rPr>
-        <w:t></w:t>
-      </w:r>
-      <w:r>
-        <w:rPr>
-          <w:rFonts w:ascii="Wingdings" w:hAnsi="Wingdings"/>
-        </w:rPr>
-        <w:t></w:t>
-      </w:r>
-      <w:r>
-        <w:rPr>
-          <w:rFonts w:ascii="Wingdings" w:hAnsi="Wingdings"/>
-        </w:rPr>
-        <w:t></w:t>
-      </w:r>
-      <w:r>
-        <w:rPr>
-          <w:rFonts w:ascii="Wingdings" w:hAnsi="Wingdings"/>
-        </w:rPr>
-        <w:t></w:t>
-      </w:r>
-      <w:r>
-        <w:rPr>
-          <w:rFonts w:ascii="Wingdings" w:hAnsi="Wingdings"/>
-        </w:rPr>
-        <w:t></w:t>
-      </w:r>
-      <w:r>
-        <w:rPr>
-          <w:rFonts w:ascii="Wingdings" w:hAnsi="Wingdings"/>
-        </w:rPr>
-        <w:t></w:t>
-      </w:r>
-      <w:r>
-        <w:rPr>
-          <w:rFonts w:ascii="Wingdings" w:hAnsi="Wingdings"/>
-        </w:rPr>
-        <w:t></w:t>
-      </w:r>
-    </w:p>
-    <w:p>
-      <w:pPr>
-        <w:rPr>
-          <w:rFonts w:ascii="Wingdings" w:hAnsi="Wingdings"/>
-          <w:color w:val="000000" w:themeColor="text1"/>
-        </w:rPr>
-      </w:pPr>
-      <w:r>
-        <w:rPr>
-          <w:rFonts w:ascii="Wingdings" w:hAnsi="Wingdings"/>
-          <w:color w:val="000000" w:themeColor="text1"/>
-        </w:rPr>
-        <w:t></w:t>
-      </w:r>
-      <w:r>
-        <w:rPr>
-          <w:rFonts w:ascii="Wingdings" w:hAnsi="Wingdings"/>
-          <w:color w:val="000000" w:themeColor="text1"/>
-        </w:rPr>
-        <w:t></w:t>
-      </w:r>
-      <w:r>
-        <w:rPr>
-          <w:rFonts w:ascii="Wingdings" w:hAnsi="Wingdings"/>
-          <w:color w:val="000000" w:themeColor="text1"/>
-        </w:rPr>
-        <w:t></w:t>
-      </w:r>
-      <w:r>
-        <w:rPr>
-          <w:rFonts w:ascii="Wingdings" w:hAnsi="Wingdings"/>
-          <w:color w:val="000000" w:themeColor="text1"/>
-        </w:rPr>
-        <w:t></w:t>
-      </w:r>
-      <w:r>
-        <w:rPr>
-          <w:rFonts w:ascii="Wingdings" w:hAnsi="Wingdings"/>
-          <w:color w:val="000000" w:themeColor="text1"/>
-        </w:rPr>
-        <w:t></w:t>
-      </w:r>
-      <w:r>
-        <w:rPr>
-          <w:rFonts w:ascii="Wingdings" w:hAnsi="Wingdings"/>
-          <w:color w:val="000000" w:themeColor="text1"/>
-        </w:rPr>
-        <w:t></w:t>
-      </w:r>
-      <w:r>
-        <w:rPr>
-          <w:rFonts w:ascii="Wingdings" w:hAnsi="Wingdings"/>
-          <w:color w:val="000000" w:themeColor="text1"/>
-        </w:rPr>
-        <w:t></w:t>
-      </w:r>
-      <w:r>
-        <w:rPr>
-          <w:rFonts w:ascii="Wingdings" w:hAnsi="Wingdings"/>
-          <w:color w:val="000000" w:themeColor="text1"/>
-        </w:rPr>
-        <w:t></w:t>
-      </w:r>
-      <w:r>
-        <w:rPr>
-          <w:rFonts w:ascii="Wingdings" w:hAnsi="Wingdings"/>
-          <w:color w:val="000000" w:themeColor="text1"/>
-        </w:rPr>
-        <w:t></w:t>
-      </w:r>
-      <w:r>
-        <w:rPr>
-          <w:rFonts w:ascii="Wingdings" w:hAnsi="Wingdings"/>
-          <w:color w:val="000000" w:themeColor="text1"/>
-        </w:rPr>
-        <w:t></w:t>
-      </w:r>
-      <w:r>
-        <w:rPr>
-          <w:rFonts w:ascii="Wingdings" w:hAnsi="Wingdings"/>
-          <w:color w:val="000000" w:themeColor="text1"/>
-        </w:rPr>
-        <w:t></w:t>
-      </w:r>
-      <w:r>
-        <w:rPr>
-          <w:rFonts w:ascii="Wingdings" w:hAnsi="Wingdings"/>
-          <w:color w:val="000000" w:themeColor="text1"/>
-        </w:rPr>
-        <w:t></w:t>
-      </w:r>
-      <w:r>
-        <w:rPr>
-          <w:rFonts w:ascii="Wingdings" w:hAnsi="Wingdings"/>
-          <w:color w:val="000000" w:themeColor="text1"/>
-        </w:rPr>
-        <w:t></w:t>
-      </w:r>
-      <w:r>
-        <w:rPr>
-          <w:rFonts w:ascii="Wingdings" w:hAnsi="Wingdings"/>
-          <w:color w:val="000000" w:themeColor="text1"/>
-        </w:rPr>
-        <w:t></w:t>
-      </w:r>
-      <w:r>
-        <w:rPr>
-          <w:rFonts w:ascii="Wingdings" w:hAnsi="Wingdings"/>
-          <w:color w:val="000000" w:themeColor="text1"/>
-        </w:rPr>
-        <w:t></w:t>
-      </w:r>
-      <w:r>
-        <w:rPr>
-          <w:rFonts w:ascii="Wingdings" w:hAnsi="Wingdings"/>
-          <w:color w:val="000000" w:themeColor="text1"/>
-        </w:rPr>
-        <w:t></w:t>
-      </w:r>
-      <w:r>
-        <w:rPr>
-          <w:rFonts w:ascii="Wingdings" w:hAnsi="Wingdings"/>
-          <w:color w:val="000000" w:themeColor="text1"/>
-        </w:rPr>
-        <w:t></w:t>
-      </w:r>
-      <w:r>
-        <w:rPr>
-          <w:rFonts w:ascii="Wingdings" w:hAnsi="Wingdings"/>
-          <w:color w:val="000000" w:themeColor="text1"/>
-        </w:rPr>
-        <w:t></w:t>
-      </w:r>
-      <w:r>
-        <w:rPr>
-          <w:rFonts w:ascii="Wingdings" w:hAnsi="Wingdings"/>
-          <w:color w:val="000000" w:themeColor="text1"/>
-        </w:rPr>
-        <w:t></w:t>
-      </w:r>
-      <w:r>
-        <w:rPr>
-          <w:rFonts w:ascii="Wingdings" w:hAnsi="Wingdings"/>
-          <w:color w:val="000000" w:themeColor="text1"/>
-        </w:rPr>
-        <w:t></w:t>
-      </w:r>
-      <w:r>
-        <w:rPr>
-          <w:rFonts w:ascii="Wingdings" w:hAnsi="Wingdings"/>
-          <w:color w:val="000000" w:themeColor="text1"/>
-        </w:rPr>
-        <w:t></w:t>
+        <w:t>However,</w:t>
+      </w:r>
+      <w:r>
+        <w:t xml:space="preserve"> in our experiment, and in most modern measurements, </w:t>
+      </w:r>
+      <w:r>
+        <w:t xml:space="preserve">our calculations used waves to determine the speed of sound. Because we know the frequency of the wavelengths created by the tuning fork, we can use the formula </w:t>
+      </w:r>
+      <m:oMath>
+        <m:r>
+          <w:rPr>
+            <w:rFonts w:ascii="Cambria Math" w:hAnsi="Cambria Math"/>
+          </w:rPr>
+          <m:t>v=f/</m:t>
+        </m:r>
+        <m:r>
+          <m:rPr>
+            <m:sty m:val="p"/>
+          </m:rPr>
+          <w:rPr>
+            <w:rStyle w:val="apple-converted-space"/>
+            <w:rFonts w:ascii="Cambria Math" w:hAnsi="Cambria Math" w:cs="Arial"/>
+            <w:color w:val="252525"/>
+            <w:sz w:val="21"/>
+            <w:szCs w:val="21"/>
+            <w:shd w:val="clear" w:color="auto" w:fill="FFFFFF"/>
+          </w:rPr>
+          <m:t> </m:t>
+        </m:r>
+        <m:r>
+          <m:rPr>
+            <m:sty m:val="b"/>
+          </m:rPr>
+          <w:rPr>
+            <w:rFonts w:ascii="Cambria Math" w:hAnsi="Cambria Math" w:cs="Arial"/>
+            <w:color w:val="252525"/>
+            <w:sz w:val="21"/>
+            <w:szCs w:val="21"/>
+            <w:shd w:val="clear" w:color="auto" w:fill="FFFFFF"/>
+            <w:lang w:val="el-GR"/>
+          </w:rPr>
+          <m:t>λ</m:t>
+        </m:r>
+      </m:oMath>
+      <w:r>
+        <w:rPr>
+          <w:rFonts w:eastAsiaTheme="minorEastAsia"/>
+          <w:b/>
+          <w:bCs/>
+          <w:color w:val="252525"/>
+          <w:sz w:val="21"/>
+          <w:szCs w:val="21"/>
+          <w:shd w:val="clear" w:color="auto" w:fill="FFFFFF"/>
+        </w:rPr>
+        <w:t xml:space="preserve">. </w:t>
+      </w:r>
+      <w:r>
+        <w:rPr>
+          <w:rFonts w:eastAsiaTheme="minorEastAsia"/>
+          <w:bCs/>
+          <w:color w:val="252525"/>
+          <w:szCs w:val="21"/>
+          <w:shd w:val="clear" w:color="auto" w:fill="FFFFFF"/>
+        </w:rPr>
+        <w:t xml:space="preserve">Measuring several distances of tubing to search for a resonance frequency allows us to determine a wavelength to use in our formula. </w:t>
+      </w:r>
+      <w:r>
+        <w:rPr>
+          <w:rFonts w:eastAsiaTheme="minorEastAsia"/>
+          <w:bCs/>
+          <w:color w:val="FFFFFF" w:themeColor="background1"/>
+          <w:szCs w:val="21"/>
+          <w:shd w:val="clear" w:color="auto" w:fill="FFFFFF"/>
+        </w:rPr>
+        <w:t xml:space="preserve"> Help he has a gun</w:t>
       </w:r>
     </w:p>
     <w:p>
@@ -479,16 +229,1493 @@
         <w:t xml:space="preserve"> and measured that distance from the top of the tube</w:t>
       </w:r>
       <w:r>
-        <w:t>. We did this two more times and then repeated the process with the other tuning fork.</w:t>
-      </w:r>
-    </w:p>
-    <w:p>
-      <w:r>
-        <w:t>HERE’S THE FOOKIN’ DIAGRAM:</w:t>
+        <w:t xml:space="preserve">. We did </w:t>
+      </w:r>
+      <w:proofErr w:type="gramStart"/>
+      <w:r>
+        <w:t>this</w:t>
+      </w:r>
+      <w:proofErr w:type="gramEnd"/>
+      <w:r>
+        <w:t xml:space="preserve"> two more times and then repeated the process with the other tuning fork.</w:t>
+      </w:r>
+    </w:p>
+    <w:p>
+      <w:pPr>
+        <w:jc w:val="center"/>
+        <w:rPr>
+          <w:color w:val="FF0000"/>
+          <w:u w:val="single"/>
+        </w:rPr>
+      </w:pPr>
+      <w:r>
+        <w:rPr>
+          <w:color w:val="FF0000"/>
+          <w:u w:val="single"/>
+        </w:rPr>
+        <w:t>FOOKIN DIAGRAM</w:t>
+      </w:r>
+    </w:p>
+    <w:p>
+      <w:r>
+        <w:rPr>
+          <w:noProof/>
+        </w:rPr>
+        <mc:AlternateContent>
+          <mc:Choice Requires="wps">
+            <w:drawing>
+              <wp:anchor distT="0" distB="0" distL="114300" distR="114300" simplePos="0" relativeHeight="251679744" behindDoc="0" locked="0" layoutInCell="1" allowOverlap="1">
+                <wp:simplePos x="0" y="0"/>
+                <wp:positionH relativeFrom="column">
+                  <wp:posOffset>923925</wp:posOffset>
+                </wp:positionH>
+                <wp:positionV relativeFrom="paragraph">
+                  <wp:posOffset>120650</wp:posOffset>
+                </wp:positionV>
+                <wp:extent cx="1104900" cy="180975"/>
+                <wp:effectExtent l="0" t="0" r="76200" b="85725"/>
+                <wp:wrapNone/>
+                <wp:docPr id="21" name="Straight Arrow Connector 21"/>
+                <wp:cNvGraphicFramePr/>
+                <a:graphic xmlns:a="http://schemas.openxmlformats.org/drawingml/2006/main">
+                  <a:graphicData uri="http://schemas.microsoft.com/office/word/2010/wordprocessingShape">
+                    <wps:wsp>
+                      <wps:cNvCnPr/>
+                      <wps:spPr>
+                        <a:xfrm>
+                          <a:off x="0" y="0"/>
+                          <a:ext cx="1104900" cy="180975"/>
+                        </a:xfrm>
+                        <a:prstGeom prst="straightConnector1">
+                          <a:avLst/>
+                        </a:prstGeom>
+                        <a:ln>
+                          <a:tailEnd type="triangle"/>
+                        </a:ln>
+                      </wps:spPr>
+                      <wps:style>
+                        <a:lnRef idx="1">
+                          <a:schemeClr val="dk1"/>
+                        </a:lnRef>
+                        <a:fillRef idx="0">
+                          <a:schemeClr val="dk1"/>
+                        </a:fillRef>
+                        <a:effectRef idx="0">
+                          <a:schemeClr val="dk1"/>
+                        </a:effectRef>
+                        <a:fontRef idx="minor">
+                          <a:schemeClr val="tx1"/>
+                        </a:fontRef>
+                      </wps:style>
+                      <wps:bodyPr/>
+                    </wps:wsp>
+                  </a:graphicData>
+                </a:graphic>
+              </wp:anchor>
+            </w:drawing>
+          </mc:Choice>
+          <mc:Fallback>
+            <w:pict>
+              <v:shapetype w14:anchorId="011D9B7A" id="_x0000_t32" coordsize="21600,21600" o:spt="32" o:oned="t" path="m,l21600,21600e" filled="f">
+                <v:path arrowok="t" fillok="f" o:connecttype="none"/>
+                <o:lock v:ext="edit" shapetype="t"/>
+              </v:shapetype>
+              <v:shape id="Straight Arrow Connector 21" o:spid="_x0000_s1026" type="#_x0000_t32" style="position:absolute;margin-left:72.75pt;margin-top:9.5pt;width:87pt;height:14.25pt;z-index:251679744;visibility:visible;mso-wrap-style:square;mso-wrap-distance-left:9pt;mso-wrap-distance-top:0;mso-wrap-distance-right:9pt;mso-wrap-distance-bottom:0;mso-position-horizontal:absolute;mso-position-horizontal-relative:text;mso-position-vertical:absolute;mso-position-vertical-relative:text" o:gfxdata="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" strokecolor="black [3200]" strokeweight=".5pt">
+                <v:stroke endarrow="block" joinstyle="miter"/>
+              </v:shape>
+            </w:pict>
+          </mc:Fallback>
+        </mc:AlternateContent>
+      </w:r>
+      <w:r>
+        <w:rPr>
+          <w:noProof/>
+        </w:rPr>
+        <mc:AlternateContent>
+          <mc:Choice Requires="wps">
+            <w:drawing>
+              <wp:anchor distT="0" distB="0" distL="114300" distR="114300" simplePos="0" relativeHeight="251678720" behindDoc="0" locked="0" layoutInCell="1" allowOverlap="1" wp14:anchorId="16F96B4C" wp14:editId="799600B9">
+                <wp:simplePos x="0" y="0"/>
+                <wp:positionH relativeFrom="column">
+                  <wp:posOffset>275590</wp:posOffset>
+                </wp:positionH>
+                <wp:positionV relativeFrom="paragraph">
+                  <wp:posOffset>6350</wp:posOffset>
+                </wp:positionV>
+                <wp:extent cx="638175" cy="247650"/>
+                <wp:effectExtent l="0" t="0" r="28575" b="19050"/>
+                <wp:wrapNone/>
+                <wp:docPr id="20" name="Text Box 20"/>
+                <wp:cNvGraphicFramePr/>
+                <a:graphic xmlns:a="http://schemas.openxmlformats.org/drawingml/2006/main">
+                  <a:graphicData uri="http://schemas.microsoft.com/office/word/2010/wordprocessingShape">
+                    <wps:wsp>
+                      <wps:cNvSpPr txBox="1"/>
+                      <wps:spPr>
+                        <a:xfrm>
+                          <a:off x="0" y="0"/>
+                          <a:ext cx="638175" cy="247650"/>
+                        </a:xfrm>
+                        <a:prstGeom prst="rect">
+                          <a:avLst/>
+                        </a:prstGeom>
+                        <a:solidFill>
+                          <a:schemeClr val="lt1"/>
+                        </a:solidFill>
+                        <a:ln w="6350">
+                          <a:solidFill>
+                            <a:prstClr val="black"/>
+                          </a:solidFill>
+                        </a:ln>
+                      </wps:spPr>
+                      <wps:txbx>
+                        <w:txbxContent>
+                          <w:p>
+                            <w:r>
+                              <w:t>Clamps</w:t>
+                            </w:r>
+                          </w:p>
+                        </w:txbxContent>
+                      </wps:txbx>
+                      <wps:bodyPr rot="0" spcFirstLastPara="0" vertOverflow="overflow" horzOverflow="overflow" vert="horz" wrap="square" lIns="91440" tIns="45720" rIns="91440" bIns="45720" numCol="1" spcCol="0" rtlCol="0" fromWordArt="0" anchor="t" anchorCtr="0" forceAA="0" compatLnSpc="1">
+                        <a:prstTxWarp prst="textNoShape">
+                          <a:avLst/>
+                        </a:prstTxWarp>
+                        <a:noAutofit/>
+                      </wps:bodyPr>
+                    </wps:wsp>
+                  </a:graphicData>
+                </a:graphic>
+                <wp14:sizeRelH relativeFrom="margin">
+                  <wp14:pctWidth>0</wp14:pctWidth>
+                </wp14:sizeRelH>
+                <wp14:sizeRelV relativeFrom="margin">
+                  <wp14:pctHeight>0</wp14:pctHeight>
+                </wp14:sizeRelV>
+              </wp:anchor>
+            </w:drawing>
+          </mc:Choice>
+          <mc:Fallback>
+            <w:pict>
+              <v:shapetype w14:anchorId="16F96B4C" id="_x0000_t202" coordsize="21600,21600" o:spt="202" path="m,l,21600r21600,l21600,xe">
+                <v:stroke joinstyle="miter"/>
+                <v:path gradientshapeok="t" o:connecttype="rect"/>
+              </v:shapetype>
+              <v:shape id="Text Box 20" o:spid="_x0000_s1026" type="#_x0000_t202" style="position:absolute;margin-left:21.7pt;margin-top:.5pt;width:50.25pt;height:19.5pt;z-index:251678720;visibility:visible;mso-wrap-style:square;mso-width-percent:0;mso-height-percent:0;mso-wrap-distance-left:9pt;mso-wrap-distance-top:0;mso-wrap-distance-right:9pt;mso-wrap-distance-bottom:0;mso-position-horizontal:absolute;mso-position-horizontal-relative:text;mso-position-vertical:absolute;mso-position-vertical-relative:text;mso-width-percent:0;mso-height-percent:0;mso-width-relative:margin;mso-height-relative:margin;v-text-anchor:top" o:gfxdata="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" fillcolor="white [3201]" strokeweight=".5pt">
+                <v:textbox>
+                  <w:txbxContent>
+                    <w:p>
+                      <w:r>
+                        <w:t>Clamps</w:t>
+                      </w:r>
+                    </w:p>
+                  </w:txbxContent>
+                </v:textbox>
+              </v:shape>
+            </w:pict>
+          </mc:Fallback>
+        </mc:AlternateContent>
+      </w:r>
+      <w:r>
+        <w:rPr>
+          <w:noProof/>
+        </w:rPr>
+        <mc:AlternateContent>
+          <mc:Choice Requires="wps">
+            <w:drawing>
+              <wp:anchor distT="0" distB="0" distL="114300" distR="114300" simplePos="0" relativeHeight="251668480" behindDoc="0" locked="0" layoutInCell="1" allowOverlap="1">
+                <wp:simplePos x="0" y="0"/>
+                <wp:positionH relativeFrom="column">
+                  <wp:posOffset>2047875</wp:posOffset>
+                </wp:positionH>
+                <wp:positionV relativeFrom="paragraph">
+                  <wp:posOffset>282575</wp:posOffset>
+                </wp:positionV>
+                <wp:extent cx="209550" cy="66675"/>
+                <wp:effectExtent l="0" t="0" r="19050" b="28575"/>
+                <wp:wrapNone/>
+                <wp:docPr id="11" name="Rectangle 11"/>
+                <wp:cNvGraphicFramePr/>
+                <a:graphic xmlns:a="http://schemas.openxmlformats.org/drawingml/2006/main">
+                  <a:graphicData uri="http://schemas.microsoft.com/office/word/2010/wordprocessingShape">
+                    <wps:wsp>
+                      <wps:cNvSpPr/>
+                      <wps:spPr>
+                        <a:xfrm>
+                          <a:off x="0" y="0"/>
+                          <a:ext cx="209550" cy="66675"/>
+                        </a:xfrm>
+                        <a:prstGeom prst="rect">
+                          <a:avLst/>
+                        </a:prstGeom>
+                        <a:solidFill>
+                          <a:schemeClr val="bg1"/>
+                        </a:solidFill>
+                        <a:ln>
+                          <a:solidFill>
+                            <a:schemeClr val="tx1"/>
+                          </a:solidFill>
+                        </a:ln>
+                      </wps:spPr>
+                      <wps:style>
+                        <a:lnRef idx="2">
+                          <a:schemeClr val="accent1">
+                            <a:shade val="50000"/>
+                          </a:schemeClr>
+                        </a:lnRef>
+                        <a:fillRef idx="1">
+                          <a:schemeClr val="accent1"/>
+                        </a:fillRef>
+                        <a:effectRef idx="0">
+                          <a:schemeClr val="accent1"/>
+                        </a:effectRef>
+                        <a:fontRef idx="minor">
+                          <a:schemeClr val="lt1"/>
+                        </a:fontRef>
+                      </wps:style>
+                      <wps:bodyPr rot="0" spcFirstLastPara="0" vertOverflow="overflow" horzOverflow="overflow" vert="horz" wrap="square" lIns="91440" tIns="45720" rIns="91440" bIns="45720" numCol="1" spcCol="0" rtlCol="0" fromWordArt="0" anchor="ctr" anchorCtr="0" forceAA="0" compatLnSpc="1">
+                        <a:prstTxWarp prst="textNoShape">
+                          <a:avLst/>
+                        </a:prstTxWarp>
+                        <a:noAutofit/>
+                      </wps:bodyPr>
+                    </wps:wsp>
+                  </a:graphicData>
+                </a:graphic>
+              </wp:anchor>
+            </w:drawing>
+          </mc:Choice>
+          <mc:Fallback>
+            <w:pict>
+              <v:rect w14:anchorId="720145CA" id="Rectangle 11" o:spid="_x0000_s1026" style="position:absolute;margin-left:161.25pt;margin-top:22.25pt;width:16.5pt;height:5.25pt;z-index:251668480;visibility:visible;mso-wrap-style:square;mso-wrap-distance-left:9pt;mso-wrap-distance-top:0;mso-wrap-distance-right:9pt;mso-wrap-distance-bottom:0;mso-position-horizontal:absolute;mso-position-horizontal-relative:text;mso-position-vertical:absolute;mso-position-vertical-relative:text;v-text-anchor:middle" o:gfxdata="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" fillcolor="white [3212]" strokecolor="black [3213]" strokeweight="1pt"/>
+            </w:pict>
+          </mc:Fallback>
+        </mc:AlternateContent>
+      </w:r>
+      <w:r>
+        <w:rPr>
+          <w:noProof/>
+        </w:rPr>
+        <mc:AlternateContent>
+          <mc:Choice Requires="wps">
+            <w:drawing>
+              <wp:anchor distT="0" distB="0" distL="114300" distR="114300" simplePos="0" relativeHeight="251659264" behindDoc="0" locked="0" layoutInCell="1" allowOverlap="1">
+                <wp:simplePos x="0" y="0"/>
+                <wp:positionH relativeFrom="column">
+                  <wp:posOffset>2228850</wp:posOffset>
+                </wp:positionH>
+                <wp:positionV relativeFrom="paragraph">
+                  <wp:posOffset>187325</wp:posOffset>
+                </wp:positionV>
+                <wp:extent cx="142875" cy="1971675"/>
+                <wp:effectExtent l="0" t="0" r="28575" b="28575"/>
+                <wp:wrapNone/>
+                <wp:docPr id="1" name="Rectangle 1"/>
+                <wp:cNvGraphicFramePr/>
+                <a:graphic xmlns:a="http://schemas.openxmlformats.org/drawingml/2006/main">
+                  <a:graphicData uri="http://schemas.microsoft.com/office/word/2010/wordprocessingShape">
+                    <wps:wsp>
+                      <wps:cNvSpPr/>
+                      <wps:spPr>
+                        <a:xfrm>
+                          <a:off x="0" y="0"/>
+                          <a:ext cx="142875" cy="1971675"/>
+                        </a:xfrm>
+                        <a:prstGeom prst="rect">
+                          <a:avLst/>
+                        </a:prstGeom>
+                        <a:solidFill>
+                          <a:schemeClr val="bg1"/>
+                        </a:solidFill>
+                        <a:ln>
+                          <a:solidFill>
+                            <a:schemeClr val="tx1"/>
+                          </a:solidFill>
+                        </a:ln>
+                      </wps:spPr>
+                      <wps:style>
+                        <a:lnRef idx="2">
+                          <a:schemeClr val="accent1">
+                            <a:shade val="50000"/>
+                          </a:schemeClr>
+                        </a:lnRef>
+                        <a:fillRef idx="1">
+                          <a:schemeClr val="accent1"/>
+                        </a:fillRef>
+                        <a:effectRef idx="0">
+                          <a:schemeClr val="accent1"/>
+                        </a:effectRef>
+                        <a:fontRef idx="minor">
+                          <a:schemeClr val="lt1"/>
+                        </a:fontRef>
+                      </wps:style>
+                      <wps:bodyPr rot="0" spcFirstLastPara="0" vertOverflow="overflow" horzOverflow="overflow" vert="horz" wrap="square" lIns="91440" tIns="45720" rIns="91440" bIns="45720" numCol="1" spcCol="0" rtlCol="0" fromWordArt="0" anchor="ctr" anchorCtr="0" forceAA="0" compatLnSpc="1">
+                        <a:prstTxWarp prst="textNoShape">
+                          <a:avLst/>
+                        </a:prstTxWarp>
+                        <a:noAutofit/>
+                      </wps:bodyPr>
+                    </wps:wsp>
+                  </a:graphicData>
+                </a:graphic>
+                <wp14:sizeRelH relativeFrom="margin">
+                  <wp14:pctWidth>0</wp14:pctWidth>
+                </wp14:sizeRelH>
+                <wp14:sizeRelV relativeFrom="margin">
+                  <wp14:pctHeight>0</wp14:pctHeight>
+                </wp14:sizeRelV>
+              </wp:anchor>
+            </w:drawing>
+          </mc:Choice>
+          <mc:Fallback>
+            <w:pict>
+              <v:rect w14:anchorId="466AA384" id="Rectangle 1" o:spid="_x0000_s1026" style="position:absolute;margin-left:175.5pt;margin-top:14.75pt;width:11.25pt;height:155.25pt;z-index:251659264;visibility:visible;mso-wrap-style:square;mso-width-percent:0;mso-height-percent:0;mso-wrap-distance-left:9pt;mso-wrap-distance-top:0;mso-wrap-distance-right:9pt;mso-wrap-distance-bottom:0;mso-position-horizontal:absolute;mso-position-horizontal-relative:text;mso-position-vertical:absolute;mso-position-vertical-relative:text;mso-width-percent:0;mso-height-percent:0;mso-width-relative:margin;mso-height-relative:margin;v-text-anchor:middle" o:gfxdata="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" fillcolor="white [3212]" strokecolor="black [3213]" strokeweight="1pt"/>
+            </w:pict>
+          </mc:Fallback>
+        </mc:AlternateContent>
+      </w:r>
+    </w:p>
+    <w:p>
+      <w:r>
+        <w:rPr>
+          <w:noProof/>
+        </w:rPr>
+        <mc:AlternateContent>
+          <mc:Choice Requires="wps">
+            <w:drawing>
+              <wp:anchor distT="0" distB="0" distL="114300" distR="114300" simplePos="0" relativeHeight="251680768" behindDoc="0" locked="0" layoutInCell="1" allowOverlap="1">
+                <wp:simplePos x="0" y="0"/>
+                <wp:positionH relativeFrom="column">
+                  <wp:posOffset>1495425</wp:posOffset>
+                </wp:positionH>
+                <wp:positionV relativeFrom="paragraph">
+                  <wp:posOffset>177800</wp:posOffset>
+                </wp:positionV>
+                <wp:extent cx="733425" cy="219075"/>
+                <wp:effectExtent l="0" t="38100" r="47625" b="28575"/>
+                <wp:wrapNone/>
+                <wp:docPr id="22" name="Straight Arrow Connector 22"/>
+                <wp:cNvGraphicFramePr/>
+                <a:graphic xmlns:a="http://schemas.openxmlformats.org/drawingml/2006/main">
+                  <a:graphicData uri="http://schemas.microsoft.com/office/word/2010/wordprocessingShape">
+                    <wps:wsp>
+                      <wps:cNvCnPr/>
+                      <wps:spPr>
+                        <a:xfrm flipV="1">
+                          <a:off x="0" y="0"/>
+                          <a:ext cx="733425" cy="219075"/>
+                        </a:xfrm>
+                        <a:prstGeom prst="straightConnector1">
+                          <a:avLst/>
+                        </a:prstGeom>
+                        <a:ln>
+                          <a:tailEnd type="triangle"/>
+                        </a:ln>
+                      </wps:spPr>
+                      <wps:style>
+                        <a:lnRef idx="1">
+                          <a:schemeClr val="dk1"/>
+                        </a:lnRef>
+                        <a:fillRef idx="0">
+                          <a:schemeClr val="dk1"/>
+                        </a:fillRef>
+                        <a:effectRef idx="0">
+                          <a:schemeClr val="dk1"/>
+                        </a:effectRef>
+                        <a:fontRef idx="minor">
+                          <a:schemeClr val="tx1"/>
+                        </a:fontRef>
+                      </wps:style>
+                      <wps:bodyPr/>
+                    </wps:wsp>
+                  </a:graphicData>
+                </a:graphic>
+              </wp:anchor>
+            </w:drawing>
+          </mc:Choice>
+          <mc:Fallback>
+            <w:pict>
+              <v:shape w14:anchorId="61769B10" id="Straight Arrow Connector 22" o:spid="_x0000_s1026" type="#_x0000_t32" style="position:absolute;margin-left:117.75pt;margin-top:14pt;width:57.75pt;height:17.25pt;flip:y;z-index:251680768;visibility:visible;mso-wrap-style:square;mso-wrap-distance-left:9pt;mso-wrap-distance-top:0;mso-wrap-distance-right:9pt;mso-wrap-distance-bottom:0;mso-position-horizontal:absolute;mso-position-horizontal-relative:text;mso-position-vertical:absolute;mso-position-vertical-relative:text" o:gfxdata="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" strokecolor="black [3200]" strokeweight=".5pt">
+                <v:stroke endarrow="block" joinstyle="miter"/>
+              </v:shape>
+            </w:pict>
+          </mc:Fallback>
+        </mc:AlternateContent>
+      </w:r>
+      <w:r>
+        <w:rPr>
+          <w:noProof/>
+        </w:rPr>
+        <mc:AlternateContent>
+          <mc:Choice Requires="wps">
+            <w:drawing>
+              <wp:anchor distT="0" distB="0" distL="114300" distR="114300" simplePos="0" relativeHeight="251673600" behindDoc="0" locked="0" layoutInCell="1" allowOverlap="1" wp14:anchorId="7F08777D" wp14:editId="02DCED40">
+                <wp:simplePos x="0" y="0"/>
+                <wp:positionH relativeFrom="column">
+                  <wp:posOffset>4419599</wp:posOffset>
+                </wp:positionH>
+                <wp:positionV relativeFrom="paragraph">
+                  <wp:posOffset>196850</wp:posOffset>
+                </wp:positionV>
+                <wp:extent cx="1495425" cy="257175"/>
+                <wp:effectExtent l="0" t="0" r="28575" b="28575"/>
+                <wp:wrapNone/>
+                <wp:docPr id="17" name="Text Box 17"/>
+                <wp:cNvGraphicFramePr/>
+                <a:graphic xmlns:a="http://schemas.openxmlformats.org/drawingml/2006/main">
+                  <a:graphicData uri="http://schemas.microsoft.com/office/word/2010/wordprocessingShape">
+                    <wps:wsp>
+                      <wps:cNvSpPr txBox="1"/>
+                      <wps:spPr>
+                        <a:xfrm>
+                          <a:off x="0" y="0"/>
+                          <a:ext cx="1495425" cy="257175"/>
+                        </a:xfrm>
+                        <a:prstGeom prst="rect">
+                          <a:avLst/>
+                        </a:prstGeom>
+                        <a:solidFill>
+                          <a:schemeClr val="lt1"/>
+                        </a:solidFill>
+                        <a:ln w="6350">
+                          <a:solidFill>
+                            <a:prstClr val="black"/>
+                          </a:solidFill>
+                        </a:ln>
+                      </wps:spPr>
+                      <wps:txbx>
+                        <w:txbxContent>
+                          <w:p>
+                            <w:r>
+                              <w:t>Water Jug with Water</w:t>
+                            </w:r>
+                          </w:p>
+                        </w:txbxContent>
+                      </wps:txbx>
+                      <wps:bodyPr rot="0" spcFirstLastPara="0" vertOverflow="overflow" horzOverflow="overflow" vert="horz" wrap="square" lIns="91440" tIns="45720" rIns="91440" bIns="45720" numCol="1" spcCol="0" rtlCol="0" fromWordArt="0" anchor="t" anchorCtr="0" forceAA="0" compatLnSpc="1">
+                        <a:prstTxWarp prst="textNoShape">
+                          <a:avLst/>
+                        </a:prstTxWarp>
+                        <a:noAutofit/>
+                      </wps:bodyPr>
+                    </wps:wsp>
+                  </a:graphicData>
+                </a:graphic>
+                <wp14:sizeRelH relativeFrom="margin">
+                  <wp14:pctWidth>0</wp14:pctWidth>
+                </wp14:sizeRelH>
+                <wp14:sizeRelV relativeFrom="margin">
+                  <wp14:pctHeight>0</wp14:pctHeight>
+                </wp14:sizeRelV>
+              </wp:anchor>
+            </w:drawing>
+          </mc:Choice>
+          <mc:Fallback>
+            <w:pict>
+              <v:shape w14:anchorId="7F08777D" id="Text Box 17" o:spid="_x0000_s1027" type="#_x0000_t202" style="position:absolute;margin-left:348pt;margin-top:15.5pt;width:117.75pt;height:20.25pt;z-index:251673600;visibility:visible;mso-wrap-style:square;mso-width-percent:0;mso-height-percent:0;mso-wrap-distance-left:9pt;mso-wrap-distance-top:0;mso-wrap-distance-right:9pt;mso-wrap-distance-bottom:0;mso-position-horizontal:absolute;mso-position-horizontal-relative:text;mso-position-vertical:absolute;mso-position-vertical-relative:text;mso-width-percent:0;mso-height-percent:0;mso-width-relative:margin;mso-height-relative:margin;v-text-anchor:top" o:gfxdata="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" fillcolor="white [3201]" strokeweight=".5pt">
+                <v:textbox>
+                  <w:txbxContent>
+                    <w:p>
+                      <w:r>
+                        <w:t>Water Jug with Water</w:t>
+                      </w:r>
+                    </w:p>
+                  </w:txbxContent>
+                </v:textbox>
+              </v:shape>
+            </w:pict>
+          </mc:Fallback>
+        </mc:AlternateContent>
+      </w:r>
+      <w:r>
+        <w:rPr>
+          <w:noProof/>
+        </w:rPr>
+        <mc:AlternateContent>
+          <mc:Choice Requires="wps">
+            <w:drawing>
+              <wp:anchor distT="0" distB="0" distL="114300" distR="114300" simplePos="0" relativeHeight="251662336" behindDoc="0" locked="0" layoutInCell="1" allowOverlap="1" wp14:anchorId="0850AC4D" wp14:editId="19EECD75">
+                <wp:simplePos x="0" y="0"/>
+                <wp:positionH relativeFrom="column">
+                  <wp:posOffset>3857625</wp:posOffset>
+                </wp:positionH>
+                <wp:positionV relativeFrom="paragraph">
+                  <wp:posOffset>196850</wp:posOffset>
+                </wp:positionV>
+                <wp:extent cx="285750" cy="304800"/>
+                <wp:effectExtent l="0" t="0" r="19050" b="19050"/>
+                <wp:wrapNone/>
+                <wp:docPr id="4" name="Rectangle 4"/>
+                <wp:cNvGraphicFramePr/>
+                <a:graphic xmlns:a="http://schemas.openxmlformats.org/drawingml/2006/main">
+                  <a:graphicData uri="http://schemas.microsoft.com/office/word/2010/wordprocessingShape">
+                    <wps:wsp>
+                      <wps:cNvSpPr/>
+                      <wps:spPr>
+                        <a:xfrm>
+                          <a:off x="0" y="0"/>
+                          <a:ext cx="285750" cy="304800"/>
+                        </a:xfrm>
+                        <a:prstGeom prst="rect">
+                          <a:avLst/>
+                        </a:prstGeom>
+                        <a:solidFill>
+                          <a:schemeClr val="bg1"/>
+                        </a:solidFill>
+                        <a:ln>
+                          <a:solidFill>
+                            <a:schemeClr val="tx1"/>
+                          </a:solidFill>
+                        </a:ln>
+                      </wps:spPr>
+                      <wps:style>
+                        <a:lnRef idx="2">
+                          <a:schemeClr val="accent1">
+                            <a:shade val="50000"/>
+                          </a:schemeClr>
+                        </a:lnRef>
+                        <a:fillRef idx="1">
+                          <a:schemeClr val="accent1"/>
+                        </a:fillRef>
+                        <a:effectRef idx="0">
+                          <a:schemeClr val="accent1"/>
+                        </a:effectRef>
+                        <a:fontRef idx="minor">
+                          <a:schemeClr val="lt1"/>
+                        </a:fontRef>
+                      </wps:style>
+                      <wps:bodyPr rot="0" spcFirstLastPara="0" vertOverflow="overflow" horzOverflow="overflow" vert="horz" wrap="square" lIns="91440" tIns="45720" rIns="91440" bIns="45720" numCol="1" spcCol="0" rtlCol="0" fromWordArt="0" anchor="ctr" anchorCtr="0" forceAA="0" compatLnSpc="1">
+                        <a:prstTxWarp prst="textNoShape">
+                          <a:avLst/>
+                        </a:prstTxWarp>
+                        <a:noAutofit/>
+                      </wps:bodyPr>
+                    </wps:wsp>
+                  </a:graphicData>
+                </a:graphic>
+                <wp14:sizeRelH relativeFrom="margin">
+                  <wp14:pctWidth>0</wp14:pctWidth>
+                </wp14:sizeRelH>
+                <wp14:sizeRelV relativeFrom="margin">
+                  <wp14:pctHeight>0</wp14:pctHeight>
+                </wp14:sizeRelV>
+              </wp:anchor>
+            </w:drawing>
+          </mc:Choice>
+          <mc:Fallback>
+            <w:pict>
+              <v:rect w14:anchorId="75004BBE" id="Rectangle 4" o:spid="_x0000_s1026" style="position:absolute;margin-left:303.75pt;margin-top:15.5pt;width:22.5pt;height:24pt;z-index:251662336;visibility:visible;mso-wrap-style:square;mso-width-percent:0;mso-height-percent:0;mso-wrap-distance-left:9pt;mso-wrap-distance-top:0;mso-wrap-distance-right:9pt;mso-wrap-distance-bottom:0;mso-position-horizontal:absolute;mso-position-horizontal-relative:text;mso-position-vertical:absolute;mso-position-vertical-relative:text;mso-width-percent:0;mso-height-percent:0;mso-width-relative:margin;mso-height-relative:margin;v-text-anchor:middle" o:gfxdata="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" fillcolor="white [3212]" strokecolor="black [3213]" strokeweight="1pt"/>
+            </w:pict>
+          </mc:Fallback>
+        </mc:AlternateContent>
+      </w:r>
+    </w:p>
+    <w:p>
+      <w:r>
+        <w:rPr>
+          <w:noProof/>
+        </w:rPr>
+        <mc:AlternateContent>
+          <mc:Choice Requires="wps">
+            <w:drawing>
+              <wp:anchor distT="0" distB="0" distL="114300" distR="114300" simplePos="0" relativeHeight="251682816" behindDoc="0" locked="0" layoutInCell="1" allowOverlap="1">
+                <wp:simplePos x="0" y="0"/>
+                <wp:positionH relativeFrom="column">
+                  <wp:posOffset>4210050</wp:posOffset>
+                </wp:positionH>
+                <wp:positionV relativeFrom="paragraph">
+                  <wp:posOffset>44450</wp:posOffset>
+                </wp:positionV>
+                <wp:extent cx="209550" cy="0"/>
+                <wp:effectExtent l="38100" t="76200" r="0" b="95250"/>
+                <wp:wrapNone/>
+                <wp:docPr id="24" name="Straight Arrow Connector 24"/>
+                <wp:cNvGraphicFramePr/>
+                <a:graphic xmlns:a="http://schemas.openxmlformats.org/drawingml/2006/main">
+                  <a:graphicData uri="http://schemas.microsoft.com/office/word/2010/wordprocessingShape">
+                    <wps:wsp>
+                      <wps:cNvCnPr/>
+                      <wps:spPr>
+                        <a:xfrm flipH="1">
+                          <a:off x="0" y="0"/>
+                          <a:ext cx="209550" cy="0"/>
+                        </a:xfrm>
+                        <a:prstGeom prst="straightConnector1">
+                          <a:avLst/>
+                        </a:prstGeom>
+                        <a:ln>
+                          <a:tailEnd type="triangle"/>
+                        </a:ln>
+                      </wps:spPr>
+                      <wps:style>
+                        <a:lnRef idx="1">
+                          <a:schemeClr val="dk1"/>
+                        </a:lnRef>
+                        <a:fillRef idx="0">
+                          <a:schemeClr val="dk1"/>
+                        </a:fillRef>
+                        <a:effectRef idx="0">
+                          <a:schemeClr val="dk1"/>
+                        </a:effectRef>
+                        <a:fontRef idx="minor">
+                          <a:schemeClr val="tx1"/>
+                        </a:fontRef>
+                      </wps:style>
+                      <wps:bodyPr/>
+                    </wps:wsp>
+                  </a:graphicData>
+                </a:graphic>
+              </wp:anchor>
+            </w:drawing>
+          </mc:Choice>
+          <mc:Fallback>
+            <w:pict>
+              <v:shape w14:anchorId="47A5D157" id="Straight Arrow Connector 24" o:spid="_x0000_s1026" type="#_x0000_t32" style="position:absolute;margin-left:331.5pt;margin-top:3.5pt;width:16.5pt;height:0;flip:x;z-index:251682816;visibility:visible;mso-wrap-style:square;mso-wrap-distance-left:9pt;mso-wrap-distance-top:0;mso-wrap-distance-right:9pt;mso-wrap-distance-bottom:0;mso-position-horizontal:absolute;mso-position-horizontal-relative:text;mso-position-vertical:absolute;mso-position-vertical-relative:text" o:gfxdata="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" strokecolor="black [3200]" strokeweight=".5pt">
+                <v:stroke endarrow="block" joinstyle="miter"/>
+              </v:shape>
+            </w:pict>
+          </mc:Fallback>
+        </mc:AlternateContent>
+      </w:r>
+      <w:r>
+        <w:rPr>
+          <w:noProof/>
+        </w:rPr>
+        <mc:AlternateContent>
+          <mc:Choice Requires="wps">
+            <w:drawing>
+              <wp:anchor distT="0" distB="0" distL="114300" distR="114300" simplePos="0" relativeHeight="251669504" behindDoc="0" locked="0" layoutInCell="1" allowOverlap="1">
+                <wp:simplePos x="0" y="0"/>
+                <wp:positionH relativeFrom="column">
+                  <wp:posOffset>266700</wp:posOffset>
+                </wp:positionH>
+                <wp:positionV relativeFrom="paragraph">
+                  <wp:posOffset>6350</wp:posOffset>
+                </wp:positionV>
+                <wp:extent cx="1219200" cy="247650"/>
+                <wp:effectExtent l="0" t="0" r="19050" b="19050"/>
+                <wp:wrapNone/>
+                <wp:docPr id="15" name="Text Box 15"/>
+                <wp:cNvGraphicFramePr/>
+                <a:graphic xmlns:a="http://schemas.openxmlformats.org/drawingml/2006/main">
+                  <a:graphicData uri="http://schemas.microsoft.com/office/word/2010/wordprocessingShape">
+                    <wps:wsp>
+                      <wps:cNvSpPr txBox="1"/>
+                      <wps:spPr>
+                        <a:xfrm>
+                          <a:off x="0" y="0"/>
+                          <a:ext cx="1219200" cy="247650"/>
+                        </a:xfrm>
+                        <a:prstGeom prst="rect">
+                          <a:avLst/>
+                        </a:prstGeom>
+                        <a:solidFill>
+                          <a:schemeClr val="lt1"/>
+                        </a:solidFill>
+                        <a:ln w="6350">
+                          <a:solidFill>
+                            <a:prstClr val="black"/>
+                          </a:solidFill>
+                        </a:ln>
+                      </wps:spPr>
+                      <wps:txbx>
+                        <w:txbxContent>
+                          <w:p>
+                            <w:r>
+                              <w:t>Tube with W</w:t>
+                            </w:r>
+                            <w:r>
+                              <w:t>ater</w:t>
+                            </w:r>
+                          </w:p>
+                        </w:txbxContent>
+                      </wps:txbx>
+                      <wps:bodyPr rot="0" spcFirstLastPara="0" vertOverflow="overflow" horzOverflow="overflow" vert="horz" wrap="square" lIns="91440" tIns="45720" rIns="91440" bIns="45720" numCol="1" spcCol="0" rtlCol="0" fromWordArt="0" anchor="t" anchorCtr="0" forceAA="0" compatLnSpc="1">
+                        <a:prstTxWarp prst="textNoShape">
+                          <a:avLst/>
+                        </a:prstTxWarp>
+                        <a:noAutofit/>
+                      </wps:bodyPr>
+                    </wps:wsp>
+                  </a:graphicData>
+                </a:graphic>
+                <wp14:sizeRelH relativeFrom="margin">
+                  <wp14:pctWidth>0</wp14:pctWidth>
+                </wp14:sizeRelH>
+                <wp14:sizeRelV relativeFrom="margin">
+                  <wp14:pctHeight>0</wp14:pctHeight>
+                </wp14:sizeRelV>
+              </wp:anchor>
+            </w:drawing>
+          </mc:Choice>
+          <mc:Fallback>
+            <w:pict>
+              <v:shape id="Text Box 15" o:spid="_x0000_s1028" type="#_x0000_t202" style="position:absolute;margin-left:21pt;margin-top:.5pt;width:96pt;height:19.5pt;z-index:251669504;visibility:visible;mso-wrap-style:square;mso-width-percent:0;mso-height-percent:0;mso-wrap-distance-left:9pt;mso-wrap-distance-top:0;mso-wrap-distance-right:9pt;mso-wrap-distance-bottom:0;mso-position-horizontal:absolute;mso-position-horizontal-relative:text;mso-position-vertical:absolute;mso-position-vertical-relative:text;mso-width-percent:0;mso-height-percent:0;mso-width-relative:margin;mso-height-relative:margin;v-text-anchor:top" o:gfxdata="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" fillcolor="white [3201]" strokeweight=".5pt">
+                <v:textbox>
+                  <w:txbxContent>
+                    <w:p>
+                      <w:r>
+                        <w:t>Tube with W</w:t>
+                      </w:r>
+                      <w:r>
+                        <w:t>ater</w:t>
+                      </w:r>
+                    </w:p>
+                  </w:txbxContent>
+                </v:textbox>
+              </v:shape>
+            </w:pict>
+          </mc:Fallback>
+        </mc:AlternateContent>
+      </w:r>
+      <w:r>
+        <w:rPr>
+          <w:noProof/>
+        </w:rPr>
+        <mc:AlternateContent>
+          <mc:Choice Requires="wps">
+            <w:drawing>
+              <wp:anchor distT="0" distB="0" distL="114300" distR="114300" simplePos="0" relativeHeight="251674624" behindDoc="0" locked="0" layoutInCell="1" allowOverlap="1">
+                <wp:simplePos x="0" y="0"/>
+                <wp:positionH relativeFrom="column">
+                  <wp:posOffset>2076450</wp:posOffset>
+                </wp:positionH>
+                <wp:positionV relativeFrom="paragraph">
+                  <wp:posOffset>15875</wp:posOffset>
+                </wp:positionV>
+                <wp:extent cx="57150" cy="1447800"/>
+                <wp:effectExtent l="0" t="0" r="19050" b="19050"/>
+                <wp:wrapNone/>
+                <wp:docPr id="18" name="Rectangle 18"/>
+                <wp:cNvGraphicFramePr/>
+                <a:graphic xmlns:a="http://schemas.openxmlformats.org/drawingml/2006/main">
+                  <a:graphicData uri="http://schemas.microsoft.com/office/word/2010/wordprocessingShape">
+                    <wps:wsp>
+                      <wps:cNvSpPr/>
+                      <wps:spPr>
+                        <a:xfrm>
+                          <a:off x="0" y="0"/>
+                          <a:ext cx="57150" cy="1447800"/>
+                        </a:xfrm>
+                        <a:prstGeom prst="rect">
+                          <a:avLst/>
+                        </a:prstGeom>
+                        <a:solidFill>
+                          <a:schemeClr val="bg1"/>
+                        </a:solidFill>
+                        <a:ln>
+                          <a:solidFill>
+                            <a:schemeClr val="tx1"/>
+                          </a:solidFill>
+                        </a:ln>
+                      </wps:spPr>
+                      <wps:style>
+                        <a:lnRef idx="2">
+                          <a:schemeClr val="accent1">
+                            <a:shade val="50000"/>
+                          </a:schemeClr>
+                        </a:lnRef>
+                        <a:fillRef idx="1">
+                          <a:schemeClr val="accent1"/>
+                        </a:fillRef>
+                        <a:effectRef idx="0">
+                          <a:schemeClr val="accent1"/>
+                        </a:effectRef>
+                        <a:fontRef idx="minor">
+                          <a:schemeClr val="lt1"/>
+                        </a:fontRef>
+                      </wps:style>
+                      <wps:bodyPr rot="0" spcFirstLastPara="0" vertOverflow="overflow" horzOverflow="overflow" vert="horz" wrap="square" lIns="91440" tIns="45720" rIns="91440" bIns="45720" numCol="1" spcCol="0" rtlCol="0" fromWordArt="0" anchor="ctr" anchorCtr="0" forceAA="0" compatLnSpc="1">
+                        <a:prstTxWarp prst="textNoShape">
+                          <a:avLst/>
+                        </a:prstTxWarp>
+                        <a:noAutofit/>
+                      </wps:bodyPr>
+                    </wps:wsp>
+                  </a:graphicData>
+                </a:graphic>
+              </wp:anchor>
+            </w:drawing>
+          </mc:Choice>
+          <mc:Fallback>
+            <w:pict>
+              <v:rect w14:anchorId="1D3EC50A" id="Rectangle 18" o:spid="_x0000_s1026" style="position:absolute;margin-left:163.5pt;margin-top:1.25pt;width:4.5pt;height:114pt;z-index:251674624;visibility:visible;mso-wrap-style:square;mso-wrap-distance-left:9pt;mso-wrap-distance-top:0;mso-wrap-distance-right:9pt;mso-wrap-distance-bottom:0;mso-position-horizontal:absolute;mso-position-horizontal-relative:text;mso-position-vertical:absolute;mso-position-vertical-relative:text;v-text-anchor:middle" o:gfxdata="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" fillcolor="white [3212]" strokecolor="black [3213]" strokeweight="1pt"/>
+            </w:pict>
+          </mc:Fallback>
+        </mc:AlternateContent>
+      </w:r>
+      <w:r>
+        <w:rPr>
+          <w:noProof/>
+        </w:rPr>
+        <mc:AlternateContent>
+          <mc:Choice Requires="wps">
+            <w:drawing>
+              <wp:anchor distT="0" distB="0" distL="114300" distR="114300" simplePos="0" relativeHeight="251660288" behindDoc="0" locked="0" layoutInCell="1" allowOverlap="1">
+                <wp:simplePos x="0" y="0"/>
+                <wp:positionH relativeFrom="column">
+                  <wp:posOffset>2381250</wp:posOffset>
+                </wp:positionH>
+                <wp:positionV relativeFrom="paragraph">
+                  <wp:posOffset>225424</wp:posOffset>
+                </wp:positionV>
+                <wp:extent cx="1600200" cy="1152525"/>
+                <wp:effectExtent l="0" t="0" r="19050" b="28575"/>
+                <wp:wrapNone/>
+                <wp:docPr id="2" name="Freeform: Shape 2"/>
+                <wp:cNvGraphicFramePr/>
+                <a:graphic xmlns:a="http://schemas.openxmlformats.org/drawingml/2006/main">
+                  <a:graphicData uri="http://schemas.microsoft.com/office/word/2010/wordprocessingShape">
+                    <wps:wsp>
+                      <wps:cNvSpPr/>
+                      <wps:spPr>
+                        <a:xfrm>
+                          <a:off x="0" y="0"/>
+                          <a:ext cx="1600200" cy="1152525"/>
+                        </a:xfrm>
+                        <a:custGeom>
+                          <a:avLst/>
+                          <a:gdLst>
+                            <a:gd name="connsiteX0" fmla="*/ 0 w 1543050"/>
+                            <a:gd name="connsiteY0" fmla="*/ 1409700 h 1409700"/>
+                            <a:gd name="connsiteX1" fmla="*/ 733425 w 1543050"/>
+                            <a:gd name="connsiteY1" fmla="*/ 1143000 h 1409700"/>
+                            <a:gd name="connsiteX2" fmla="*/ 1123950 w 1543050"/>
+                            <a:gd name="connsiteY2" fmla="*/ 514350 h 1409700"/>
+                            <a:gd name="connsiteX3" fmla="*/ 1543050 w 1543050"/>
+                            <a:gd name="connsiteY3" fmla="*/ 0 h 1409700"/>
+                            <a:gd name="connsiteX4" fmla="*/ 1543050 w 1543050"/>
+                            <a:gd name="connsiteY4" fmla="*/ 0 h 1409700"/>
+                          </a:gdLst>
+                          <a:ahLst/>
+                          <a:cxnLst>
+                            <a:cxn ang="0">
+                              <a:pos x="connsiteX0" y="connsiteY0"/>
+                            </a:cxn>
+                            <a:cxn ang="0">
+                              <a:pos x="connsiteX1" y="connsiteY1"/>
+                            </a:cxn>
+                            <a:cxn ang="0">
+                              <a:pos x="connsiteX2" y="connsiteY2"/>
+                            </a:cxn>
+                            <a:cxn ang="0">
+                              <a:pos x="connsiteX3" y="connsiteY3"/>
+                            </a:cxn>
+                            <a:cxn ang="0">
+                              <a:pos x="connsiteX4" y="connsiteY4"/>
+                            </a:cxn>
+                          </a:cxnLst>
+                          <a:rect l="l" t="t" r="r" b="b"/>
+                          <a:pathLst>
+                            <a:path w="1543050" h="1409700">
+                              <a:moveTo>
+                                <a:pt x="0" y="1409700"/>
+                              </a:moveTo>
+                              <a:cubicBezTo>
+                                <a:pt x="273050" y="1350962"/>
+                                <a:pt x="546100" y="1292225"/>
+                                <a:pt x="733425" y="1143000"/>
+                              </a:cubicBezTo>
+                              <a:cubicBezTo>
+                                <a:pt x="920750" y="993775"/>
+                                <a:pt x="989013" y="704850"/>
+                                <a:pt x="1123950" y="514350"/>
+                              </a:cubicBezTo>
+                              <a:cubicBezTo>
+                                <a:pt x="1258888" y="323850"/>
+                                <a:pt x="1543050" y="0"/>
+                                <a:pt x="1543050" y="0"/>
+                              </a:cubicBezTo>
+                              <a:lnTo>
+                                <a:pt x="1543050" y="0"/>
+                              </a:lnTo>
+                            </a:path>
+                          </a:pathLst>
+                        </a:custGeom>
+                      </wps:spPr>
+                      <wps:style>
+                        <a:lnRef idx="2">
+                          <a:schemeClr val="dk1"/>
+                        </a:lnRef>
+                        <a:fillRef idx="0">
+                          <a:schemeClr val="dk1"/>
+                        </a:fillRef>
+                        <a:effectRef idx="1">
+                          <a:schemeClr val="dk1"/>
+                        </a:effectRef>
+                        <a:fontRef idx="minor">
+                          <a:schemeClr val="tx1"/>
+                        </a:fontRef>
+                      </wps:style>
+                      <wps:bodyPr rot="0" spcFirstLastPara="0" vertOverflow="overflow" horzOverflow="overflow" vert="horz" wrap="square" lIns="91440" tIns="45720" rIns="91440" bIns="45720" numCol="1" spcCol="0" rtlCol="0" fromWordArt="0" anchor="ctr" anchorCtr="0" forceAA="0" compatLnSpc="1">
+                        <a:prstTxWarp prst="textNoShape">
+                          <a:avLst/>
+                        </a:prstTxWarp>
+                        <a:noAutofit/>
+                      </wps:bodyPr>
+                    </wps:wsp>
+                  </a:graphicData>
+                </a:graphic>
+                <wp14:sizeRelH relativeFrom="margin">
+                  <wp14:pctWidth>0</wp14:pctWidth>
+                </wp14:sizeRelH>
+                <wp14:sizeRelV relativeFrom="margin">
+                  <wp14:pctHeight>0</wp14:pctHeight>
+                </wp14:sizeRelV>
+              </wp:anchor>
+            </w:drawing>
+          </mc:Choice>
+          <mc:Fallback>
+            <w:pict>
+              <v:shape w14:anchorId="7BC48E9F" id="Freeform: Shape 2" o:spid="_x0000_s1026" style="position:absolute;margin-left:187.5pt;margin-top:17.75pt;width:126pt;height:90.75pt;z-index:251660288;visibility:visible;mso-wrap-style:square;mso-width-percent:0;mso-height-percent:0;mso-wrap-distance-left:9pt;mso-wrap-distance-top:0;mso-wrap-distance-right:9pt;mso-wrap-distance-bottom:0;mso-position-horizontal:absolute;mso-position-horizontal-relative:text;mso-position-vertical:absolute;mso-position-vertical-relative:text;mso-width-percent:0;mso-height-percent:0;mso-width-relative:margin;mso-height-relative:margin;v-text-anchor:middle" coordsize="1543050,1409700" o:gfxdata="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" path="m,1409700v273050,-58738,546100,-117475,733425,-266700c920750,993775,989013,704850,1123950,514350,1258888,323850,1543050,,1543050,r,e" filled="f" strokecolor="black [3200]" strokeweight="1pt">
+                <v:stroke joinstyle="miter"/>
+                <v:path arrowok="t" o:connecttype="custom" o:connectlocs="0,1152525;760589,934480;1165578,420516;1600200,0;1600200,0" o:connectangles="0,0,0,0,0"/>
+              </v:shape>
+            </w:pict>
+          </mc:Fallback>
+        </mc:AlternateContent>
+      </w:r>
+      <w:r>
+        <w:rPr>
+          <w:noProof/>
+        </w:rPr>
+        <mc:AlternateContent>
+          <mc:Choice Requires="wps">
+            <w:drawing>
+              <wp:anchor distT="0" distB="0" distL="114300" distR="114300" simplePos="0" relativeHeight="251667456" behindDoc="0" locked="0" layoutInCell="1" allowOverlap="1" wp14:anchorId="7E70707F" wp14:editId="3A98BD23">
+                <wp:simplePos x="0" y="0"/>
+                <wp:positionH relativeFrom="column">
+                  <wp:posOffset>3857626</wp:posOffset>
+                </wp:positionH>
+                <wp:positionV relativeFrom="paragraph">
+                  <wp:posOffset>63500</wp:posOffset>
+                </wp:positionV>
+                <wp:extent cx="285750" cy="152400"/>
+                <wp:effectExtent l="0" t="0" r="19050" b="19050"/>
+                <wp:wrapNone/>
+                <wp:docPr id="10" name="Rectangle 10"/>
+                <wp:cNvGraphicFramePr/>
+                <a:graphic xmlns:a="http://schemas.openxmlformats.org/drawingml/2006/main">
+                  <a:graphicData uri="http://schemas.microsoft.com/office/word/2010/wordprocessingShape">
+                    <wps:wsp>
+                      <wps:cNvSpPr/>
+                      <wps:spPr>
+                        <a:xfrm>
+                          <a:off x="0" y="0"/>
+                          <a:ext cx="285750" cy="152400"/>
+                        </a:xfrm>
+                        <a:prstGeom prst="rect">
+                          <a:avLst/>
+                        </a:prstGeom>
+                      </wps:spPr>
+                      <wps:style>
+                        <a:lnRef idx="2">
+                          <a:schemeClr val="accent1">
+                            <a:shade val="50000"/>
+                          </a:schemeClr>
+                        </a:lnRef>
+                        <a:fillRef idx="1">
+                          <a:schemeClr val="accent1"/>
+                        </a:fillRef>
+                        <a:effectRef idx="0">
+                          <a:schemeClr val="accent1"/>
+                        </a:effectRef>
+                        <a:fontRef idx="minor">
+                          <a:schemeClr val="lt1"/>
+                        </a:fontRef>
+                      </wps:style>
+                      <wps:bodyPr rot="0" spcFirstLastPara="0" vertOverflow="overflow" horzOverflow="overflow" vert="horz" wrap="square" lIns="91440" tIns="45720" rIns="91440" bIns="45720" numCol="1" spcCol="0" rtlCol="0" fromWordArt="0" anchor="ctr" anchorCtr="0" forceAA="0" compatLnSpc="1">
+                        <a:prstTxWarp prst="textNoShape">
+                          <a:avLst/>
+                        </a:prstTxWarp>
+                        <a:noAutofit/>
+                      </wps:bodyPr>
+                    </wps:wsp>
+                  </a:graphicData>
+                </a:graphic>
+                <wp14:sizeRelH relativeFrom="margin">
+                  <wp14:pctWidth>0</wp14:pctWidth>
+                </wp14:sizeRelH>
+                <wp14:sizeRelV relativeFrom="margin">
+                  <wp14:pctHeight>0</wp14:pctHeight>
+                </wp14:sizeRelV>
+              </wp:anchor>
+            </w:drawing>
+          </mc:Choice>
+          <mc:Fallback>
+            <w:pict>
+              <v:rect w14:anchorId="525A8AB4" id="Rectangle 10" o:spid="_x0000_s1026" style="position:absolute;margin-left:303.75pt;margin-top:5pt;width:22.5pt;height:12pt;z-index:251667456;visibility:visible;mso-wrap-style:square;mso-width-percent:0;mso-height-percent:0;mso-wrap-distance-left:9pt;mso-wrap-distance-top:0;mso-wrap-distance-right:9pt;mso-wrap-distance-bottom:0;mso-position-horizontal:absolute;mso-position-horizontal-relative:text;mso-position-vertical:absolute;mso-position-vertical-relative:text;mso-width-percent:0;mso-height-percent:0;mso-width-relative:margin;mso-height-relative:margin;v-text-anchor:middle" o:gfxdata="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" fillcolor="#5b9bd5 [3204]" strokecolor="#1f4d78 [1604]" strokeweight="1pt"/>
+            </w:pict>
+          </mc:Fallback>
+        </mc:AlternateContent>
+      </w:r>
+    </w:p>
+    <w:p>
+      <w:r>
+        <w:rPr>
+          <w:noProof/>
+        </w:rPr>
+        <mc:AlternateContent>
+          <mc:Choice Requires="wps">
+            <w:drawing>
+              <wp:anchor distT="0" distB="0" distL="114300" distR="114300" simplePos="0" relativeHeight="251676672" behindDoc="0" locked="0" layoutInCell="1" allowOverlap="1" wp14:anchorId="16F96B4C" wp14:editId="799600B9">
+                <wp:simplePos x="0" y="0"/>
+                <wp:positionH relativeFrom="column">
+                  <wp:posOffset>285750</wp:posOffset>
+                </wp:positionH>
+                <wp:positionV relativeFrom="paragraph">
+                  <wp:posOffset>282575</wp:posOffset>
+                </wp:positionV>
+                <wp:extent cx="895350" cy="247650"/>
+                <wp:effectExtent l="0" t="0" r="19050" b="19050"/>
+                <wp:wrapNone/>
+                <wp:docPr id="19" name="Text Box 19"/>
+                <wp:cNvGraphicFramePr/>
+                <a:graphic xmlns:a="http://schemas.openxmlformats.org/drawingml/2006/main">
+                  <a:graphicData uri="http://schemas.microsoft.com/office/word/2010/wordprocessingShape">
+                    <wps:wsp>
+                      <wps:cNvSpPr txBox="1"/>
+                      <wps:spPr>
+                        <a:xfrm>
+                          <a:off x="0" y="0"/>
+                          <a:ext cx="895350" cy="247650"/>
+                        </a:xfrm>
+                        <a:prstGeom prst="rect">
+                          <a:avLst/>
+                        </a:prstGeom>
+                        <a:solidFill>
+                          <a:schemeClr val="lt1"/>
+                        </a:solidFill>
+                        <a:ln w="6350">
+                          <a:solidFill>
+                            <a:prstClr val="black"/>
+                          </a:solidFill>
+                        </a:ln>
+                      </wps:spPr>
+                      <wps:txbx>
+                        <w:txbxContent>
+                          <w:p>
+                            <w:r>
+                              <w:t>Meter Stick</w:t>
+                            </w:r>
+                          </w:p>
+                        </w:txbxContent>
+                      </wps:txbx>
+                      <wps:bodyPr rot="0" spcFirstLastPara="0" vertOverflow="overflow" horzOverflow="overflow" vert="horz" wrap="square" lIns="91440" tIns="45720" rIns="91440" bIns="45720" numCol="1" spcCol="0" rtlCol="0" fromWordArt="0" anchor="t" anchorCtr="0" forceAA="0" compatLnSpc="1">
+                        <a:prstTxWarp prst="textNoShape">
+                          <a:avLst/>
+                        </a:prstTxWarp>
+                        <a:noAutofit/>
+                      </wps:bodyPr>
+                    </wps:wsp>
+                  </a:graphicData>
+                </a:graphic>
+                <wp14:sizeRelH relativeFrom="margin">
+                  <wp14:pctWidth>0</wp14:pctWidth>
+                </wp14:sizeRelH>
+                <wp14:sizeRelV relativeFrom="margin">
+                  <wp14:pctHeight>0</wp14:pctHeight>
+                </wp14:sizeRelV>
+              </wp:anchor>
+            </w:drawing>
+          </mc:Choice>
+          <mc:Fallback>
+            <w:pict>
+              <v:shape w14:anchorId="16F96B4C" id="Text Box 19" o:spid="_x0000_s1029" type="#_x0000_t202" style="position:absolute;margin-left:22.5pt;margin-top:22.25pt;width:70.5pt;height:19.5pt;z-index:251676672;visibility:visible;mso-wrap-style:square;mso-width-percent:0;mso-height-percent:0;mso-wrap-distance-left:9pt;mso-wrap-distance-top:0;mso-wrap-distance-right:9pt;mso-wrap-distance-bottom:0;mso-position-horizontal:absolute;mso-position-horizontal-relative:text;mso-position-vertical:absolute;mso-position-vertical-relative:text;mso-width-percent:0;mso-height-percent:0;mso-width-relative:margin;mso-height-relative:margin;v-text-anchor:top" o:gfxdata="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" fillcolor="white [3201]" strokeweight=".5pt">
+                <v:textbox>
+                  <w:txbxContent>
+                    <w:p>
+                      <w:r>
+                        <w:t>Meter Stick</w:t>
+                      </w:r>
+                    </w:p>
+                  </w:txbxContent>
+                </v:textbox>
+              </v:shape>
+            </w:pict>
+          </mc:Fallback>
+        </mc:AlternateContent>
+      </w:r>
+      <w:r>
+        <w:rPr>
+          <w:noProof/>
+        </w:rPr>
+        <mc:AlternateContent>
+          <mc:Choice Requires="wps">
+            <w:drawing>
+              <wp:anchor distT="0" distB="0" distL="114300" distR="114300" simplePos="0" relativeHeight="251665408" behindDoc="0" locked="0" layoutInCell="1" allowOverlap="1">
+                <wp:simplePos x="0" y="0"/>
+                <wp:positionH relativeFrom="column">
+                  <wp:posOffset>2228850</wp:posOffset>
+                </wp:positionH>
+                <wp:positionV relativeFrom="paragraph">
+                  <wp:posOffset>130176</wp:posOffset>
+                </wp:positionV>
+                <wp:extent cx="142875" cy="1104900"/>
+                <wp:effectExtent l="0" t="0" r="28575" b="19050"/>
+                <wp:wrapNone/>
+                <wp:docPr id="9" name="Rectangle 9"/>
+                <wp:cNvGraphicFramePr/>
+                <a:graphic xmlns:a="http://schemas.openxmlformats.org/drawingml/2006/main">
+                  <a:graphicData uri="http://schemas.microsoft.com/office/word/2010/wordprocessingShape">
+                    <wps:wsp>
+                      <wps:cNvSpPr/>
+                      <wps:spPr>
+                        <a:xfrm>
+                          <a:off x="0" y="0"/>
+                          <a:ext cx="142875" cy="1104900"/>
+                        </a:xfrm>
+                        <a:prstGeom prst="rect">
+                          <a:avLst/>
+                        </a:prstGeom>
+                      </wps:spPr>
+                      <wps:style>
+                        <a:lnRef idx="2">
+                          <a:schemeClr val="accent1">
+                            <a:shade val="50000"/>
+                          </a:schemeClr>
+                        </a:lnRef>
+                        <a:fillRef idx="1">
+                          <a:schemeClr val="accent1"/>
+                        </a:fillRef>
+                        <a:effectRef idx="0">
+                          <a:schemeClr val="accent1"/>
+                        </a:effectRef>
+                        <a:fontRef idx="minor">
+                          <a:schemeClr val="lt1"/>
+                        </a:fontRef>
+                      </wps:style>
+                      <wps:bodyPr rot="0" spcFirstLastPara="0" vertOverflow="overflow" horzOverflow="overflow" vert="horz" wrap="square" lIns="91440" tIns="45720" rIns="91440" bIns="45720" numCol="1" spcCol="0" rtlCol="0" fromWordArt="0" anchor="ctr" anchorCtr="0" forceAA="0" compatLnSpc="1">
+                        <a:prstTxWarp prst="textNoShape">
+                          <a:avLst/>
+                        </a:prstTxWarp>
+                        <a:noAutofit/>
+                      </wps:bodyPr>
+                    </wps:wsp>
+                  </a:graphicData>
+                </a:graphic>
+                <wp14:sizeRelV relativeFrom="margin">
+                  <wp14:pctHeight>0</wp14:pctHeight>
+                </wp14:sizeRelV>
+              </wp:anchor>
+            </w:drawing>
+          </mc:Choice>
+          <mc:Fallback>
+            <w:pict>
+              <v:rect w14:anchorId="7BE62957" id="Rectangle 9" o:spid="_x0000_s1026" style="position:absolute;margin-left:175.5pt;margin-top:10.25pt;width:11.25pt;height:87pt;z-index:251665408;visibility:visible;mso-wrap-style:square;mso-height-percent:0;mso-wrap-distance-left:9pt;mso-wrap-distance-top:0;mso-wrap-distance-right:9pt;mso-wrap-distance-bottom:0;mso-position-horizontal:absolute;mso-position-horizontal-relative:text;mso-position-vertical:absolute;mso-position-vertical-relative:text;mso-height-percent:0;mso-height-relative:margin;v-text-anchor:middle" o:gfxdata="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" fillcolor="#5b9bd5 [3204]" strokecolor="#1f4d78 [1604]" strokeweight="1pt"/>
+            </w:pict>
+          </mc:Fallback>
+        </mc:AlternateContent>
+      </w:r>
+    </w:p>
+    <w:p>
+      <w:r>
+        <w:rPr>
+          <w:noProof/>
+        </w:rPr>
+        <mc:AlternateContent>
+          <mc:Choice Requires="wps">
+            <w:drawing>
+              <wp:anchor distT="0" distB="0" distL="114300" distR="114300" simplePos="0" relativeHeight="251681792" behindDoc="0" locked="0" layoutInCell="1" allowOverlap="1">
+                <wp:simplePos x="0" y="0"/>
+                <wp:positionH relativeFrom="column">
+                  <wp:posOffset>1181100</wp:posOffset>
+                </wp:positionH>
+                <wp:positionV relativeFrom="paragraph">
+                  <wp:posOffset>140335</wp:posOffset>
+                </wp:positionV>
+                <wp:extent cx="876300" cy="0"/>
+                <wp:effectExtent l="0" t="76200" r="19050" b="95250"/>
+                <wp:wrapNone/>
+                <wp:docPr id="23" name="Straight Arrow Connector 23"/>
+                <wp:cNvGraphicFramePr/>
+                <a:graphic xmlns:a="http://schemas.openxmlformats.org/drawingml/2006/main">
+                  <a:graphicData uri="http://schemas.microsoft.com/office/word/2010/wordprocessingShape">
+                    <wps:wsp>
+                      <wps:cNvCnPr/>
+                      <wps:spPr>
+                        <a:xfrm>
+                          <a:off x="0" y="0"/>
+                          <a:ext cx="876300" cy="0"/>
+                        </a:xfrm>
+                        <a:prstGeom prst="straightConnector1">
+                          <a:avLst/>
+                        </a:prstGeom>
+                        <a:ln>
+                          <a:tailEnd type="triangle"/>
+                        </a:ln>
+                      </wps:spPr>
+                      <wps:style>
+                        <a:lnRef idx="1">
+                          <a:schemeClr val="dk1"/>
+                        </a:lnRef>
+                        <a:fillRef idx="0">
+                          <a:schemeClr val="dk1"/>
+                        </a:fillRef>
+                        <a:effectRef idx="0">
+                          <a:schemeClr val="dk1"/>
+                        </a:effectRef>
+                        <a:fontRef idx="minor">
+                          <a:schemeClr val="tx1"/>
+                        </a:fontRef>
+                      </wps:style>
+                      <wps:bodyPr/>
+                    </wps:wsp>
+                  </a:graphicData>
+                </a:graphic>
+              </wp:anchor>
+            </w:drawing>
+          </mc:Choice>
+          <mc:Fallback>
+            <w:pict>
+              <v:shape w14:anchorId="093E1269" id="Straight Arrow Connector 23" o:spid="_x0000_s1026" type="#_x0000_t32" style="position:absolute;margin-left:93pt;margin-top:11.05pt;width:69pt;height:0;z-index:251681792;visibility:visible;mso-wrap-style:square;mso-wrap-distance-left:9pt;mso-wrap-distance-top:0;mso-wrap-distance-right:9pt;mso-wrap-distance-bottom:0;mso-position-horizontal:absolute;mso-position-horizontal-relative:text;mso-position-vertical:absolute;mso-position-vertical-relative:text" o:gfxdata="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" strokecolor="black [3200]" strokeweight=".5pt">
+                <v:stroke endarrow="block" joinstyle="miter"/>
+              </v:shape>
+            </w:pict>
+          </mc:Fallback>
+        </mc:AlternateContent>
+      </w:r>
+    </w:p>
+    <w:p>
+      <w:r>
+        <w:rPr>
+          <w:noProof/>
+        </w:rPr>
+        <mc:AlternateContent>
+          <mc:Choice Requires="wps">
+            <w:drawing>
+              <wp:anchor distT="0" distB="0" distL="114300" distR="114300" simplePos="0" relativeHeight="251683840" behindDoc="0" locked="0" layoutInCell="1" allowOverlap="1">
+                <wp:simplePos x="0" y="0"/>
+                <wp:positionH relativeFrom="column">
+                  <wp:posOffset>3371850</wp:posOffset>
+                </wp:positionH>
+                <wp:positionV relativeFrom="paragraph">
+                  <wp:posOffset>178435</wp:posOffset>
+                </wp:positionV>
+                <wp:extent cx="457200" cy="0"/>
+                <wp:effectExtent l="38100" t="76200" r="0" b="95250"/>
+                <wp:wrapNone/>
+                <wp:docPr id="25" name="Straight Arrow Connector 25"/>
+                <wp:cNvGraphicFramePr/>
+                <a:graphic xmlns:a="http://schemas.openxmlformats.org/drawingml/2006/main">
+                  <a:graphicData uri="http://schemas.microsoft.com/office/word/2010/wordprocessingShape">
+                    <wps:wsp>
+                      <wps:cNvCnPr/>
+                      <wps:spPr>
+                        <a:xfrm flipH="1">
+                          <a:off x="0" y="0"/>
+                          <a:ext cx="457200" cy="0"/>
+                        </a:xfrm>
+                        <a:prstGeom prst="straightConnector1">
+                          <a:avLst/>
+                        </a:prstGeom>
+                        <a:ln>
+                          <a:tailEnd type="triangle"/>
+                        </a:ln>
+                      </wps:spPr>
+                      <wps:style>
+                        <a:lnRef idx="1">
+                          <a:schemeClr val="dk1"/>
+                        </a:lnRef>
+                        <a:fillRef idx="0">
+                          <a:schemeClr val="dk1"/>
+                        </a:fillRef>
+                        <a:effectRef idx="0">
+                          <a:schemeClr val="dk1"/>
+                        </a:effectRef>
+                        <a:fontRef idx="minor">
+                          <a:schemeClr val="tx1"/>
+                        </a:fontRef>
+                      </wps:style>
+                      <wps:bodyPr/>
+                    </wps:wsp>
+                  </a:graphicData>
+                </a:graphic>
+              </wp:anchor>
+            </w:drawing>
+          </mc:Choice>
+          <mc:Fallback>
+            <w:pict>
+              <v:shape w14:anchorId="53649384" id="Straight Arrow Connector 25" o:spid="_x0000_s1026" type="#_x0000_t32" style="position:absolute;margin-left:265.5pt;margin-top:14.05pt;width:36pt;height:0;flip:x;z-index:251683840;visibility:visible;mso-wrap-style:square;mso-wrap-distance-left:9pt;mso-wrap-distance-top:0;mso-wrap-distance-right:9pt;mso-wrap-distance-bottom:0;mso-position-horizontal:absolute;mso-position-horizontal-relative:text;mso-position-vertical:absolute;mso-position-vertical-relative:text" o:gfxdata="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" strokecolor="black [3200]" strokeweight=".5pt">
+                <v:stroke endarrow="block" joinstyle="miter"/>
+              </v:shape>
+            </w:pict>
+          </mc:Fallback>
+        </mc:AlternateContent>
+      </w:r>
+      <w:r>
+        <w:rPr>
+          <w:noProof/>
+        </w:rPr>
+        <mc:AlternateContent>
+          <mc:Choice Requires="wps">
+            <w:drawing>
+              <wp:anchor distT="0" distB="0" distL="114300" distR="114300" simplePos="0" relativeHeight="251671552" behindDoc="0" locked="0" layoutInCell="1" allowOverlap="1" wp14:anchorId="7B7D6E65" wp14:editId="1601209D">
+                <wp:simplePos x="0" y="0"/>
+                <wp:positionH relativeFrom="column">
+                  <wp:posOffset>3819525</wp:posOffset>
+                </wp:positionH>
+                <wp:positionV relativeFrom="paragraph">
+                  <wp:posOffset>35560</wp:posOffset>
+                </wp:positionV>
+                <wp:extent cx="1047750" cy="257175"/>
+                <wp:effectExtent l="0" t="0" r="19050" b="28575"/>
+                <wp:wrapNone/>
+                <wp:docPr id="16" name="Text Box 16"/>
+                <wp:cNvGraphicFramePr/>
+                <a:graphic xmlns:a="http://schemas.openxmlformats.org/drawingml/2006/main">
+                  <a:graphicData uri="http://schemas.microsoft.com/office/word/2010/wordprocessingShape">
+                    <wps:wsp>
+                      <wps:cNvSpPr txBox="1"/>
+                      <wps:spPr>
+                        <a:xfrm>
+                          <a:off x="0" y="0"/>
+                          <a:ext cx="1047750" cy="257175"/>
+                        </a:xfrm>
+                        <a:prstGeom prst="rect">
+                          <a:avLst/>
+                        </a:prstGeom>
+                        <a:solidFill>
+                          <a:schemeClr val="lt1"/>
+                        </a:solidFill>
+                        <a:ln w="6350">
+                          <a:solidFill>
+                            <a:prstClr val="black"/>
+                          </a:solidFill>
+                        </a:ln>
+                      </wps:spPr>
+                      <wps:txbx>
+                        <w:txbxContent>
+                          <w:p>
+                            <w:r>
+                              <w:t>Flexible Tubing</w:t>
+                            </w:r>
+                          </w:p>
+                        </w:txbxContent>
+                      </wps:txbx>
+                      <wps:bodyPr rot="0" spcFirstLastPara="0" vertOverflow="overflow" horzOverflow="overflow" vert="horz" wrap="square" lIns="91440" tIns="45720" rIns="91440" bIns="45720" numCol="1" spcCol="0" rtlCol="0" fromWordArt="0" anchor="t" anchorCtr="0" forceAA="0" compatLnSpc="1">
+                        <a:prstTxWarp prst="textNoShape">
+                          <a:avLst/>
+                        </a:prstTxWarp>
+                        <a:noAutofit/>
+                      </wps:bodyPr>
+                    </wps:wsp>
+                  </a:graphicData>
+                </a:graphic>
+                <wp14:sizeRelH relativeFrom="margin">
+                  <wp14:pctWidth>0</wp14:pctWidth>
+                </wp14:sizeRelH>
+                <wp14:sizeRelV relativeFrom="margin">
+                  <wp14:pctHeight>0</wp14:pctHeight>
+                </wp14:sizeRelV>
+              </wp:anchor>
+            </w:drawing>
+          </mc:Choice>
+          <mc:Fallback>
+            <w:pict>
+              <v:shape w14:anchorId="7B7D6E65" id="Text Box 16" o:spid="_x0000_s1030" type="#_x0000_t202" style="position:absolute;margin-left:300.75pt;margin-top:2.8pt;width:82.5pt;height:20.25pt;z-index:251671552;visibility:visible;mso-wrap-style:square;mso-width-percent:0;mso-height-percent:0;mso-wrap-distance-left:9pt;mso-wrap-distance-top:0;mso-wrap-distance-right:9pt;mso-wrap-distance-bottom:0;mso-position-horizontal:absolute;mso-position-horizontal-relative:text;mso-position-vertical:absolute;mso-position-vertical-relative:text;mso-width-percent:0;mso-height-percent:0;mso-width-relative:margin;mso-height-relative:margin;v-text-anchor:top" o:gfxdata="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" fillcolor="white [3201]" strokeweight=".5pt">
+                <v:textbox>
+                  <w:txbxContent>
+                    <w:p>
+                      <w:r>
+                        <w:t>Flexible Tubing</w:t>
+                      </w:r>
+                    </w:p>
+                  </w:txbxContent>
+                </v:textbox>
+              </v:shape>
+            </w:pict>
+          </mc:Fallback>
+        </mc:AlternateContent>
       </w:r>
     </w:p>
     <w:p/>
     <w:p>
+      <w:r>
+        <w:rPr>
+          <w:noProof/>
+        </w:rPr>
+        <mc:AlternateContent>
+          <mc:Choice Requires="wps">
+            <w:drawing>
+              <wp:anchor distT="0" distB="0" distL="114300" distR="114300" simplePos="0" relativeHeight="251664384" behindDoc="0" locked="0" layoutInCell="1" allowOverlap="1" wp14:anchorId="6A280F16" wp14:editId="1DD79D08">
+                <wp:simplePos x="0" y="0"/>
+                <wp:positionH relativeFrom="column">
+                  <wp:posOffset>1943100</wp:posOffset>
+                </wp:positionH>
+                <wp:positionV relativeFrom="paragraph">
+                  <wp:posOffset>102235</wp:posOffset>
+                </wp:positionV>
+                <wp:extent cx="752475" cy="114300"/>
+                <wp:effectExtent l="0" t="0" r="28575" b="19050"/>
+                <wp:wrapNone/>
+                <wp:docPr id="5" name="Rectangle 5"/>
+                <wp:cNvGraphicFramePr/>
+                <a:graphic xmlns:a="http://schemas.openxmlformats.org/drawingml/2006/main">
+                  <a:graphicData uri="http://schemas.microsoft.com/office/word/2010/wordprocessingShape">
+                    <wps:wsp>
+                      <wps:cNvSpPr/>
+                      <wps:spPr>
+                        <a:xfrm>
+                          <a:off x="0" y="0"/>
+                          <a:ext cx="752475" cy="114300"/>
+                        </a:xfrm>
+                        <a:prstGeom prst="rect">
+                          <a:avLst/>
+                        </a:prstGeom>
+                        <a:solidFill>
+                          <a:schemeClr val="bg1"/>
+                        </a:solidFill>
+                        <a:ln>
+                          <a:solidFill>
+                            <a:schemeClr val="tx1"/>
+                          </a:solidFill>
+                        </a:ln>
+                      </wps:spPr>
+                      <wps:style>
+                        <a:lnRef idx="2">
+                          <a:schemeClr val="accent1">
+                            <a:shade val="50000"/>
+                          </a:schemeClr>
+                        </a:lnRef>
+                        <a:fillRef idx="1">
+                          <a:schemeClr val="accent1"/>
+                        </a:fillRef>
+                        <a:effectRef idx="0">
+                          <a:schemeClr val="accent1"/>
+                        </a:effectRef>
+                        <a:fontRef idx="minor">
+                          <a:schemeClr val="lt1"/>
+                        </a:fontRef>
+                      </wps:style>
+                      <wps:bodyPr rot="0" spcFirstLastPara="0" vertOverflow="overflow" horzOverflow="overflow" vert="horz" wrap="square" lIns="91440" tIns="45720" rIns="91440" bIns="45720" numCol="1" spcCol="0" rtlCol="0" fromWordArt="0" anchor="ctr" anchorCtr="0" forceAA="0" compatLnSpc="1">
+                        <a:prstTxWarp prst="textNoShape">
+                          <a:avLst/>
+                        </a:prstTxWarp>
+                        <a:noAutofit/>
+                      </wps:bodyPr>
+                    </wps:wsp>
+                  </a:graphicData>
+                </a:graphic>
+                <wp14:sizeRelH relativeFrom="margin">
+                  <wp14:pctWidth>0</wp14:pctWidth>
+                </wp14:sizeRelH>
+                <wp14:sizeRelV relativeFrom="margin">
+                  <wp14:pctHeight>0</wp14:pctHeight>
+                </wp14:sizeRelV>
+              </wp:anchor>
+            </w:drawing>
+          </mc:Choice>
+          <mc:Fallback>
+            <w:pict>
+              <v:rect w14:anchorId="37517E20" id="Rectangle 5" o:spid="_x0000_s1026" style="position:absolute;margin-left:153pt;margin-top:8.05pt;width:59.25pt;height:9pt;z-index:251664384;visibility:visible;mso-wrap-style:square;mso-width-percent:0;mso-height-percent:0;mso-wrap-distance-left:9pt;mso-wrap-distance-top:0;mso-wrap-distance-right:9pt;mso-wrap-distance-bottom:0;mso-position-horizontal:absolute;mso-position-horizontal-relative:text;mso-position-vertical:absolute;mso-position-vertical-relative:text;mso-width-percent:0;mso-height-percent:0;mso-width-relative:margin;mso-height-relative:margin;v-text-anchor:middle" o:gfxdata="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" fillcolor="white [3212]" strokecolor="black [3213]" strokeweight="1pt"/>
+            </w:pict>
+          </mc:Fallback>
+        </mc:AlternateContent>
+      </w:r>
+    </w:p>
+    <w:p/>
+    <w:p>
       <w:pPr>
         <w:rPr>
           <w:color w:val="FF0000"/>
@@ -504,12 +1731,39 @@
       </w:r>
     </w:p>
     <w:p>
+      <w:pPr>
+        <w:rPr>
+          <w:color w:val="FF0000"/>
+        </w:rPr>
+      </w:pPr>
       <w:r>
         <w:tab/>
       </w:r>
       <w:r>
-        <w:t>There’s sum fisiks n stuff</w:t>
-      </w:r>
+        <w:t xml:space="preserve">There’s sum </w:t>
+      </w:r>
+      <w:proofErr w:type="spellStart"/>
+      <w:r>
+        <w:t>fisiks</w:t>
+      </w:r>
+      <w:proofErr w:type="spellEnd"/>
+      <w:r>
+        <w:t xml:space="preserve"> n stuff</w:t>
+      </w:r>
+      <w:r>
+        <w:rPr>
+          <w:color w:val="FF0000"/>
+        </w:rPr>
+        <w:t xml:space="preserve"> – seems </w:t>
+      </w:r>
+      <w:proofErr w:type="spellStart"/>
+      <w:r>
+        <w:rPr>
+          <w:color w:val="FF0000"/>
+        </w:rPr>
+        <w:t>kewl</w:t>
+      </w:r>
+      <w:proofErr w:type="spellEnd"/>
     </w:p>
     <w:p>
       <w:pPr>
@@ -908,7 +2162,6 @@
         <w:jc w:val="center"/>
       </w:pPr>
       <w:r>
-        <w:lastRenderedPageBreak/>
         <w:t>Graph of Frequency vs. 1/Wavelength</w:t>
       </w:r>
     </w:p>
@@ -983,6 +2236,282 @@
         <w:t>Conclusion</w:t>
       </w:r>
     </w:p>
+    <w:p>
+      <w:pPr>
+        <w:rPr>
+          <w:rFonts w:eastAsiaTheme="minorEastAsia"/>
+          <w:bCs/>
+          <w:color w:val="252525"/>
+          <w:szCs w:val="21"/>
+          <w:shd w:val="clear" w:color="auto" w:fill="FFFFFF"/>
+        </w:rPr>
+      </w:pPr>
+      <w:r>
+        <w:lastRenderedPageBreak/>
+        <w:tab/>
+        <w:t>[</w:t>
+      </w:r>
+      <w:r>
+        <w:rPr>
+          <w:i/>
+        </w:rPr>
+        <w:t xml:space="preserve">What was </w:t>
+      </w:r>
+      <w:r>
+        <w:t>learned</w:t>
+      </w:r>
+      <w:r>
+        <w:t xml:space="preserve">] </w:t>
+      </w:r>
+      <w:r>
+        <w:t>From</w:t>
+      </w:r>
+      <w:r>
+        <w:t xml:space="preserve"> this experiment, we were able determine what the speed of sound is in room temperature conditions. This lab proves that the formula for the speed of a wave, </w:t>
+      </w:r>
+      <m:oMath>
+        <m:r>
+          <w:rPr>
+            <w:rFonts w:ascii="Cambria Math" w:hAnsi="Cambria Math"/>
+          </w:rPr>
+          <m:t>v=f/</m:t>
+        </m:r>
+        <m:r>
+          <m:rPr>
+            <m:sty m:val="p"/>
+          </m:rPr>
+          <w:rPr>
+            <w:rStyle w:val="apple-converted-space"/>
+            <w:rFonts w:ascii="Cambria Math" w:hAnsi="Cambria Math" w:cs="Arial"/>
+            <w:color w:val="252525"/>
+            <w:sz w:val="21"/>
+            <w:szCs w:val="21"/>
+            <w:shd w:val="clear" w:color="auto" w:fill="FFFFFF"/>
+          </w:rPr>
+          <m:t> </m:t>
+        </m:r>
+        <m:r>
+          <m:rPr>
+            <m:sty m:val="b"/>
+          </m:rPr>
+          <w:rPr>
+            <w:rFonts w:ascii="Cambria Math" w:hAnsi="Cambria Math" w:cs="Arial"/>
+            <w:color w:val="252525"/>
+            <w:sz w:val="21"/>
+            <w:szCs w:val="21"/>
+            <w:shd w:val="clear" w:color="auto" w:fill="FFFFFF"/>
+            <w:lang w:val="el-GR"/>
+          </w:rPr>
+          <m:t>λ</m:t>
+        </m:r>
+      </m:oMath>
+      <w:r>
+        <w:rPr>
+          <w:rFonts w:eastAsiaTheme="minorEastAsia"/>
+          <w:b/>
+          <w:bCs/>
+          <w:color w:val="252525"/>
+          <w:sz w:val="21"/>
+          <w:szCs w:val="21"/>
+          <w:shd w:val="clear" w:color="auto" w:fill="FFFFFF"/>
+        </w:rPr>
+        <w:t xml:space="preserve">, </w:t>
+      </w:r>
+      <w:r>
+        <w:rPr>
+          <w:rFonts w:eastAsiaTheme="minorEastAsia"/>
+          <w:bCs/>
+          <w:color w:val="252525"/>
+          <w:szCs w:val="21"/>
+          <w:shd w:val="clear" w:color="auto" w:fill="FFFFFF"/>
+        </w:rPr>
+        <w:t xml:space="preserve">is applicable in a real-life setting. Because we know the frequency of the sound wave due to the properties of our tuning fork, determining wavelength allows us to find the velocity of the wave. Resonance occurs when the antinode of the sound wave aligns with the end of the tube and </w:t>
+      </w:r>
+      <w:r>
+        <w:rPr>
+          <w:rFonts w:eastAsiaTheme="minorEastAsia"/>
+          <w:bCs/>
+          <w:color w:val="252525"/>
+          <w:szCs w:val="21"/>
+          <w:shd w:val="clear" w:color="auto" w:fill="FFFFFF"/>
+        </w:rPr>
+        <w:t>can</w:t>
+      </w:r>
+      <w:r>
+        <w:rPr>
+          <w:rFonts w:eastAsiaTheme="minorEastAsia"/>
+          <w:bCs/>
+          <w:color w:val="252525"/>
+          <w:szCs w:val="21"/>
+          <w:shd w:val="clear" w:color="auto" w:fill="FFFFFF"/>
+        </w:rPr>
+        <w:t xml:space="preserve"> be observed by an increase in the volume of the sound made by the tuning fork held over the tube. </w:t>
+      </w:r>
+      <w:r>
+        <w:rPr>
+          <w:rFonts w:eastAsiaTheme="minorEastAsia"/>
+          <w:bCs/>
+          <w:color w:val="252525"/>
+          <w:szCs w:val="21"/>
+          <w:shd w:val="clear" w:color="auto" w:fill="FFFFFF"/>
+        </w:rPr>
+        <w:t>By consistently altering the effective length of the tube using water and gravitational potential, we can listen for a fluctuation in the volume of the sound. By finding other tube lengths that result in resonance, we can compare these to determine a wavelength and thus solve for the velocity. [</w:t>
+      </w:r>
+      <w:r>
+        <w:rPr>
+          <w:rFonts w:eastAsiaTheme="minorEastAsia"/>
+          <w:bCs/>
+          <w:i/>
+          <w:color w:val="252525"/>
+          <w:szCs w:val="21"/>
+          <w:shd w:val="clear" w:color="auto" w:fill="FFFFFF"/>
+        </w:rPr>
+        <w:t>Uncertainties</w:t>
+      </w:r>
+      <w:r>
+        <w:rPr>
+          <w:rFonts w:eastAsiaTheme="minorEastAsia"/>
+          <w:bCs/>
+          <w:color w:val="252525"/>
+          <w:szCs w:val="21"/>
+          <w:shd w:val="clear" w:color="auto" w:fill="FFFFFF"/>
+        </w:rPr>
+        <w:t xml:space="preserve">] The sources of uncertainty in this experiment are the result of unideal conditions. Being able to hear the slight increase in volume during resonance was </w:t>
+      </w:r>
+      <w:r>
+        <w:rPr>
+          <w:rFonts w:eastAsiaTheme="minorEastAsia"/>
+          <w:bCs/>
+          <w:i/>
+          <w:color w:val="252525"/>
+          <w:szCs w:val="21"/>
+          <w:shd w:val="clear" w:color="auto" w:fill="FFFFFF"/>
+        </w:rPr>
+        <w:t>extremely</w:t>
+      </w:r>
+      <w:r>
+        <w:rPr>
+          <w:rFonts w:eastAsiaTheme="minorEastAsia"/>
+          <w:bCs/>
+          <w:color w:val="252525"/>
+          <w:szCs w:val="21"/>
+          <w:shd w:val="clear" w:color="auto" w:fill="FFFFFF"/>
+        </w:rPr>
+        <w:t xml:space="preserve"> difficult in a loud classroom setting. This resulted in many failed trials and the necessity of repeated results beyond the normal. Slight fluctuations in temperature could have also impacted the results of our data as people move around and increase the temperature in the classroom or the air conditioning turns on and decreases it. </w:t>
+      </w:r>
+    </w:p>
+    <w:p>
+      <w:pPr>
+        <w:ind w:firstLine="720"/>
+      </w:pPr>
+      <w:r>
+        <w:rPr>
+          <w:rFonts w:eastAsiaTheme="minorEastAsia"/>
+          <w:bCs/>
+          <w:color w:val="252525"/>
+          <w:szCs w:val="21"/>
+          <w:shd w:val="clear" w:color="auto" w:fill="FFFFFF"/>
+        </w:rPr>
+        <w:t>[</w:t>
+      </w:r>
+      <w:r>
+        <w:rPr>
+          <w:rFonts w:eastAsiaTheme="minorEastAsia"/>
+          <w:bCs/>
+          <w:i/>
+          <w:color w:val="252525"/>
+          <w:szCs w:val="21"/>
+          <w:shd w:val="clear" w:color="auto" w:fill="FFFFFF"/>
+        </w:rPr>
+        <w:t>First Universal Question</w:t>
+      </w:r>
+      <w:r>
+        <w:rPr>
+          <w:rFonts w:eastAsiaTheme="minorEastAsia"/>
+          <w:bCs/>
+          <w:color w:val="252525"/>
+          <w:szCs w:val="21"/>
+          <w:shd w:val="clear" w:color="auto" w:fill="FFFFFF"/>
+        </w:rPr>
+        <w:t xml:space="preserve">] </w:t>
+      </w:r>
+      <w:r>
+        <w:rPr>
+          <w:rFonts w:eastAsiaTheme="minorEastAsia"/>
+          <w:bCs/>
+          <w:color w:val="252525"/>
+          <w:szCs w:val="21"/>
+          <w:shd w:val="clear" w:color="auto" w:fill="FFFFFF"/>
+        </w:rPr>
+        <w:t xml:space="preserve">Our data was relatively accurate to the expected results given our circumstances and the conditions of our experiment. We were able to observe results with a &lt;1% inaccuracy to the known speed of sound in room temperature with a speed of 347.1 m/s where we expected 343 m/s. </w:t>
+      </w:r>
+      <w:r>
+        <w:rPr>
+          <w:rFonts w:eastAsiaTheme="minorEastAsia"/>
+          <w:bCs/>
+          <w:color w:val="252525"/>
+          <w:szCs w:val="21"/>
+          <w:shd w:val="clear" w:color="auto" w:fill="FFFFFF"/>
+        </w:rPr>
+        <w:t>[</w:t>
+      </w:r>
+      <w:r>
+        <w:rPr>
+          <w:rFonts w:eastAsiaTheme="minorEastAsia"/>
+          <w:bCs/>
+          <w:i/>
+          <w:color w:val="252525"/>
+          <w:szCs w:val="21"/>
+          <w:shd w:val="clear" w:color="auto" w:fill="FFFFFF"/>
+        </w:rPr>
+        <w:t>Second Universal Question</w:t>
+      </w:r>
+      <w:r>
+        <w:rPr>
+          <w:rFonts w:eastAsiaTheme="minorEastAsia"/>
+          <w:bCs/>
+          <w:color w:val="252525"/>
+          <w:szCs w:val="21"/>
+          <w:shd w:val="clear" w:color="auto" w:fill="FFFFFF"/>
+        </w:rPr>
+        <w:t>] The idea that speed has a certain speed through air is present every time you open your mouth to speak. Although almost imperceptible, there is an ever-so-brief delay between when someone speaks and when the listener hears. At such a close distance, this time frame is basically negligible. When we can get a better understanding of the speed of sound</w:t>
+      </w:r>
+      <w:r>
+        <w:rPr>
+          <w:rFonts w:eastAsiaTheme="minorEastAsia"/>
+          <w:bCs/>
+          <w:color w:val="252525"/>
+          <w:szCs w:val="21"/>
+          <w:shd w:val="clear" w:color="auto" w:fill="FFFFFF"/>
+        </w:rPr>
+        <w:t xml:space="preserve"> </w:t>
+      </w:r>
+      <w:r>
+        <w:rPr>
+          <w:rFonts w:eastAsiaTheme="minorEastAsia"/>
+          <w:bCs/>
+          <w:color w:val="252525"/>
+          <w:szCs w:val="21"/>
+          <w:shd w:val="clear" w:color="auto" w:fill="FFFFFF"/>
+        </w:rPr>
+        <w:t>is on the Fourth of July.  When you observe fireworks from a significant distance, you are ab</w:t>
+      </w:r>
+      <w:bookmarkStart w:id="0" w:name="_GoBack"/>
+      <w:bookmarkEnd w:id="0"/>
+      <w:r>
+        <w:rPr>
+          <w:rFonts w:eastAsiaTheme="minorEastAsia"/>
+          <w:bCs/>
+          <w:color w:val="252525"/>
+          <w:szCs w:val="21"/>
+          <w:shd w:val="clear" w:color="auto" w:fill="FFFFFF"/>
+        </w:rPr>
+        <w:t>le to perceive the firework’s shape, light, and color, but not sound until after a small instance of time.</w:t>
+      </w:r>
+      <w:r>
+        <w:t xml:space="preserve"> </w:t>
+      </w:r>
+    </w:p>
     <w:p/>
     <w:p>
       <w:r>
@@ -1030,11 +2559,64 @@
       </w:r>
     </w:p>
     <w:p>
+      <w:pPr>
+        <w:rPr>
+          <w:color w:val="FF0000"/>
+        </w:rPr>
+      </w:pPr>
       <w:r>
         <w:t>3. The speed of sound in air decreases as the temperature decreases. Our measurements would change to reflect this.</w:t>
       </w:r>
       <w:r>
-        <w:t xml:space="preserve"> How exactly would they change? </w:t>
+        <w:t xml:space="preserve"> How exactly would they change?</w:t>
+      </w:r>
+      <w:r>
+        <w:t xml:space="preserve"> </w:t>
+      </w:r>
+      <w:r>
+        <w:rPr>
+          <w:color w:val="FF0000"/>
+        </w:rPr>
+        <w:t xml:space="preserve">I think that our measurements of where we found resonance would be further apart since there is a longer wavelength because of the formula </w:t>
+      </w:r>
+      <m:oMath>
+        <m:r>
+          <w:rPr>
+            <w:rFonts w:ascii="Cambria Math" w:hAnsi="Cambria Math"/>
+          </w:rPr>
+          <m:t>v=f/</m:t>
+        </m:r>
+        <m:r>
+          <m:rPr>
+            <m:sty m:val="p"/>
+          </m:rPr>
+          <w:rPr>
+            <w:rStyle w:val="apple-converted-space"/>
+            <w:rFonts w:ascii="Cambria Math" w:hAnsi="Cambria Math" w:cs="Arial"/>
+            <w:color w:val="252525"/>
+            <w:sz w:val="21"/>
+            <w:szCs w:val="21"/>
+            <w:shd w:val="clear" w:color="auto" w:fill="FFFFFF"/>
+          </w:rPr>
+          <m:t> </m:t>
+        </m:r>
+        <m:r>
+          <m:rPr>
+            <m:sty m:val="b"/>
+          </m:rPr>
+          <w:rPr>
+            <w:rFonts w:ascii="Cambria Math" w:hAnsi="Cambria Math" w:cs="Arial"/>
+            <w:color w:val="252525"/>
+            <w:sz w:val="21"/>
+            <w:szCs w:val="21"/>
+            <w:shd w:val="clear" w:color="auto" w:fill="FFFFFF"/>
+            <w:lang w:val="el-GR"/>
+          </w:rPr>
+          <m:t>λ</m:t>
+        </m:r>
+      </m:oMath>
+      <w:r>
+        <w:t xml:space="preserve"> </w:t>
       </w:r>
       <w:r>
         <w:rPr>
@@ -1060,13 +2642,43 @@
         </w:rPr>
         <w:t>)_/¯</w:t>
       </w:r>
-    </w:p>
-    <w:p>
+      <w:r>
+        <w:rPr>
+          <w:rFonts w:ascii="Arial" w:hAnsi="Arial" w:cs="Arial"/>
+          <w:color w:val="222222"/>
+          <w:shd w:val="clear" w:color="auto" w:fill="FFFFFF"/>
+        </w:rPr>
+        <w:t xml:space="preserve"> </w:t>
+      </w:r>
+    </w:p>
+    <w:p>
+      <w:pPr>
+        <w:rPr>
+          <w:color w:val="FF0000"/>
+        </w:rPr>
+      </w:pPr>
       <w:r>
         <w:t xml:space="preserve">4. Well, I guess you’d be finding the speed of sound in water instead of air. That would probably change some things. </w:t>
       </w:r>
-    </w:p>
-    <w:p>
+      <w:r>
+        <w:rPr>
+          <w:color w:val="FF0000"/>
+        </w:rPr>
+        <w:t xml:space="preserve">Well, I guess since we know that sound travels faster in water, and we know the frequency of the tuning fork won’t change, the </w:t>
+      </w:r>
+      <w:r>
+        <w:rPr>
+          <w:color w:val="FF0000"/>
+        </w:rPr>
+        <w:t>wavelength must decrease. My guess is that the measurements of the resonance points will be closer together.</w:t>
+      </w:r>
+    </w:p>
+    <w:p>
+      <w:pPr>
+        <w:rPr>
+          <w:color w:val="FF0000"/>
+        </w:rPr>
+      </w:pPr>
       <w:r>
         <w:t xml:space="preserve">5. </w:t>
       </w:r>
@@ -1076,21 +2688,57 @@
       <w:r>
         <w:t xml:space="preserve"> Or maybe you are and I’m somehow that dumb.</w:t>
       </w:r>
-      <w:bookmarkStart w:id="0" w:name="_GoBack"/>
-      <w:bookmarkEnd w:id="0"/>
+      <w:r>
+        <w:t xml:space="preserve"> </w:t>
+      </w:r>
+      <w:r>
+        <w:rPr>
+          <w:color w:val="FF0000"/>
+        </w:rPr>
+        <w:t>If you’re doing this experiment on the moon, I don’t think you’re qualified to be on the moon. I hope the astronaut cracks his helmet with the tuning fork so he can’t reproduce.</w:t>
+      </w:r>
     </w:p>
     <w:p>
       <w:pPr>
         <w:jc w:val="center"/>
       </w:pPr>
       <w:r>
+        <w:lastRenderedPageBreak/>
         <w:t>References</w:t>
       </w:r>
     </w:p>
     <w:p>
       <w:pPr>
         <w:pStyle w:val="ListParagraph"/>
-      </w:pPr>
+        <w:numPr>
+          <w:ilvl w:val="0"/>
+          <w:numId w:val="6"/>
+        </w:numPr>
+      </w:pPr>
+      <w:proofErr w:type="spellStart"/>
+      <w:r>
+        <w:t>Megraw</w:t>
+      </w:r>
+      <w:proofErr w:type="spellEnd"/>
+      <w:r>
+        <w:t xml:space="preserve">, Stan. "How Did Scientists Figure out the Speed of Sound and Light?" </w:t>
+      </w:r>
+      <w:proofErr w:type="spellStart"/>
+      <w:r>
+        <w:t>CurioCity</w:t>
+      </w:r>
+      <w:proofErr w:type="spellEnd"/>
+      <w:r>
+        <w:t xml:space="preserve">. </w:t>
+      </w:r>
+      <w:proofErr w:type="spellStart"/>
+      <w:r>
+        <w:t>N.p</w:t>
+      </w:r>
+      <w:proofErr w:type="spellEnd"/>
+      <w:r>
+        <w:t>., 23 Jan. 2012. Web. 14 Nov. 2016. &lt;https://explorecuriocity.org/Explore/ArticleId/187/how-did-scientists-figure-out-the-speed-of-sound-and-light-187.aspx&gt;.</w:t>
+      </w:r>
     </w:p>
     <w:sectPr>
       <w:headerReference w:type="first" r:id="rId9"/>
@@ -1105,7 +2753,7 @@
 </file>
 
 <file path=word/endnotes.xml><?xml version="1.0" encoding="utf-8"?>
-<w:endnotes xmlns:wpc="http://schemas.microsoft.com/office/word/2010/wordprocessingCanvas" xmlns:mc="http://schemas.openxmlformats.org/markup-compatibility/2006" xmlns:o="urn:schemas-microsoft-com:office:office" xmlns:r="http://schemas.openxmlformats.org/officeDocument/2006/relationships" xmlns:m="http://schemas.openxmlformats.org/officeDocument/2006/math" xmlns:v="urn:schemas-microsoft-com:vml" xmlns:wp14="http://schemas.microsoft.com/office/word/2010/wordprocessingDrawing" xmlns:wp="http://schemas.openxmlformats.org/drawingml/2006/wordprocessingDrawing" xmlns:w10="urn:schemas-microsoft-com:office:word" xmlns:w="http://schemas.openxmlformats.org/wordprocessingml/2006/main" xmlns:w14="http://schemas.microsoft.com/office/word/2010/wordml" xmlns:w15="http://schemas.microsoft.com/office/word/2012/wordml" xmlns:wpg="http://schemas.microsoft.com/office/word/2010/wordprocessingGroup" xmlns:wpi="http://schemas.microsoft.com/office/word/2010/wordprocessingInk" xmlns:wne="http://schemas.microsoft.com/office/word/2006/wordml" xmlns:wps="http://schemas.microsoft.com/office/word/2010/wordprocessingShape" mc:Ignorable="w14 w15 wp14">
+<w:endnotes xmlns:wpc="http://schemas.microsoft.com/office/word/2010/wordprocessingCanvas" xmlns:cx="http://schemas.microsoft.com/office/drawing/2014/chartex" xmlns:cx1="http://schemas.microsoft.com/office/drawing/2015/9/8/chartex" xmlns:cx2="http://schemas.microsoft.com/office/drawing/2015/10/21/chartex" xmlns:cx3="http://schemas.microsoft.com/office/drawing/2016/5/9/chartex" xmlns:cx4="http://schemas.microsoft.com/office/drawing/2016/5/10/chartex" xmlns:cx5="http://schemas.microsoft.com/office/drawing/2016/5/11/chartex" xmlns:mc="http://schemas.openxmlformats.org/markup-compatibility/2006" xmlns:o="urn:schemas-microsoft-com:office:office" xmlns:r="http://schemas.openxmlformats.org/officeDocument/2006/relationships" xmlns:m="http://schemas.openxmlformats.org/officeDocument/2006/math" xmlns:v="urn:schemas-microsoft-com:vml" xmlns:wp14="http://schemas.microsoft.com/office/word/2010/wordprocessingDrawing" xmlns:wp="http://schemas.openxmlformats.org/drawingml/2006/wordprocessingDrawing" xmlns:w10="urn:schemas-microsoft-com:office:word" xmlns:w="http://schemas.openxmlformats.org/wordprocessingml/2006/main" xmlns:w14="http://schemas.microsoft.com/office/word/2010/wordml" xmlns:w15="http://schemas.microsoft.com/office/word/2012/wordml" xmlns:w16se="http://schemas.microsoft.com/office/word/2015/wordml/symex" xmlns:wpg="http://schemas.microsoft.com/office/word/2010/wordprocessingGroup" xmlns:wpi="http://schemas.microsoft.com/office/word/2010/wordprocessingInk" xmlns:wne="http://schemas.microsoft.com/office/word/2006/wordml" xmlns:wps="http://schemas.microsoft.com/office/word/2010/wordprocessingShape" mc:Ignorable="w14 w15 w16se wp14">
   <w:endnote w:type="separator" w:id="-1">
     <w:p>
       <w:pPr>
@@ -1130,7 +2778,7 @@
 </file>
 
 <file path=word/footnotes.xml><?xml version="1.0" encoding="utf-8"?>
-<w:footnotes xmlns:wpc="http://schemas.microsoft.com/office/word/2010/wordprocessingCanvas" xmlns:mc="http://schemas.openxmlformats.org/markup-compatibility/2006" xmlns:o="urn:schemas-microsoft-com:office:office" xmlns:r="http://schemas.openxmlformats.org/officeDocument/2006/relationships" xmlns:m="http://schemas.openxmlformats.org/officeDocument/2006/math" xmlns:v="urn:schemas-microsoft-com:vml" xmlns:wp14="http://schemas.microsoft.com/office/word/2010/wordprocessingDrawing" xmlns:wp="http://schemas.openxmlformats.org/drawingml/2006/wordprocessingDrawing" xmlns:w10="urn:schemas-microsoft-com:office:word" xmlns:w="http://schemas.openxmlformats.org/wordprocessingml/2006/main" xmlns:w14="http://schemas.microsoft.com/office/word/2010/wordml" xmlns:w15="http://schemas.microsoft.com/office/word/2012/wordml" xmlns:wpg="http://schemas.microsoft.com/office/word/2010/wordprocessingGroup" xmlns:wpi="http://schemas.microsoft.com/office/word/2010/wordprocessingInk" xmlns:wne="http://schemas.microsoft.com/office/word/2006/wordml" xmlns:wps="http://schemas.microsoft.com/office/word/2010/wordprocessingShape" mc:Ignorable="w14 w15 wp14">
+<w:footnotes xmlns:wpc="http://schemas.microsoft.com/office/word/2010/wordprocessingCanvas" xmlns:cx="http://schemas.microsoft.com/office/drawing/2014/chartex" xmlns:cx1="http://schemas.microsoft.com/office/drawing/2015/9/8/chartex" xmlns:cx2="http://schemas.microsoft.com/office/drawing/2015/10/21/chartex" xmlns:cx3="http://schemas.microsoft.com/office/drawing/2016/5/9/chartex" xmlns:cx4="http://schemas.microsoft.com/office/drawing/2016/5/10/chartex" xmlns:cx5="http://schemas.microsoft.com/office/drawing/2016/5/11/chartex" xmlns:mc="http://schemas.openxmlformats.org/markup-compatibility/2006" xmlns:o="urn:schemas-microsoft-com:office:office" xmlns:r="http://schemas.openxmlformats.org/officeDocument/2006/relationships" xmlns:m="http://schemas.openxmlformats.org/officeDocument/2006/math" xmlns:v="urn:schemas-microsoft-com:vml" xmlns:wp14="http://schemas.microsoft.com/office/word/2010/wordprocessingDrawing" xmlns:wp="http://schemas.openxmlformats.org/drawingml/2006/wordprocessingDrawing" xmlns:w10="urn:schemas-microsoft-com:office:word" xmlns:w="http://schemas.openxmlformats.org/wordprocessingml/2006/main" xmlns:w14="http://schemas.microsoft.com/office/word/2010/wordml" xmlns:w15="http://schemas.microsoft.com/office/word/2012/wordml" xmlns:w16se="http://schemas.microsoft.com/office/word/2015/wordml/symex" xmlns:wpg="http://schemas.microsoft.com/office/word/2010/wordprocessingGroup" xmlns:wpi="http://schemas.microsoft.com/office/word/2010/wordprocessingInk" xmlns:wne="http://schemas.microsoft.com/office/word/2006/wordml" xmlns:wps="http://schemas.microsoft.com/office/word/2010/wordprocessingShape" mc:Ignorable="w14 w15 w16se wp14">
   <w:footnote w:type="separator" w:id="-1">
     <w:p>
       <w:pPr>
@@ -1155,7 +2803,7 @@
 </file>
 
 <file path=word/header1.xml><?xml version="1.0" encoding="utf-8"?>
-<w:hdr xmlns:wpc="http://schemas.microsoft.com/office/word/2010/wordprocessingCanvas" xmlns:mc="http://schemas.openxmlformats.org/markup-compatibility/2006" xmlns:o="urn:schemas-microsoft-com:office:office" xmlns:r="http://schemas.openxmlformats.org/officeDocument/2006/relationships" xmlns:m="http://schemas.openxmlformats.org/officeDocument/2006/math" xmlns:v="urn:schemas-microsoft-com:vml" xmlns:wp14="http://schemas.microsoft.com/office/word/2010/wordprocessingDrawing" xmlns:wp="http://schemas.openxmlformats.org/drawingml/2006/wordprocessingDrawing" xmlns:w10="urn:schemas-microsoft-com:office:word" xmlns:w="http://schemas.openxmlformats.org/wordprocessingml/2006/main" xmlns:w14="http://schemas.microsoft.com/office/word/2010/wordml" xmlns:w15="http://schemas.microsoft.com/office/word/2012/wordml" xmlns:wpg="http://schemas.microsoft.com/office/word/2010/wordprocessingGroup" xmlns:wpi="http://schemas.microsoft.com/office/word/2010/wordprocessingInk" xmlns:wne="http://schemas.microsoft.com/office/word/2006/wordml" xmlns:wps="http://schemas.microsoft.com/office/word/2010/wordprocessingShape" mc:Ignorable="w14 w15 wp14">
+<w:hdr xmlns:wpc="http://schemas.microsoft.com/office/word/2010/wordprocessingCanvas" xmlns:cx="http://schemas.microsoft.com/office/drawing/2014/chartex" xmlns:cx1="http://schemas.microsoft.com/office/drawing/2015/9/8/chartex" xmlns:cx2="http://schemas.microsoft.com/office/drawing/2015/10/21/chartex" xmlns:cx3="http://schemas.microsoft.com/office/drawing/2016/5/9/chartex" xmlns:cx4="http://schemas.microsoft.com/office/drawing/2016/5/10/chartex" xmlns:cx5="http://schemas.microsoft.com/office/drawing/2016/5/11/chartex" xmlns:mc="http://schemas.openxmlformats.org/markup-compatibility/2006" xmlns:o="urn:schemas-microsoft-com:office:office" xmlns:r="http://schemas.openxmlformats.org/officeDocument/2006/relationships" xmlns:m="http://schemas.openxmlformats.org/officeDocument/2006/math" xmlns:v="urn:schemas-microsoft-com:vml" xmlns:wp14="http://schemas.microsoft.com/office/word/2010/wordprocessingDrawing" xmlns:wp="http://schemas.openxmlformats.org/drawingml/2006/wordprocessingDrawing" xmlns:w10="urn:schemas-microsoft-com:office:word" xmlns:w="http://schemas.openxmlformats.org/wordprocessingml/2006/main" xmlns:w14="http://schemas.microsoft.com/office/word/2010/wordml" xmlns:w15="http://schemas.microsoft.com/office/word/2012/wordml" xmlns:w16se="http://schemas.microsoft.com/office/word/2015/wordml/symex" xmlns:wpg="http://schemas.microsoft.com/office/word/2010/wordprocessingGroup" xmlns:wpi="http://schemas.microsoft.com/office/word/2010/wordprocessingInk" xmlns:wne="http://schemas.microsoft.com/office/word/2006/wordml" xmlns:wps="http://schemas.microsoft.com/office/word/2010/wordprocessingShape" mc:Ignorable="w14 w15 w16se wp14">
   <w:p>
     <w:pPr>
       <w:pStyle w:val="Header"/>
@@ -1206,8 +2854,18 @@
         <w:szCs w:val="20"/>
         <w:u w:val="single"/>
       </w:rPr>
-      <w:t>Edmond Klarić</w:t>
+      <w:t xml:space="preserve">Edmond </w:t>
     </w:r>
+    <w:proofErr w:type="spellStart"/>
+    <w:r>
+      <w:rPr>
+        <w:sz w:val="20"/>
+        <w:szCs w:val="20"/>
+        <w:u w:val="single"/>
+      </w:rPr>
+      <w:t>Klarić</w:t>
+    </w:r>
+    <w:proofErr w:type="spellEnd"/>
     <w:r>
       <w:rPr>
         <w:sz w:val="20"/>
@@ -1254,7 +2912,7 @@
 </file>
 
 <file path=word/numbering.xml><?xml version="1.0" encoding="utf-8"?>
-<w:numbering xmlns:wpc="http://schemas.microsoft.com/office/word/2010/wordprocessingCanvas" xmlns:mc="http://schemas.openxmlformats.org/markup-compatibility/2006" xmlns:o="urn:schemas-microsoft-com:office:office" xmlns:r="http://schemas.openxmlformats.org/officeDocument/2006/relationships" xmlns:m="http://schemas.openxmlformats.org/officeDocument/2006/math" xmlns:v="urn:schemas-microsoft-com:vml" xmlns:wp14="http://schemas.microsoft.com/office/word/2010/wordprocessingDrawing" xmlns:wp="http://schemas.openxmlformats.org/drawingml/2006/wordprocessingDrawing" xmlns:w10="urn:schemas-microsoft-com:office:word" xmlns:w="http://schemas.openxmlformats.org/wordprocessingml/2006/main" xmlns:w14="http://schemas.microsoft.com/office/word/2010/wordml" xmlns:w15="http://schemas.microsoft.com/office/word/2012/wordml" xmlns:wpg="http://schemas.microsoft.com/office/word/2010/wordprocessingGroup" xmlns:wpi="http://schemas.microsoft.com/office/word/2010/wordprocessingInk" xmlns:wne="http://schemas.microsoft.com/office/word/2006/wordml" xmlns:wps="http://schemas.microsoft.com/office/word/2010/wordprocessingShape" mc:Ignorable="w14 w15 wp14">
+<w:numbering xmlns:wpc="http://schemas.microsoft.com/office/word/2010/wordprocessingCanvas" xmlns:cx="http://schemas.microsoft.com/office/drawing/2014/chartex" xmlns:cx1="http://schemas.microsoft.com/office/drawing/2015/9/8/chartex" xmlns:cx2="http://schemas.microsoft.com/office/drawing/2015/10/21/chartex" xmlns:cx3="http://schemas.microsoft.com/office/drawing/2016/5/9/chartex" xmlns:cx4="http://schemas.microsoft.com/office/drawing/2016/5/10/chartex" xmlns:cx5="http://schemas.microsoft.com/office/drawing/2016/5/11/chartex" xmlns:mc="http://schemas.openxmlformats.org/markup-compatibility/2006" xmlns:o="urn:schemas-microsoft-com:office:office" xmlns:r="http://schemas.openxmlformats.org/officeDocument/2006/relationships" xmlns:m="http://schemas.openxmlformats.org/officeDocument/2006/math" xmlns:v="urn:schemas-microsoft-com:vml" xmlns:wp14="http://schemas.microsoft.com/office/word/2010/wordprocessingDrawing" xmlns:wp="http://schemas.openxmlformats.org/drawingml/2006/wordprocessingDrawing" xmlns:w10="urn:schemas-microsoft-com:office:word" xmlns:w="http://schemas.openxmlformats.org/wordprocessingml/2006/main" xmlns:w14="http://schemas.microsoft.com/office/word/2010/wordml" xmlns:w15="http://schemas.microsoft.com/office/word/2012/wordml" xmlns:w16se="http://schemas.microsoft.com/office/word/2015/wordml/symex" xmlns:wpg="http://schemas.microsoft.com/office/word/2010/wordprocessingGroup" xmlns:wpi="http://schemas.microsoft.com/office/word/2010/wordprocessingInk" xmlns:wne="http://schemas.microsoft.com/office/word/2006/wordml" xmlns:wps="http://schemas.microsoft.com/office/word/2010/wordprocessingShape" mc:Ignorable="w14 w15 w16se wp14">
   <w:abstractNum w:abstractNumId="0" w15:restartNumberingAfterBreak="0">
     <w:nsid w:val="20A63405"/>
     <w:multiLevelType w:val="hybridMultilevel"/>
@@ -1697,6 +3355,95 @@
       <w:lvlJc w:val="right"/>
       <w:pPr>
         <w:ind w:left="6480" w:hanging="180"/>
+      </w:pPr>
+    </w:lvl>
+  </w:abstractNum>
+  <w:abstractNum w:abstractNumId="5" w15:restartNumberingAfterBreak="0">
+    <w:nsid w:val="7E3A48FE"/>
+    <w:multiLevelType w:val="hybridMultilevel"/>
+    <w:tmpl w:val="93FCC13C"/>
+    <w:lvl w:ilvl="0" w:tplc="0226A2E4">
+      <w:start w:val="1"/>
+      <w:numFmt w:val="decimal"/>
+      <w:lvlText w:val="%1."/>
+      <w:lvlJc w:val="left"/>
+      <w:pPr>
+        <w:ind w:left="1080" w:hanging="360"/>
+      </w:pPr>
+      <w:rPr>
+        <w:rFonts w:hint="default"/>
+      </w:rPr>
+    </w:lvl>
+    <w:lvl w:ilvl="1" w:tplc="04090019" w:tentative="1">
+      <w:start w:val="1"/>
+      <w:numFmt w:val="lowerLetter"/>
+      <w:lvlText w:val="%2."/>
+      <w:lvlJc w:val="left"/>
+      <w:pPr>
+        <w:ind w:left="1800" w:hanging="360"/>
+      </w:pPr>
+    </w:lvl>
+    <w:lvl w:ilvl="2" w:tplc="0409001B" w:tentative="1">
+      <w:start w:val="1"/>
+      <w:numFmt w:val="lowerRoman"/>
+      <w:lvlText w:val="%3."/>
+      <w:lvlJc w:val="right"/>
+      <w:pPr>
+        <w:ind w:left="2520" w:hanging="180"/>
+      </w:pPr>
+    </w:lvl>
+    <w:lvl w:ilvl="3" w:tplc="0409000F" w:tentative="1">
+      <w:start w:val="1"/>
+      <w:numFmt w:val="decimal"/>
+      <w:lvlText w:val="%4."/>
+      <w:lvlJc w:val="left"/>
+      <w:pPr>
+        <w:ind w:left="3240" w:hanging="360"/>
+      </w:pPr>
+    </w:lvl>
+    <w:lvl w:ilvl="4" w:tplc="04090019" w:tentative="1">
+      <w:start w:val="1"/>
+      <w:numFmt w:val="lowerLetter"/>
+      <w:lvlText w:val="%5."/>
+      <w:lvlJc w:val="left"/>
+      <w:pPr>
+        <w:ind w:left="3960" w:hanging="360"/>
+      </w:pPr>
+    </w:lvl>
+    <w:lvl w:ilvl="5" w:tplc="0409001B" w:tentative="1">
+      <w:start w:val="1"/>
+      <w:numFmt w:val="lowerRoman"/>
+      <w:lvlText w:val="%6."/>
+      <w:lvlJc w:val="right"/>
+      <w:pPr>
+        <w:ind w:left="4680" w:hanging="180"/>
+      </w:pPr>
+    </w:lvl>
+    <w:lvl w:ilvl="6" w:tplc="0409000F" w:tentative="1">
+      <w:start w:val="1"/>
+      <w:numFmt w:val="decimal"/>
+      <w:lvlText w:val="%7."/>
+      <w:lvlJc w:val="left"/>
+      <w:pPr>
+        <w:ind w:left="5400" w:hanging="360"/>
+      </w:pPr>
+    </w:lvl>
+    <w:lvl w:ilvl="7" w:tplc="04090019" w:tentative="1">
+      <w:start w:val="1"/>
+      <w:numFmt w:val="lowerLetter"/>
+      <w:lvlText w:val="%8."/>
+      <w:lvlJc w:val="left"/>
+      <w:pPr>
+        <w:ind w:left="6120" w:hanging="360"/>
+      </w:pPr>
+    </w:lvl>
+    <w:lvl w:ilvl="8" w:tplc="0409001B" w:tentative="1">
+      <w:start w:val="1"/>
+      <w:numFmt w:val="lowerRoman"/>
+      <w:lvlText w:val="%9."/>
+      <w:lvlJc w:val="right"/>
+      <w:pPr>
+        <w:ind w:left="6840" w:hanging="180"/>
       </w:pPr>
     </w:lvl>
   </w:abstractNum>
@@ -1715,11 +3462,14 @@
   <w:num w:numId="5">
     <w:abstractNumId w:val="2"/>
   </w:num>
+  <w:num w:numId="6">
+    <w:abstractNumId w:val="5"/>
+  </w:num>
 </w:numbering>
 </file>
 
 <file path=word/styles.xml><?xml version="1.0" encoding="utf-8"?>
-<w:styles xmlns:mc="http://schemas.openxmlformats.org/markup-compatibility/2006" xmlns:r="http://schemas.openxmlformats.org/officeDocument/2006/relationships" xmlns:w="http://schemas.openxmlformats.org/wordprocessingml/2006/main" xmlns:w14="http://schemas.microsoft.com/office/word/2010/wordml" xmlns:w15="http://schemas.microsoft.com/office/word/2012/wordml" mc:Ignorable="w14 w15">
+<w:styles xmlns:mc="http://schemas.openxmlformats.org/markup-compatibility/2006" xmlns:r="http://schemas.openxmlformats.org/officeDocument/2006/relationships" xmlns:w="http://schemas.openxmlformats.org/wordprocessingml/2006/main" xmlns:w14="http://schemas.microsoft.com/office/word/2010/wordml" xmlns:w15="http://schemas.microsoft.com/office/word/2012/wordml" xmlns:w16se="http://schemas.microsoft.com/office/word/2015/wordml/symex" mc:Ignorable="w14 w15 w16se">
   <w:docDefaults>
     <w:rPrDefault>
       <w:rPr>
@@ -1735,7 +3485,7 @@
       </w:pPr>
     </w:pPrDefault>
   </w:docDefaults>
-  <w:latentStyles w:defLockedState="0" w:defUIPriority="99" w:defSemiHidden="0" w:defUnhideWhenUsed="0" w:defQFormat="0" w:count="371">
+  <w:latentStyles w:defLockedState="0" w:defUIPriority="99" w:defSemiHidden="0" w:defUnhideWhenUsed="0" w:defQFormat="0" w:count="374">
     <w:lsdException w:name="Normal" w:uiPriority="0" w:qFormat="1"/>
     <w:lsdException w:name="heading 1" w:uiPriority="9" w:qFormat="1"/>
     <w:lsdException w:name="heading 2" w:semiHidden="1" w:uiPriority="9" w:unhideWhenUsed="1" w:qFormat="1"/>
@@ -1841,7 +3591,6 @@
     <w:lsdException w:name="HTML Sample" w:semiHidden="1" w:unhideWhenUsed="1"/>
     <w:lsdException w:name="HTML Typewriter" w:semiHidden="1" w:unhideWhenUsed="1"/>
     <w:lsdException w:name="HTML Variable" w:semiHidden="1" w:unhideWhenUsed="1"/>
-    <w:lsdException w:name="Normal Table" w:semiHidden="1" w:unhideWhenUsed="1"/>
     <w:lsdException w:name="annotation subject" w:semiHidden="1" w:unhideWhenUsed="1"/>
     <w:lsdException w:name="No List" w:semiHidden="1" w:unhideWhenUsed="1"/>
     <w:lsdException w:name="Outline List 1" w:semiHidden="1" w:unhideWhenUsed="1"/>
@@ -1886,7 +3635,6 @@
     <w:lsdException w:name="Table Professional" w:semiHidden="1" w:unhideWhenUsed="1"/>
     <w:lsdException w:name="Table Subtle 1" w:semiHidden="1" w:unhideWhenUsed="1"/>
     <w:lsdException w:name="Table Subtle 2" w:semiHidden="1" w:unhideWhenUsed="1"/>
-    <w:lsdException w:name="Table Web 1" w:semiHidden="1" w:unhideWhenUsed="1"/>
     <w:lsdException w:name="Table Web 2" w:semiHidden="1" w:unhideWhenUsed="1"/>
     <w:lsdException w:name="Table Web 3" w:semiHidden="1" w:unhideWhenUsed="1"/>
     <w:lsdException w:name="Balloon Text" w:semiHidden="1" w:unhideWhenUsed="1"/>
@@ -2107,6 +3855,9 @@
     <w:lsdException w:name="List Table 5 Dark Accent 6" w:uiPriority="50"/>
     <w:lsdException w:name="List Table 6 Colorful Accent 6" w:uiPriority="51"/>
     <w:lsdException w:name="List Table 7 Colorful Accent 6" w:uiPriority="52"/>
+    <w:lsdException w:name="Mention" w:semiHidden="1" w:unhideWhenUsed="1"/>
+    <w:lsdException w:name="Smart Hyperlink" w:semiHidden="1" w:unhideWhenUsed="1"/>
+    <w:lsdException w:name="Hashtag" w:semiHidden="1" w:unhideWhenUsed="1"/>
   </w:latentStyles>
   <w:style w:type="paragraph" w:default="1" w:styleId="Normal">
     <w:name w:val="Normal"/>
@@ -2222,6 +3973,11 @@
     <w:rPr>
       <w:color w:val="808080"/>
     </w:rPr>
+  </w:style>
+  <w:style w:type="character" w:customStyle="1" w:styleId="apple-converted-space">
+    <w:name w:val="apple-converted-space"/>
+    <w:basedOn w:val="DefaultParagraphFont"/>
+    <w:rsid w:val="009B6615"/>
   </w:style>
 </w:styles>
 </file>
@@ -2492,7 +4248,7 @@
 </file>
 
 <file path=customXml/itemProps1.xml><?xml version="1.0" encoding="utf-8"?>
-<ds:datastoreItem xmlns:ds="http://schemas.openxmlformats.org/officeDocument/2006/customXml" ds:itemID="{A51629CB-4889-44E4-8B88-56F1DB8426A8}">
+<ds:datastoreItem xmlns:ds="http://schemas.openxmlformats.org/officeDocument/2006/customXml" ds:itemID="{1EF86835-F81E-4BAA-8460-1878B73272D5}">
   <ds:schemaRefs>
     <ds:schemaRef ds:uri="http://schemas.openxmlformats.org/officeDocument/2006/bibliography"/>
   </ds:schemaRefs>

</xml_diff>

<commit_message>
Initial Vibrating String commit
</commit_message>
<xml_diff>
--- a/Speed of Sound Lab Report.docx
+++ b/Speed of Sound Lab Report.docx
@@ -1,6 +1,6 @@
 
 <file path=word/document.xml><?xml version="1.0" encoding="utf-8"?>
-<w:document xmlns:wpc="http://schemas.microsoft.com/office/word/2010/wordprocessingCanvas" xmlns:cx="http://schemas.microsoft.com/office/drawing/2014/chartex" xmlns:cx1="http://schemas.microsoft.com/office/drawing/2015/9/8/chartex" xmlns:cx2="http://schemas.microsoft.com/office/drawing/2015/10/21/chartex" xmlns:cx3="http://schemas.microsoft.com/office/drawing/2016/5/9/chartex" xmlns:cx4="http://schemas.microsoft.com/office/drawing/2016/5/10/chartex" xmlns:cx5="http://schemas.microsoft.com/office/drawing/2016/5/11/chartex" xmlns:mc="http://schemas.openxmlformats.org/markup-compatibility/2006" xmlns:o="urn:schemas-microsoft-com:office:office" xmlns:r="http://schemas.openxmlformats.org/officeDocument/2006/relationships" xmlns:m="http://schemas.openxmlformats.org/officeDocument/2006/math" xmlns:v="urn:schemas-microsoft-com:vml" xmlns:wp14="http://schemas.microsoft.com/office/word/2010/wordprocessingDrawing" xmlns:wp="http://schemas.openxmlformats.org/drawingml/2006/wordprocessingDrawing" xmlns:w10="urn:schemas-microsoft-com:office:word" xmlns:w="http://schemas.openxmlformats.org/wordprocessingml/2006/main" xmlns:w14="http://schemas.microsoft.com/office/word/2010/wordml" xmlns:w15="http://schemas.microsoft.com/office/word/2012/wordml" xmlns:w16se="http://schemas.microsoft.com/office/word/2015/wordml/symex" xmlns:wpg="http://schemas.microsoft.com/office/word/2010/wordprocessingGroup" xmlns:wpi="http://schemas.microsoft.com/office/word/2010/wordprocessingInk" xmlns:wne="http://schemas.microsoft.com/office/word/2006/wordml" xmlns:wps="http://schemas.microsoft.com/office/word/2010/wordprocessingShape" mc:Ignorable="w14 w15 w16se wp14">
+<w:document xmlns:wpc="http://schemas.microsoft.com/office/word/2010/wordprocessingCanvas" xmlns:mc="http://schemas.openxmlformats.org/markup-compatibility/2006" xmlns:o="urn:schemas-microsoft-com:office:office" xmlns:r="http://schemas.openxmlformats.org/officeDocument/2006/relationships" xmlns:m="http://schemas.openxmlformats.org/officeDocument/2006/math" xmlns:v="urn:schemas-microsoft-com:vml" xmlns:wp14="http://schemas.microsoft.com/office/word/2010/wordprocessingDrawing" xmlns:wp="http://schemas.openxmlformats.org/drawingml/2006/wordprocessingDrawing" xmlns:w10="urn:schemas-microsoft-com:office:word" xmlns:w="http://schemas.openxmlformats.org/wordprocessingml/2006/main" xmlns:w14="http://schemas.microsoft.com/office/word/2010/wordml" xmlns:w15="http://schemas.microsoft.com/office/word/2012/wordml" xmlns:wpg="http://schemas.microsoft.com/office/word/2010/wordprocessingGroup" xmlns:wpi="http://schemas.microsoft.com/office/word/2010/wordprocessingInk" xmlns:wne="http://schemas.microsoft.com/office/word/2006/wordml" xmlns:wps="http://schemas.microsoft.com/office/word/2010/wordprocessingShape" mc:Ignorable="w14 w15 wp14">
   <w:body>
     <w:p>
       <w:pPr>
@@ -33,6 +33,70 @@
       </w:r>
       <w:r>
         <w:t>pm</w:t>
+      </w:r>
+    </w:p>
+    <w:p/>
+    <w:p/>
+    <w:p/>
+    <w:p/>
+    <w:p/>
+    <w:p/>
+    <w:p>
+      <w:pPr>
+        <w:rPr>
+          <w:color w:val="FFFFFF" w:themeColor="background1"/>
+        </w:rPr>
+      </w:pPr>
+      <w:r>
+        <w:rPr>
+          <w:color w:val="FFFFFF" w:themeColor="background1"/>
+        </w:rPr>
+        <w:t>Everything hurts</w:t>
+      </w:r>
+    </w:p>
+    <w:p>
+      <w:pPr>
+        <w:rPr>
+          <w:color w:val="FFFFFF" w:themeColor="background1"/>
+        </w:rPr>
+      </w:pPr>
+      <w:r>
+        <w:rPr>
+          <w:color w:val="FFFFFF" w:themeColor="background1"/>
+        </w:rPr>
+        <w:t>Stop this physics</w:t>
+      </w:r>
+    </w:p>
+    <w:p>
+      <w:pPr>
+        <w:rPr>
+          <w:color w:val="FFFFFF" w:themeColor="background1"/>
+        </w:rPr>
+      </w:pPr>
+      <w:r>
+        <w:rPr>
+          <w:color w:val="FFFFFF" w:themeColor="background1"/>
+        </w:rPr>
+        <w:t>No more</w:t>
+      </w:r>
+    </w:p>
+    <w:p>
+      <w:pPr>
+        <w:rPr>
+          <w:color w:val="FFFFFF" w:themeColor="background1"/>
+        </w:rPr>
+      </w:pPr>
+      <w:r>
+        <w:rPr>
+          <w:color w:val="FFFFFF" w:themeColor="background1"/>
+        </w:rPr>
+        <w:t>P</w:t>
+      </w:r>
+      <w:r>
+        <w:rPr>
+          <w:color w:val="FFFFFF" w:themeColor="background1"/>
+        </w:rPr>
+        <w:t>lease</w:t>
       </w:r>
     </w:p>
     <w:p/>
@@ -47,16 +111,6 @@
     <w:p/>
     <w:p/>
     <w:p/>
-    <w:p/>
-    <w:p/>
-    <w:p/>
-    <w:p/>
-    <w:p/>
-    <w:p/>
-    <w:p/>
-    <w:p/>
-    <w:p/>
-    <w:p/>
     <w:p>
       <w:pPr>
         <w:jc w:val="center"/>
@@ -128,14 +182,19 @@
         <w:t xml:space="preserve"> in our experiment, and in most modern measurements, </w:t>
       </w:r>
       <w:r>
-        <w:t xml:space="preserve">our calculations used waves to determine the speed of sound. Because we know the frequency of the wavelengths created by the tuning fork, we can use the formula </w:t>
-      </w:r>
+        <w:t xml:space="preserve">our calculations used waves to determine the speed of sound. Because we know the frequency of the wavelengths created by the tuning fork, we can use the </w:t>
+      </w:r>
+      <w:proofErr w:type="gramStart"/>
+      <w:r>
+        <w:t xml:space="preserve">formula </w:t>
+      </w:r>
+      <w:proofErr w:type="gramEnd"/>
       <m:oMath>
         <m:r>
           <w:rPr>
             <w:rFonts w:ascii="Cambria Math" w:hAnsi="Cambria Math"/>
           </w:rPr>
-          <m:t>v=f/</m:t>
+          <m:t>v=f</m:t>
         </m:r>
         <m:r>
           <m:rPr>
@@ -229,28 +288,20 @@
         <w:t xml:space="preserve"> and measured that distance from the top of the tube</w:t>
       </w:r>
       <w:r>
-        <w:t xml:space="preserve">. We did </w:t>
-      </w:r>
-      <w:proofErr w:type="gramStart"/>
-      <w:r>
-        <w:t>this</w:t>
-      </w:r>
-      <w:proofErr w:type="gramEnd"/>
-      <w:r>
-        <w:t xml:space="preserve"> two more times and then repeated the process with the other tuning fork.</w:t>
+        <w:t>. We did this two more times and then repeated the process with the other tuning fork.</w:t>
       </w:r>
     </w:p>
     <w:p>
       <w:pPr>
         <w:jc w:val="center"/>
         <w:rPr>
-          <w:color w:val="FF0000"/>
+          <w:color w:val="FFFFFF" w:themeColor="background1"/>
           <w:u w:val="single"/>
         </w:rPr>
       </w:pPr>
       <w:r>
         <w:rPr>
-          <w:color w:val="FF0000"/>
+          <w:color w:val="FFFFFF" w:themeColor="background1"/>
           <w:u w:val="single"/>
         </w:rPr>
         <w:t>FOOKIN DIAGRAM</w:t>
@@ -314,7 +365,7 @@
               </wp:anchor>
             </w:drawing>
           </mc:Choice>
-          <mc:Fallback>
+          <mc:Fallback xmlns:w16se="http://schemas.microsoft.com/office/word/2015/wordml/symex" xmlns:cx5="http://schemas.microsoft.com/office/drawing/2016/5/11/chartex" xmlns:cx4="http://schemas.microsoft.com/office/drawing/2016/5/10/chartex" xmlns:cx3="http://schemas.microsoft.com/office/drawing/2016/5/9/chartex" xmlns:cx2="http://schemas.microsoft.com/office/drawing/2015/10/21/chartex" xmlns:cx1="http://schemas.microsoft.com/office/drawing/2015/9/8/chartex" xmlns:cx="http://schemas.microsoft.com/office/drawing/2014/chartex">
             <w:pict>
               <v:shapetype w14:anchorId="011D9B7A" id="_x0000_t32" coordsize="21600,21600" o:spt="32" o:oned="t" path="m,l21600,21600e" filled="f">
                 <v:path arrowok="t" fillok="f" o:connecttype="none"/>
@@ -485,7 +536,7 @@
               </wp:anchor>
             </w:drawing>
           </mc:Choice>
-          <mc:Fallback>
+          <mc:Fallback xmlns:w16se="http://schemas.microsoft.com/office/word/2015/wordml/symex" xmlns:cx5="http://schemas.microsoft.com/office/drawing/2016/5/11/chartex" xmlns:cx4="http://schemas.microsoft.com/office/drawing/2016/5/10/chartex" xmlns:cx3="http://schemas.microsoft.com/office/drawing/2016/5/9/chartex" xmlns:cx2="http://schemas.microsoft.com/office/drawing/2015/10/21/chartex" xmlns:cx1="http://schemas.microsoft.com/office/drawing/2015/9/8/chartex" xmlns:cx="http://schemas.microsoft.com/office/drawing/2014/chartex">
             <w:pict>
               <v:rect w14:anchorId="720145CA" id="Rectangle 11" o:spid="_x0000_s1026" style="position:absolute;margin-left:161.25pt;margin-top:22.25pt;width:16.5pt;height:5.25pt;z-index:251668480;visibility:visible;mso-wrap-style:square;mso-wrap-distance-left:9pt;mso-wrap-distance-top:0;mso-wrap-distance-right:9pt;mso-wrap-distance-bottom:0;mso-position-horizontal:absolute;mso-position-horizontal-relative:text;mso-position-vertical:absolute;mso-position-vertical-relative:text;v-text-anchor:middle" o:gfxdata="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" fillcolor="white [3212]" strokecolor="black [3213]" strokeweight="1pt"/>
             </w:pict>
@@ -567,7 +618,7 @@
               </wp:anchor>
             </w:drawing>
           </mc:Choice>
-          <mc:Fallback>
+          <mc:Fallback xmlns:w16se="http://schemas.microsoft.com/office/word/2015/wordml/symex" xmlns:cx5="http://schemas.microsoft.com/office/drawing/2016/5/11/chartex" xmlns:cx4="http://schemas.microsoft.com/office/drawing/2016/5/10/chartex" xmlns:cx3="http://schemas.microsoft.com/office/drawing/2016/5/9/chartex" xmlns:cx2="http://schemas.microsoft.com/office/drawing/2015/10/21/chartex" xmlns:cx1="http://schemas.microsoft.com/office/drawing/2015/9/8/chartex" xmlns:cx="http://schemas.microsoft.com/office/drawing/2014/chartex">
             <w:pict>
               <v:rect w14:anchorId="466AA384" id="Rectangle 1" o:spid="_x0000_s1026" style="position:absolute;margin-left:175.5pt;margin-top:14.75pt;width:11.25pt;height:155.25pt;z-index:251659264;visibility:visible;mso-wrap-style:square;mso-width-percent:0;mso-height-percent:0;mso-wrap-distance-left:9pt;mso-wrap-distance-top:0;mso-wrap-distance-right:9pt;mso-wrap-distance-bottom:0;mso-position-horizontal:absolute;mso-position-horizontal-relative:text;mso-position-vertical:absolute;mso-position-vertical-relative:text;mso-width-percent:0;mso-height-percent:0;mso-width-relative:margin;mso-height-relative:margin;v-text-anchor:middle" o:gfxdata="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" fillcolor="white [3212]" strokecolor="black [3213]" strokeweight="1pt"/>
             </w:pict>
@@ -633,7 +684,7 @@
               </wp:anchor>
             </w:drawing>
           </mc:Choice>
-          <mc:Fallback>
+          <mc:Fallback xmlns:w16se="http://schemas.microsoft.com/office/word/2015/wordml/symex" xmlns:cx5="http://schemas.microsoft.com/office/drawing/2016/5/11/chartex" xmlns:cx4="http://schemas.microsoft.com/office/drawing/2016/5/10/chartex" xmlns:cx3="http://schemas.microsoft.com/office/drawing/2016/5/9/chartex" xmlns:cx2="http://schemas.microsoft.com/office/drawing/2015/10/21/chartex" xmlns:cx1="http://schemas.microsoft.com/office/drawing/2015/9/8/chartex" xmlns:cx="http://schemas.microsoft.com/office/drawing/2014/chartex">
             <w:pict>
               <v:shape w14:anchorId="61769B10" id="Straight Arrow Connector 22" o:spid="_x0000_s1026" type="#_x0000_t32" style="position:absolute;margin-left:117.75pt;margin-top:14pt;width:57.75pt;height:17.25pt;flip:y;z-index:251680768;visibility:visible;mso-wrap-style:square;mso-wrap-distance-left:9pt;mso-wrap-distance-top:0;mso-wrap-distance-right:9pt;mso-wrap-distance-bottom:0;mso-position-horizontal:absolute;mso-position-horizontal-relative:text;mso-position-vertical:absolute;mso-position-vertical-relative:text" o:gfxdata="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" strokecolor="black [3200]" strokeweight=".5pt">
                 <v:stroke endarrow="block" joinstyle="miter"/>
@@ -802,7 +853,7 @@
               </wp:anchor>
             </w:drawing>
           </mc:Choice>
-          <mc:Fallback>
+          <mc:Fallback xmlns:w16se="http://schemas.microsoft.com/office/word/2015/wordml/symex" xmlns:cx5="http://schemas.microsoft.com/office/drawing/2016/5/11/chartex" xmlns:cx4="http://schemas.microsoft.com/office/drawing/2016/5/10/chartex" xmlns:cx3="http://schemas.microsoft.com/office/drawing/2016/5/9/chartex" xmlns:cx2="http://schemas.microsoft.com/office/drawing/2015/10/21/chartex" xmlns:cx1="http://schemas.microsoft.com/office/drawing/2015/9/8/chartex" xmlns:cx="http://schemas.microsoft.com/office/drawing/2014/chartex">
             <w:pict>
               <v:rect w14:anchorId="75004BBE" id="Rectangle 4" o:spid="_x0000_s1026" style="position:absolute;margin-left:303.75pt;margin-top:15.5pt;width:22.5pt;height:24pt;z-index:251662336;visibility:visible;mso-wrap-style:square;mso-width-percent:0;mso-height-percent:0;mso-wrap-distance-left:9pt;mso-wrap-distance-top:0;mso-wrap-distance-right:9pt;mso-wrap-distance-bottom:0;mso-position-horizontal:absolute;mso-position-horizontal-relative:text;mso-position-vertical:absolute;mso-position-vertical-relative:text;mso-width-percent:0;mso-height-percent:0;mso-width-relative:margin;mso-height-relative:margin;v-text-anchor:middle" o:gfxdata="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" fillcolor="white [3212]" strokecolor="black [3213]" strokeweight="1pt"/>
             </w:pict>
@@ -868,7 +919,7 @@
               </wp:anchor>
             </w:drawing>
           </mc:Choice>
-          <mc:Fallback>
+          <mc:Fallback xmlns:w16se="http://schemas.microsoft.com/office/word/2015/wordml/symex" xmlns:cx5="http://schemas.microsoft.com/office/drawing/2016/5/11/chartex" xmlns:cx4="http://schemas.microsoft.com/office/drawing/2016/5/10/chartex" xmlns:cx3="http://schemas.microsoft.com/office/drawing/2016/5/9/chartex" xmlns:cx2="http://schemas.microsoft.com/office/drawing/2015/10/21/chartex" xmlns:cx1="http://schemas.microsoft.com/office/drawing/2015/9/8/chartex" xmlns:cx="http://schemas.microsoft.com/office/drawing/2014/chartex">
             <w:pict>
               <v:shape w14:anchorId="47A5D157" id="Straight Arrow Connector 24" o:spid="_x0000_s1026" type="#_x0000_t32" style="position:absolute;margin-left:331.5pt;margin-top:3.5pt;width:16.5pt;height:0;flip:x;z-index:251682816;visibility:visible;mso-wrap-style:square;mso-wrap-distance-left:9pt;mso-wrap-distance-top:0;mso-wrap-distance-right:9pt;mso-wrap-distance-bottom:0;mso-position-horizontal:absolute;mso-position-horizontal-relative:text;mso-position-vertical:absolute;mso-position-vertical-relative:text" o:gfxdata="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" strokecolor="black [3200]" strokeweight=".5pt">
                 <v:stroke endarrow="block" joinstyle="miter"/>
@@ -1037,7 +1088,7 @@
               </wp:anchor>
             </w:drawing>
           </mc:Choice>
-          <mc:Fallback>
+          <mc:Fallback xmlns:w16se="http://schemas.microsoft.com/office/word/2015/wordml/symex" xmlns:cx5="http://schemas.microsoft.com/office/drawing/2016/5/11/chartex" xmlns:cx4="http://schemas.microsoft.com/office/drawing/2016/5/10/chartex" xmlns:cx3="http://schemas.microsoft.com/office/drawing/2016/5/9/chartex" xmlns:cx2="http://schemas.microsoft.com/office/drawing/2015/10/21/chartex" xmlns:cx1="http://schemas.microsoft.com/office/drawing/2015/9/8/chartex" xmlns:cx="http://schemas.microsoft.com/office/drawing/2014/chartex">
             <w:pict>
               <v:rect w14:anchorId="1D3EC50A" id="Rectangle 18" o:spid="_x0000_s1026" style="position:absolute;margin-left:163.5pt;margin-top:1.25pt;width:4.5pt;height:114pt;z-index:251674624;visibility:visible;mso-wrap-style:square;mso-wrap-distance-left:9pt;mso-wrap-distance-top:0;mso-wrap-distance-right:9pt;mso-wrap-distance-bottom:0;mso-position-horizontal:absolute;mso-position-horizontal-relative:text;mso-position-vertical:absolute;mso-position-vertical-relative:text;v-text-anchor:middle" o:gfxdata="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" fillcolor="white [3212]" strokecolor="black [3213]" strokeweight="1pt"/>
             </w:pict>
@@ -1165,7 +1216,7 @@
               </wp:anchor>
             </w:drawing>
           </mc:Choice>
-          <mc:Fallback>
+          <mc:Fallback xmlns:w16se="http://schemas.microsoft.com/office/word/2015/wordml/symex" xmlns:cx5="http://schemas.microsoft.com/office/drawing/2016/5/11/chartex" xmlns:cx4="http://schemas.microsoft.com/office/drawing/2016/5/10/chartex" xmlns:cx3="http://schemas.microsoft.com/office/drawing/2016/5/9/chartex" xmlns:cx2="http://schemas.microsoft.com/office/drawing/2015/10/21/chartex" xmlns:cx1="http://schemas.microsoft.com/office/drawing/2015/9/8/chartex" xmlns:cx="http://schemas.microsoft.com/office/drawing/2014/chartex">
             <w:pict>
               <v:shape w14:anchorId="7BC48E9F" id="Freeform: Shape 2" o:spid="_x0000_s1026" style="position:absolute;margin-left:187.5pt;margin-top:17.75pt;width:126pt;height:90.75pt;z-index:251660288;visibility:visible;mso-wrap-style:square;mso-width-percent:0;mso-height-percent:0;mso-wrap-distance-left:9pt;mso-wrap-distance-top:0;mso-wrap-distance-right:9pt;mso-wrap-distance-bottom:0;mso-position-horizontal:absolute;mso-position-horizontal-relative:text;mso-position-vertical:absolute;mso-position-vertical-relative:text;mso-width-percent:0;mso-height-percent:0;mso-width-relative:margin;mso-height-relative:margin;v-text-anchor:middle" coordsize="1543050,1409700" o:gfxdata="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" path="m,1409700v273050,-58738,546100,-117475,733425,-266700c920750,993775,989013,704850,1123950,514350,1258888,323850,1543050,,1543050,r,e" filled="f" strokecolor="black [3200]" strokeweight="1pt">
                 <v:stroke joinstyle="miter"/>
@@ -1242,7 +1293,7 @@
               </wp:anchor>
             </w:drawing>
           </mc:Choice>
-          <mc:Fallback>
+          <mc:Fallback xmlns:w16se="http://schemas.microsoft.com/office/word/2015/wordml/symex" xmlns:cx5="http://schemas.microsoft.com/office/drawing/2016/5/11/chartex" xmlns:cx4="http://schemas.microsoft.com/office/drawing/2016/5/10/chartex" xmlns:cx3="http://schemas.microsoft.com/office/drawing/2016/5/9/chartex" xmlns:cx2="http://schemas.microsoft.com/office/drawing/2015/10/21/chartex" xmlns:cx1="http://schemas.microsoft.com/office/drawing/2015/9/8/chartex" xmlns:cx="http://schemas.microsoft.com/office/drawing/2014/chartex">
             <w:pict>
               <v:rect w14:anchorId="525A8AB4" id="Rectangle 10" o:spid="_x0000_s1026" style="position:absolute;margin-left:303.75pt;margin-top:5pt;width:22.5pt;height:12pt;z-index:251667456;visibility:visible;mso-wrap-style:square;mso-width-percent:0;mso-height-percent:0;mso-wrap-distance-left:9pt;mso-wrap-distance-top:0;mso-wrap-distance-right:9pt;mso-wrap-distance-bottom:0;mso-position-horizontal:absolute;mso-position-horizontal-relative:text;mso-position-vertical:absolute;mso-position-vertical-relative:text;mso-width-percent:0;mso-height-percent:0;mso-width-relative:margin;mso-height-relative:margin;v-text-anchor:middle" o:gfxdata="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" fillcolor="#5b9bd5 [3204]" strokecolor="#1f4d78 [1604]" strokeweight="1pt"/>
             </w:pict>
@@ -1400,7 +1451,7 @@
               </wp:anchor>
             </w:drawing>
           </mc:Choice>
-          <mc:Fallback>
+          <mc:Fallback xmlns:w16se="http://schemas.microsoft.com/office/word/2015/wordml/symex" xmlns:cx5="http://schemas.microsoft.com/office/drawing/2016/5/11/chartex" xmlns:cx4="http://schemas.microsoft.com/office/drawing/2016/5/10/chartex" xmlns:cx3="http://schemas.microsoft.com/office/drawing/2016/5/9/chartex" xmlns:cx2="http://schemas.microsoft.com/office/drawing/2015/10/21/chartex" xmlns:cx1="http://schemas.microsoft.com/office/drawing/2015/9/8/chartex" xmlns:cx="http://schemas.microsoft.com/office/drawing/2014/chartex">
             <w:pict>
               <v:rect w14:anchorId="7BE62957" id="Rectangle 9" o:spid="_x0000_s1026" style="position:absolute;margin-left:175.5pt;margin-top:10.25pt;width:11.25pt;height:87pt;z-index:251665408;visibility:visible;mso-wrap-style:square;mso-height-percent:0;mso-wrap-distance-left:9pt;mso-wrap-distance-top:0;mso-wrap-distance-right:9pt;mso-wrap-distance-bottom:0;mso-position-horizontal:absolute;mso-position-horizontal-relative:text;mso-position-vertical:absolute;mso-position-vertical-relative:text;mso-height-percent:0;mso-height-relative:margin;v-text-anchor:middle" o:gfxdata="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" fillcolor="#5b9bd5 [3204]" strokecolor="#1f4d78 [1604]" strokeweight="1pt"/>
             </w:pict>
@@ -1466,7 +1517,7 @@
               </wp:anchor>
             </w:drawing>
           </mc:Choice>
-          <mc:Fallback>
+          <mc:Fallback xmlns:w16se="http://schemas.microsoft.com/office/word/2015/wordml/symex" xmlns:cx5="http://schemas.microsoft.com/office/drawing/2016/5/11/chartex" xmlns:cx4="http://schemas.microsoft.com/office/drawing/2016/5/10/chartex" xmlns:cx3="http://schemas.microsoft.com/office/drawing/2016/5/9/chartex" xmlns:cx2="http://schemas.microsoft.com/office/drawing/2015/10/21/chartex" xmlns:cx1="http://schemas.microsoft.com/office/drawing/2015/9/8/chartex" xmlns:cx="http://schemas.microsoft.com/office/drawing/2014/chartex">
             <w:pict>
               <v:shape w14:anchorId="093E1269" id="Straight Arrow Connector 23" o:spid="_x0000_s1026" type="#_x0000_t32" style="position:absolute;margin-left:93pt;margin-top:11.05pt;width:69pt;height:0;z-index:251681792;visibility:visible;mso-wrap-style:square;mso-wrap-distance-left:9pt;mso-wrap-distance-top:0;mso-wrap-distance-right:9pt;mso-wrap-distance-bottom:0;mso-position-horizontal:absolute;mso-position-horizontal-relative:text;mso-position-vertical:absolute;mso-position-vertical-relative:text" o:gfxdata="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" strokecolor="black [3200]" strokeweight=".5pt">
                 <v:stroke endarrow="block" joinstyle="miter"/>
@@ -1534,7 +1585,7 @@
               </wp:anchor>
             </w:drawing>
           </mc:Choice>
-          <mc:Fallback>
+          <mc:Fallback xmlns:w16se="http://schemas.microsoft.com/office/word/2015/wordml/symex" xmlns:cx5="http://schemas.microsoft.com/office/drawing/2016/5/11/chartex" xmlns:cx4="http://schemas.microsoft.com/office/drawing/2016/5/10/chartex" xmlns:cx3="http://schemas.microsoft.com/office/drawing/2016/5/9/chartex" xmlns:cx2="http://schemas.microsoft.com/office/drawing/2015/10/21/chartex" xmlns:cx1="http://schemas.microsoft.com/office/drawing/2015/9/8/chartex" xmlns:cx="http://schemas.microsoft.com/office/drawing/2014/chartex">
             <w:pict>
               <v:shape w14:anchorId="53649384" id="Straight Arrow Connector 25" o:spid="_x0000_s1026" type="#_x0000_t32" style="position:absolute;margin-left:265.5pt;margin-top:14.05pt;width:36pt;height:0;flip:x;z-index:251683840;visibility:visible;mso-wrap-style:square;mso-wrap-distance-left:9pt;mso-wrap-distance-top:0;mso-wrap-distance-right:9pt;mso-wrap-distance-bottom:0;mso-position-horizontal:absolute;mso-position-horizontal-relative:text;mso-position-vertical:absolute;mso-position-vertical-relative:text" o:gfxdata="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" strokecolor="black [3200]" strokeweight=".5pt">
                 <v:stroke endarrow="block" joinstyle="miter"/>
@@ -1706,7 +1757,7 @@
               </wp:anchor>
             </w:drawing>
           </mc:Choice>
-          <mc:Fallback>
+          <mc:Fallback xmlns:w16se="http://schemas.microsoft.com/office/word/2015/wordml/symex" xmlns:cx5="http://schemas.microsoft.com/office/drawing/2016/5/11/chartex" xmlns:cx4="http://schemas.microsoft.com/office/drawing/2016/5/10/chartex" xmlns:cx3="http://schemas.microsoft.com/office/drawing/2016/5/9/chartex" xmlns:cx2="http://schemas.microsoft.com/office/drawing/2015/10/21/chartex" xmlns:cx1="http://schemas.microsoft.com/office/drawing/2015/9/8/chartex" xmlns:cx="http://schemas.microsoft.com/office/drawing/2014/chartex">
             <w:pict>
               <v:rect w14:anchorId="37517E20" id="Rectangle 5" o:spid="_x0000_s1026" style="position:absolute;margin-left:153pt;margin-top:8.05pt;width:59.25pt;height:9pt;z-index:251664384;visibility:visible;mso-wrap-style:square;mso-width-percent:0;mso-height-percent:0;mso-wrap-distance-left:9pt;mso-wrap-distance-top:0;mso-wrap-distance-right:9pt;mso-wrap-distance-bottom:0;mso-position-horizontal:absolute;mso-position-horizontal-relative:text;mso-position-vertical:absolute;mso-position-vertical-relative:text;mso-width-percent:0;mso-height-percent:0;mso-width-relative:margin;mso-height-relative:margin;v-text-anchor:middle" o:gfxdata="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" fillcolor="white [3212]" strokecolor="black [3213]" strokeweight="1pt"/>
             </w:pict>
@@ -1714,7 +1765,6 @@
         </mc:AlternateContent>
       </w:r>
     </w:p>
-    <w:p/>
     <w:p>
       <w:pPr>
         <w:rPr>
@@ -1727,6 +1777,7 @@
         <w:jc w:val="center"/>
       </w:pPr>
       <w:r>
+        <w:lastRenderedPageBreak/>
         <w:t>Results/Analysis/Physics</w:t>
       </w:r>
     </w:p>
@@ -1740,30 +1791,277 @@
         <w:tab/>
       </w:r>
       <w:r>
-        <w:t xml:space="preserve">There’s sum </w:t>
-      </w:r>
-      <w:proofErr w:type="spellStart"/>
-      <w:r>
-        <w:t>fisiks</w:t>
-      </w:r>
-      <w:proofErr w:type="spellEnd"/>
-      <w:r>
-        <w:t xml:space="preserve"> n stuff</w:t>
-      </w:r>
-      <w:r>
-        <w:rPr>
-          <w:color w:val="FF0000"/>
-        </w:rPr>
-        <w:t xml:space="preserve"> – seems </w:t>
-      </w:r>
-      <w:proofErr w:type="spellStart"/>
-      <w:r>
-        <w:rPr>
-          <w:color w:val="FF0000"/>
-        </w:rPr>
-        <w:t>kewl</w:t>
-      </w:r>
-      <w:proofErr w:type="spellEnd"/>
+        <w:rPr>
+          <w:rFonts w:eastAsiaTheme="minorEastAsia"/>
+          <w:bCs/>
+          <w:color w:val="252525"/>
+          <w:szCs w:val="21"/>
+          <w:shd w:val="clear" w:color="auto" w:fill="FFFFFF"/>
+        </w:rPr>
+        <w:t xml:space="preserve">To create a graph of the frequency versus the reciprocal of the wavelength, we </w:t>
+      </w:r>
+      <w:r>
+        <w:rPr>
+          <w:rFonts w:eastAsiaTheme="minorEastAsia"/>
+          <w:bCs/>
+          <w:color w:val="252525"/>
+          <w:szCs w:val="21"/>
+          <w:shd w:val="clear" w:color="auto" w:fill="FFFFFF"/>
+        </w:rPr>
+        <w:t xml:space="preserve">obviously </w:t>
+      </w:r>
+      <w:r>
+        <w:rPr>
+          <w:rFonts w:eastAsiaTheme="minorEastAsia"/>
+          <w:bCs/>
+          <w:color w:val="252525"/>
+          <w:szCs w:val="21"/>
+          <w:shd w:val="clear" w:color="auto" w:fill="FFFFFF"/>
+        </w:rPr>
+        <w:t xml:space="preserve">need both of those values. </w:t>
+      </w:r>
+      <w:r>
+        <w:rPr>
+          <w:rFonts w:eastAsiaTheme="minorEastAsia"/>
+          <w:bCs/>
+          <w:color w:val="252525"/>
+          <w:szCs w:val="21"/>
+          <w:shd w:val="clear" w:color="auto" w:fill="FFFFFF"/>
+        </w:rPr>
+        <w:t xml:space="preserve">To find the wavelength at each resonance length, we used the </w:t>
+      </w:r>
+      <w:proofErr w:type="gramStart"/>
+      <w:r>
+        <w:rPr>
+          <w:rFonts w:eastAsiaTheme="minorEastAsia"/>
+          <w:bCs/>
+          <w:color w:val="252525"/>
+          <w:szCs w:val="21"/>
+          <w:shd w:val="clear" w:color="auto" w:fill="FFFFFF"/>
+        </w:rPr>
+        <w:t xml:space="preserve">equation </w:t>
+      </w:r>
+      <w:proofErr w:type="gramEnd"/>
+      <m:oMath>
+        <m:r>
+          <w:rPr>
+            <w:rFonts w:ascii="Cambria Math" w:eastAsiaTheme="minorEastAsia" w:hAnsi="Cambria Math"/>
+            <w:color w:val="252525"/>
+            <w:szCs w:val="21"/>
+            <w:shd w:val="clear" w:color="auto" w:fill="FFFFFF"/>
+          </w:rPr>
+          <m:t>λ=4L</m:t>
+        </m:r>
+      </m:oMath>
+      <w:r>
+        <w:rPr>
+          <w:rFonts w:eastAsiaTheme="minorEastAsia"/>
+          <w:bCs/>
+          <w:color w:val="252525"/>
+          <w:szCs w:val="21"/>
+          <w:shd w:val="clear" w:color="auto" w:fill="FFFFFF"/>
+        </w:rPr>
+        <w:t>, where L is the resonance length.</w:t>
+      </w:r>
+      <w:r>
+        <w:rPr>
+          <w:rFonts w:eastAsiaTheme="minorEastAsia"/>
+          <w:bCs/>
+          <w:color w:val="252525"/>
+          <w:szCs w:val="21"/>
+          <w:shd w:val="clear" w:color="auto" w:fill="FFFFFF"/>
+        </w:rPr>
+        <w:t xml:space="preserve"> Before making the calculation, we added six-tenths of the radius of the tube to the resonance length in order to find the correct wavelength.</w:t>
+      </w:r>
+      <w:r>
+        <w:rPr>
+          <w:rFonts w:eastAsiaTheme="minorEastAsia"/>
+          <w:bCs/>
+          <w:color w:val="252525"/>
+          <w:szCs w:val="21"/>
+          <w:shd w:val="clear" w:color="auto" w:fill="FFFFFF"/>
+        </w:rPr>
+        <w:t xml:space="preserve"> </w:t>
+      </w:r>
+      <w:r>
+        <w:rPr>
+          <w:rFonts w:eastAsiaTheme="minorEastAsia"/>
+          <w:bCs/>
+          <w:color w:val="252525"/>
+          <w:szCs w:val="21"/>
+          <w:shd w:val="clear" w:color="auto" w:fill="FFFFFF"/>
+        </w:rPr>
+        <w:t xml:space="preserve">For our frequency, we </w:t>
+      </w:r>
+      <w:r>
+        <w:rPr>
+          <w:rFonts w:eastAsiaTheme="minorEastAsia"/>
+          <w:bCs/>
+          <w:color w:val="252525"/>
+          <w:szCs w:val="21"/>
+          <w:shd w:val="clear" w:color="auto" w:fill="FFFFFF"/>
+        </w:rPr>
+        <w:t xml:space="preserve">calculated it at each resonance length using the properties of a closed cylinder air column. </w:t>
+      </w:r>
+      <w:r>
+        <w:rPr>
+          <w:rFonts w:eastAsiaTheme="minorEastAsia"/>
+          <w:bCs/>
+          <w:color w:val="252525"/>
+          <w:szCs w:val="21"/>
+          <w:shd w:val="clear" w:color="auto" w:fill="FFFFFF"/>
+        </w:rPr>
+        <w:t xml:space="preserve">The fundamental frequency for a closed cylinder air column is the speed of sound </w:t>
+      </w:r>
+      <w:r>
+        <w:rPr>
+          <w:rFonts w:eastAsiaTheme="minorEastAsia"/>
+          <w:bCs/>
+          <w:color w:val="252525"/>
+          <w:szCs w:val="21"/>
+          <w:shd w:val="clear" w:color="auto" w:fill="FFFFFF"/>
+        </w:rPr>
+        <w:t xml:space="preserve">divided by the </w:t>
+      </w:r>
+      <w:proofErr w:type="gramStart"/>
+      <w:r>
+        <w:rPr>
+          <w:rFonts w:eastAsiaTheme="minorEastAsia"/>
+          <w:bCs/>
+          <w:color w:val="252525"/>
+          <w:szCs w:val="21"/>
+          <w:shd w:val="clear" w:color="auto" w:fill="FFFFFF"/>
+        </w:rPr>
+        <w:t>wavelength</w:t>
+      </w:r>
+      <w:r>
+        <w:rPr>
+          <w:rFonts w:eastAsiaTheme="minorEastAsia"/>
+          <w:bCs/>
+          <w:color w:val="252525"/>
+          <w:szCs w:val="21"/>
+          <w:shd w:val="clear" w:color="auto" w:fill="FFFFFF"/>
+        </w:rPr>
+        <w:t>[</w:t>
+      </w:r>
+      <w:proofErr w:type="gramEnd"/>
+      <w:r>
+        <w:rPr>
+          <w:rFonts w:eastAsiaTheme="minorEastAsia"/>
+          <w:bCs/>
+          <w:color w:val="252525"/>
+          <w:szCs w:val="21"/>
+          <w:shd w:val="clear" w:color="auto" w:fill="FFFFFF"/>
+        </w:rPr>
+        <w:t>2]</w:t>
+      </w:r>
+      <w:r>
+        <w:rPr>
+          <w:rFonts w:eastAsiaTheme="minorEastAsia"/>
+          <w:bCs/>
+          <w:color w:val="252525"/>
+          <w:szCs w:val="21"/>
+          <w:shd w:val="clear" w:color="auto" w:fill="FFFFFF"/>
+        </w:rPr>
+        <w:t>. First we obtained</w:t>
+      </w:r>
+      <w:r>
+        <w:rPr>
+          <w:rFonts w:eastAsiaTheme="minorEastAsia"/>
+          <w:bCs/>
+          <w:color w:val="252525"/>
+          <w:szCs w:val="21"/>
+          <w:shd w:val="clear" w:color="auto" w:fill="FFFFFF"/>
+        </w:rPr>
+        <w:t xml:space="preserve"> the speed of sound found by measuring the temperature of the room </w:t>
+      </w:r>
+      <w:r>
+        <w:rPr>
+          <w:rFonts w:eastAsiaTheme="minorEastAsia"/>
+          <w:bCs/>
+          <w:color w:val="252525"/>
+          <w:szCs w:val="21"/>
+          <w:shd w:val="clear" w:color="auto" w:fill="FFFFFF"/>
+        </w:rPr>
+        <w:t xml:space="preserve">(26°C) </w:t>
+      </w:r>
+      <w:r>
+        <w:rPr>
+          <w:rFonts w:eastAsiaTheme="minorEastAsia"/>
+          <w:bCs/>
+          <w:color w:val="252525"/>
+          <w:szCs w:val="21"/>
+          <w:shd w:val="clear" w:color="auto" w:fill="FFFFFF"/>
+        </w:rPr>
+        <w:t xml:space="preserve">and plugging it into </w:t>
+      </w:r>
+      <w:proofErr w:type="gramStart"/>
+      <w:r>
+        <w:t>v(</w:t>
+      </w:r>
+      <w:proofErr w:type="gramEnd"/>
+      <w:r>
+        <w:t>T) = (331.5 +0.6T</w:t>
+      </w:r>
+      <w:r>
+        <w:t>). By treating</w:t>
+      </w:r>
+      <w:r>
+        <w:t xml:space="preserve"> each resonance length as its ow</w:t>
+      </w:r>
+      <w:r>
+        <w:t>n closed cylinder air column, we</w:t>
+      </w:r>
+      <w:r>
+        <w:t xml:space="preserve"> calculated the fundamental frequency for each length. We then graphed the quantities and the slope of the resulting line gives us the speed of sound in air</w:t>
+      </w:r>
+      <w:r>
+        <w:t xml:space="preserve"> since it models the </w:t>
+      </w:r>
+      <w:proofErr w:type="gramStart"/>
+      <w:r>
+        <w:t xml:space="preserve">equation </w:t>
+      </w:r>
+      <w:proofErr w:type="gramEnd"/>
+      <m:oMath>
+        <m:r>
+          <w:rPr>
+            <w:rFonts w:ascii="Cambria Math" w:hAnsi="Cambria Math"/>
+          </w:rPr>
+          <m:t>v=f</m:t>
+        </m:r>
+        <m:r>
+          <m:rPr>
+            <m:sty m:val="p"/>
+          </m:rPr>
+          <w:rPr>
+            <w:rStyle w:val="apple-converted-space"/>
+            <w:rFonts w:ascii="Cambria Math" w:hAnsi="Cambria Math" w:cs="Arial"/>
+            <w:color w:val="252525"/>
+            <w:sz w:val="21"/>
+            <w:szCs w:val="21"/>
+            <w:shd w:val="clear" w:color="auto" w:fill="FFFFFF"/>
+          </w:rPr>
+          <m:t> </m:t>
+        </m:r>
+        <m:r>
+          <m:rPr>
+            <m:sty m:val="b"/>
+          </m:rPr>
+          <w:rPr>
+            <w:rFonts w:ascii="Cambria Math" w:hAnsi="Cambria Math" w:cs="Arial"/>
+            <w:color w:val="252525"/>
+            <w:sz w:val="21"/>
+            <w:szCs w:val="21"/>
+            <w:shd w:val="clear" w:color="auto" w:fill="FFFFFF"/>
+            <w:lang w:val="el-GR"/>
+          </w:rPr>
+          <m:t>λ</m:t>
+        </m:r>
+      </m:oMath>
+      <w:r>
+        <w:t>.</w:t>
+      </w:r>
     </w:p>
     <w:p>
       <w:pPr>
@@ -2150,12 +2448,6 @@
         </w:tc>
       </w:tr>
     </w:tbl>
-    <w:p>
-      <w:pPr>
-        <w:jc w:val="center"/>
-      </w:pPr>
-    </w:p>
-    <w:p/>
     <w:p/>
     <w:p>
       <w:pPr>
@@ -2175,8 +2467,8 @@
         </w:rPr>
         <w:drawing>
           <wp:inline distT="0" distB="0" distL="0" distR="0">
-            <wp:extent cx="5943600" cy="3200400"/>
-            <wp:effectExtent l="0" t="0" r="0" b="0"/>
+            <wp:extent cx="5465990" cy="2943225"/>
+            <wp:effectExtent l="0" t="0" r="1905" b="0"/>
             <wp:docPr id="3" name="Picture 3"/>
             <wp:cNvGraphicFramePr>
               <a:graphicFrameLocks xmlns:a="http://schemas.openxmlformats.org/drawingml/2006/main" noChangeAspect="1"/>
@@ -2206,7 +2498,7 @@
                   <pic:spPr bwMode="auto">
                     <a:xfrm>
                       <a:off x="0" y="0"/>
-                      <a:ext cx="5943600" cy="3200400"/>
+                      <a:ext cx="5481429" cy="2951538"/>
                     </a:xfrm>
                     <a:prstGeom prst="rect">
                       <a:avLst/>
@@ -2227,12 +2519,8 @@
       <w:pPr>
         <w:jc w:val="center"/>
       </w:pPr>
-    </w:p>
-    <w:p>
-      <w:pPr>
-        <w:jc w:val="center"/>
-      </w:pPr>
-      <w:r>
+      <w:r>
+        <w:lastRenderedPageBreak/>
         <w:t>Conclusion</w:t>
       </w:r>
     </w:p>
@@ -2247,7 +2535,6 @@
         </w:rPr>
       </w:pPr>
       <w:r>
-        <w:lastRenderedPageBreak/>
         <w:tab/>
         <w:t>[</w:t>
       </w:r>
@@ -2494,25 +2781,12 @@
           <w:szCs w:val="21"/>
           <w:shd w:val="clear" w:color="auto" w:fill="FFFFFF"/>
         </w:rPr>
-        <w:t>is on the Fourth of July.  When you observe fireworks from a significant distance, you are ab</w:t>
-      </w:r>
-      <w:bookmarkStart w:id="0" w:name="_GoBack"/>
-      <w:bookmarkEnd w:id="0"/>
-      <w:r>
-        <w:rPr>
-          <w:rFonts w:eastAsiaTheme="minorEastAsia"/>
-          <w:bCs/>
-          <w:color w:val="252525"/>
-          <w:szCs w:val="21"/>
-          <w:shd w:val="clear" w:color="auto" w:fill="FFFFFF"/>
-        </w:rPr>
-        <w:t>le to perceive the firework’s shape, light, and color, but not sound until after a small instance of time.</w:t>
+        <w:t>is on the Fourth of July.  When you observe fireworks from a significant distance, you are able to perceive the firework’s shape, light, and color, but not sound until after a small instance of time.</w:t>
       </w:r>
       <w:r>
         <w:t xml:space="preserve"> </w:t>
       </w:r>
     </w:p>
-    <w:p/>
     <w:p>
       <w:r>
         <w:tab/>
@@ -2565,40 +2839,43 @@
         </w:rPr>
       </w:pPr>
       <w:r>
-        <w:t>3. The speed of sound in air decreases as the temperature decreases. Our measurements would change to reflect this.</w:t>
-      </w:r>
-      <w:r>
-        <w:t xml:space="preserve"> How exactly would they change?</w:t>
-      </w:r>
-      <w:r>
-        <w:t xml:space="preserve"> </w:t>
-      </w:r>
-      <w:r>
-        <w:rPr>
-          <w:color w:val="FF0000"/>
-        </w:rPr>
-        <w:t xml:space="preserve">I think that our measurements of where we found resonance would be further apart since there is a longer wavelength because of the formula </w:t>
-      </w:r>
+        <w:t>3. The speed of sound in air decreases as the tempe</w:t>
+      </w:r>
+      <w:r>
+        <w:t>rature decreases. O</w:t>
+      </w:r>
+      <w:r>
+        <w:rPr>
+          <w:color w:val="000000" w:themeColor="text1"/>
+        </w:rPr>
+        <w:t>ur measurements of where w</w:t>
+      </w:r>
+      <w:r>
+        <w:rPr>
+          <w:color w:val="000000" w:themeColor="text1"/>
+        </w:rPr>
+        <w:t>e found resonance would be closer together since there is a shorter</w:t>
+      </w:r>
+      <w:r>
+        <w:rPr>
+          <w:color w:val="000000" w:themeColor="text1"/>
+        </w:rPr>
+        <w:t xml:space="preserve"> wavelength because of the </w:t>
+      </w:r>
+      <w:proofErr w:type="gramStart"/>
+      <w:r>
+        <w:rPr>
+          <w:color w:val="000000" w:themeColor="text1"/>
+        </w:rPr>
+        <w:t xml:space="preserve">formula </w:t>
+      </w:r>
+      <w:proofErr w:type="gramEnd"/>
       <m:oMath>
         <m:r>
           <w:rPr>
             <w:rFonts w:ascii="Cambria Math" w:hAnsi="Cambria Math"/>
           </w:rPr>
-          <m:t>v=f/</m:t>
-        </m:r>
-        <m:r>
-          <m:rPr>
-            <m:sty m:val="p"/>
-          </m:rPr>
-          <w:rPr>
-            <w:rStyle w:val="apple-converted-space"/>
-            <w:rFonts w:ascii="Cambria Math" w:hAnsi="Cambria Math" w:cs="Arial"/>
-            <w:color w:val="252525"/>
-            <w:sz w:val="21"/>
-            <w:szCs w:val="21"/>
-            <w:shd w:val="clear" w:color="auto" w:fill="FFFFFF"/>
-          </w:rPr>
-          <m:t> </m:t>
+          <m:t>v=f</m:t>
         </m:r>
         <m:r>
           <m:rPr>
@@ -2616,39 +2893,19 @@
         </m:r>
       </m:oMath>
       <w:r>
-        <w:t xml:space="preserve"> </w:t>
-      </w:r>
-      <w:r>
-        <w:rPr>
-          <w:rFonts w:ascii="Arial" w:hAnsi="Arial" w:cs="Arial"/>
-          <w:color w:val="222222"/>
-          <w:shd w:val="clear" w:color="auto" w:fill="FFFFFF"/>
-        </w:rPr>
-        <w:t>¯\_(</w:t>
-      </w:r>
-      <w:r>
-        <w:rPr>
-          <w:rFonts w:ascii="MS Gothic" w:hAnsi="MS Gothic" w:cs="MS Gothic"/>
-          <w:color w:val="222222"/>
-          <w:shd w:val="clear" w:color="auto" w:fill="FFFFFF"/>
-        </w:rPr>
-        <w:t>ツ</w:t>
-      </w:r>
-      <w:r>
-        <w:rPr>
-          <w:rFonts w:ascii="Arial" w:hAnsi="Arial" w:cs="Arial"/>
-          <w:color w:val="222222"/>
-          <w:shd w:val="clear" w:color="auto" w:fill="FFFFFF"/>
-        </w:rPr>
-        <w:t>)_/¯</w:t>
-      </w:r>
-      <w:r>
-        <w:rPr>
-          <w:rFonts w:ascii="Arial" w:hAnsi="Arial" w:cs="Arial"/>
-          <w:color w:val="222222"/>
-          <w:shd w:val="clear" w:color="auto" w:fill="FFFFFF"/>
-        </w:rPr>
-        <w:t xml:space="preserve"> </w:t>
+        <w:t>. The speed would be decreasing, and the frequency</w:t>
+      </w:r>
+      <w:r>
+        <w:t xml:space="preserve"> doesn’t change since we’d be using the same tuning forks</w:t>
+      </w:r>
+      <w:r>
+        <w:t xml:space="preserve">, so the wavelength must </w:t>
+      </w:r>
+      <w:r>
+        <w:t>also decrease</w:t>
+      </w:r>
+      <w:r>
+        <w:t>.</w:t>
       </w:r>
     </w:p>
     <w:p>
@@ -2658,46 +2915,97 @@
         </w:rPr>
       </w:pPr>
       <w:r>
-        <w:t xml:space="preserve">4. Well, I guess you’d be finding the speed of sound in water instead of air. That would probably change some things. </w:t>
-      </w:r>
-      <w:r>
-        <w:rPr>
-          <w:color w:val="FF0000"/>
-        </w:rPr>
-        <w:t xml:space="preserve">Well, I guess since we know that sound travels faster in water, and we know the frequency of the tuning fork won’t change, the </w:t>
-      </w:r>
-      <w:r>
-        <w:rPr>
-          <w:color w:val="FF0000"/>
-        </w:rPr>
-        <w:t>wavelength must decrease. My guess is that the measurements of the resonance points will be closer together.</w:t>
-      </w:r>
-    </w:p>
-    <w:p>
-      <w:pPr>
-        <w:rPr>
-          <w:color w:val="FF0000"/>
-        </w:rPr>
-      </w:pPr>
+        <w:t xml:space="preserve">4. </w:t>
+      </w:r>
+      <w:r>
+        <w:rPr>
+          <w:color w:val="000000" w:themeColor="text1"/>
+        </w:rPr>
+        <w:t>Well, s</w:t>
+      </w:r>
+      <w:r>
+        <w:rPr>
+          <w:color w:val="000000" w:themeColor="text1"/>
+        </w:rPr>
+        <w:t xml:space="preserve">ince we know that sound travels faster in water, and we know the frequency of the tuning fork won’t change, the </w:t>
+      </w:r>
+      <w:r>
+        <w:rPr>
+          <w:color w:val="000000" w:themeColor="text1"/>
+        </w:rPr>
+        <w:t>wavelength m</w:t>
+      </w:r>
+      <w:r>
+        <w:rPr>
+          <w:color w:val="000000" w:themeColor="text1"/>
+        </w:rPr>
+        <w:t>ust in</w:t>
+      </w:r>
+      <w:r>
+        <w:rPr>
+          <w:color w:val="000000" w:themeColor="text1"/>
+        </w:rPr>
+        <w:t>crease. T</w:t>
+      </w:r>
+      <w:r>
+        <w:rPr>
+          <w:color w:val="000000" w:themeColor="text1"/>
+        </w:rPr>
+        <w:t>h</w:t>
+      </w:r>
+      <w:r>
+        <w:rPr>
+          <w:color w:val="000000" w:themeColor="text1"/>
+        </w:rPr>
+        <w:t>us, th</w:t>
+      </w:r>
+      <w:r>
+        <w:rPr>
+          <w:color w:val="000000" w:themeColor="text1"/>
+        </w:rPr>
+        <w:t>e measurements of the resonanc</w:t>
+      </w:r>
+      <w:r>
+        <w:rPr>
+          <w:color w:val="000000" w:themeColor="text1"/>
+        </w:rPr>
+        <w:t>e points will be further apart</w:t>
+      </w:r>
+      <w:r>
+        <w:rPr>
+          <w:color w:val="000000" w:themeColor="text1"/>
+        </w:rPr>
+        <w:t>.</w:t>
+      </w:r>
+    </w:p>
+    <w:p>
       <w:r>
         <w:t xml:space="preserve">5. </w:t>
       </w:r>
       <w:r>
-        <w:t>Well if you’re on the Moon you’re certainly not finding the speed of sound in air.</w:t>
-      </w:r>
-      <w:r>
-        <w:t xml:space="preserve"> Or maybe you are and I’m somehow that dumb.</w:t>
-      </w:r>
-      <w:r>
-        <w:t xml:space="preserve"> </w:t>
-      </w:r>
-      <w:r>
-        <w:rPr>
-          <w:color w:val="FF0000"/>
-        </w:rPr>
-        <w:t>If you’re doing this experiment on the moon, I don’t think you’re qualified to be on the moon. I hope the astronaut cracks his helmet with the tuning fork so he can’t reproduce.</w:t>
-      </w:r>
-    </w:p>
+        <w:t>Well</w:t>
+      </w:r>
+      <w:r>
+        <w:t>,</w:t>
+      </w:r>
+      <w:r>
+        <w:t xml:space="preserve"> if you’re on </w:t>
+      </w:r>
+      <w:r>
+        <w:t>the Moon there is n</w:t>
+      </w:r>
+      <w:r>
+        <w:t>o sound since there’</w:t>
+      </w:r>
+      <w:r>
+        <w:t>s no medium</w:t>
+      </w:r>
+      <w:r>
+        <w:t xml:space="preserve"> for it to travel through.</w:t>
+      </w:r>
+    </w:p>
+    <w:p/>
+    <w:p/>
     <w:p>
       <w:pPr>
         <w:jc w:val="center"/>
@@ -2739,6 +3047,28 @@
       <w:r>
         <w:t>., 23 Jan. 2012. Web. 14 Nov. 2016. &lt;https://explorecuriocity.org/Explore/ArticleId/187/how-did-scientists-figure-out-the-speed-of-sound-and-light-187.aspx&gt;.</w:t>
       </w:r>
+    </w:p>
+    <w:p>
+      <w:pPr>
+        <w:pStyle w:val="ListParagraph"/>
+        <w:numPr>
+          <w:ilvl w:val="0"/>
+          <w:numId w:val="6"/>
+        </w:numPr>
+      </w:pPr>
+      <w:r>
+        <w:t xml:space="preserve">Nave, C. R. "Closed Cylinder Air Column." Resonances of Closed Air Columns. Georgia State University, </w:t>
+      </w:r>
+      <w:proofErr w:type="spellStart"/>
+      <w:r>
+        <w:t>n.d.</w:t>
+      </w:r>
+      <w:proofErr w:type="spellEnd"/>
+      <w:r>
+        <w:t xml:space="preserve"> Web. 14 Nov. 2016.</w:t>
+      </w:r>
+      <w:bookmarkStart w:id="0" w:name="_GoBack"/>
+      <w:bookmarkEnd w:id="0"/>
     </w:p>
     <w:sectPr>
       <w:headerReference w:type="first" r:id="rId9"/>
@@ -2753,7 +3083,7 @@
 </file>
 
 <file path=word/endnotes.xml><?xml version="1.0" encoding="utf-8"?>
-<w:endnotes xmlns:wpc="http://schemas.microsoft.com/office/word/2010/wordprocessingCanvas" xmlns:cx="http://schemas.microsoft.com/office/drawing/2014/chartex" xmlns:cx1="http://schemas.microsoft.com/office/drawing/2015/9/8/chartex" xmlns:cx2="http://schemas.microsoft.com/office/drawing/2015/10/21/chartex" xmlns:cx3="http://schemas.microsoft.com/office/drawing/2016/5/9/chartex" xmlns:cx4="http://schemas.microsoft.com/office/drawing/2016/5/10/chartex" xmlns:cx5="http://schemas.microsoft.com/office/drawing/2016/5/11/chartex" xmlns:mc="http://schemas.openxmlformats.org/markup-compatibility/2006" xmlns:o="urn:schemas-microsoft-com:office:office" xmlns:r="http://schemas.openxmlformats.org/officeDocument/2006/relationships" xmlns:m="http://schemas.openxmlformats.org/officeDocument/2006/math" xmlns:v="urn:schemas-microsoft-com:vml" xmlns:wp14="http://schemas.microsoft.com/office/word/2010/wordprocessingDrawing" xmlns:wp="http://schemas.openxmlformats.org/drawingml/2006/wordprocessingDrawing" xmlns:w10="urn:schemas-microsoft-com:office:word" xmlns:w="http://schemas.openxmlformats.org/wordprocessingml/2006/main" xmlns:w14="http://schemas.microsoft.com/office/word/2010/wordml" xmlns:w15="http://schemas.microsoft.com/office/word/2012/wordml" xmlns:w16se="http://schemas.microsoft.com/office/word/2015/wordml/symex" xmlns:wpg="http://schemas.microsoft.com/office/word/2010/wordprocessingGroup" xmlns:wpi="http://schemas.microsoft.com/office/word/2010/wordprocessingInk" xmlns:wne="http://schemas.microsoft.com/office/word/2006/wordml" xmlns:wps="http://schemas.microsoft.com/office/word/2010/wordprocessingShape" mc:Ignorable="w14 w15 w16se wp14">
+<w:endnotes xmlns:wpc="http://schemas.microsoft.com/office/word/2010/wordprocessingCanvas" xmlns:mc="http://schemas.openxmlformats.org/markup-compatibility/2006" xmlns:o="urn:schemas-microsoft-com:office:office" xmlns:r="http://schemas.openxmlformats.org/officeDocument/2006/relationships" xmlns:m="http://schemas.openxmlformats.org/officeDocument/2006/math" xmlns:v="urn:schemas-microsoft-com:vml" xmlns:wp14="http://schemas.microsoft.com/office/word/2010/wordprocessingDrawing" xmlns:wp="http://schemas.openxmlformats.org/drawingml/2006/wordprocessingDrawing" xmlns:w10="urn:schemas-microsoft-com:office:word" xmlns:w="http://schemas.openxmlformats.org/wordprocessingml/2006/main" xmlns:w14="http://schemas.microsoft.com/office/word/2010/wordml" xmlns:w15="http://schemas.microsoft.com/office/word/2012/wordml" xmlns:wpg="http://schemas.microsoft.com/office/word/2010/wordprocessingGroup" xmlns:wpi="http://schemas.microsoft.com/office/word/2010/wordprocessingInk" xmlns:wne="http://schemas.microsoft.com/office/word/2006/wordml" xmlns:wps="http://schemas.microsoft.com/office/word/2010/wordprocessingShape" mc:Ignorable="w14 w15 wp14">
   <w:endnote w:type="separator" w:id="-1">
     <w:p>
       <w:pPr>
@@ -2778,7 +3108,7 @@
 </file>
 
 <file path=word/footnotes.xml><?xml version="1.0" encoding="utf-8"?>
-<w:footnotes xmlns:wpc="http://schemas.microsoft.com/office/word/2010/wordprocessingCanvas" xmlns:cx="http://schemas.microsoft.com/office/drawing/2014/chartex" xmlns:cx1="http://schemas.microsoft.com/office/drawing/2015/9/8/chartex" xmlns:cx2="http://schemas.microsoft.com/office/drawing/2015/10/21/chartex" xmlns:cx3="http://schemas.microsoft.com/office/drawing/2016/5/9/chartex" xmlns:cx4="http://schemas.microsoft.com/office/drawing/2016/5/10/chartex" xmlns:cx5="http://schemas.microsoft.com/office/drawing/2016/5/11/chartex" xmlns:mc="http://schemas.openxmlformats.org/markup-compatibility/2006" xmlns:o="urn:schemas-microsoft-com:office:office" xmlns:r="http://schemas.openxmlformats.org/officeDocument/2006/relationships" xmlns:m="http://schemas.openxmlformats.org/officeDocument/2006/math" xmlns:v="urn:schemas-microsoft-com:vml" xmlns:wp14="http://schemas.microsoft.com/office/word/2010/wordprocessingDrawing" xmlns:wp="http://schemas.openxmlformats.org/drawingml/2006/wordprocessingDrawing" xmlns:w10="urn:schemas-microsoft-com:office:word" xmlns:w="http://schemas.openxmlformats.org/wordprocessingml/2006/main" xmlns:w14="http://schemas.microsoft.com/office/word/2010/wordml" xmlns:w15="http://schemas.microsoft.com/office/word/2012/wordml" xmlns:w16se="http://schemas.microsoft.com/office/word/2015/wordml/symex" xmlns:wpg="http://schemas.microsoft.com/office/word/2010/wordprocessingGroup" xmlns:wpi="http://schemas.microsoft.com/office/word/2010/wordprocessingInk" xmlns:wne="http://schemas.microsoft.com/office/word/2006/wordml" xmlns:wps="http://schemas.microsoft.com/office/word/2010/wordprocessingShape" mc:Ignorable="w14 w15 w16se wp14">
+<w:footnotes xmlns:wpc="http://schemas.microsoft.com/office/word/2010/wordprocessingCanvas" xmlns:mc="http://schemas.openxmlformats.org/markup-compatibility/2006" xmlns:o="urn:schemas-microsoft-com:office:office" xmlns:r="http://schemas.openxmlformats.org/officeDocument/2006/relationships" xmlns:m="http://schemas.openxmlformats.org/officeDocument/2006/math" xmlns:v="urn:schemas-microsoft-com:vml" xmlns:wp14="http://schemas.microsoft.com/office/word/2010/wordprocessingDrawing" xmlns:wp="http://schemas.openxmlformats.org/drawingml/2006/wordprocessingDrawing" xmlns:w10="urn:schemas-microsoft-com:office:word" xmlns:w="http://schemas.openxmlformats.org/wordprocessingml/2006/main" xmlns:w14="http://schemas.microsoft.com/office/word/2010/wordml" xmlns:w15="http://schemas.microsoft.com/office/word/2012/wordml" xmlns:wpg="http://schemas.microsoft.com/office/word/2010/wordprocessingGroup" xmlns:wpi="http://schemas.microsoft.com/office/word/2010/wordprocessingInk" xmlns:wne="http://schemas.microsoft.com/office/word/2006/wordml" xmlns:wps="http://schemas.microsoft.com/office/word/2010/wordprocessingShape" mc:Ignorable="w14 w15 wp14">
   <w:footnote w:type="separator" w:id="-1">
     <w:p>
       <w:pPr>
@@ -2803,7 +3133,7 @@
 </file>
 
 <file path=word/header1.xml><?xml version="1.0" encoding="utf-8"?>
-<w:hdr xmlns:wpc="http://schemas.microsoft.com/office/word/2010/wordprocessingCanvas" xmlns:cx="http://schemas.microsoft.com/office/drawing/2014/chartex" xmlns:cx1="http://schemas.microsoft.com/office/drawing/2015/9/8/chartex" xmlns:cx2="http://schemas.microsoft.com/office/drawing/2015/10/21/chartex" xmlns:cx3="http://schemas.microsoft.com/office/drawing/2016/5/9/chartex" xmlns:cx4="http://schemas.microsoft.com/office/drawing/2016/5/10/chartex" xmlns:cx5="http://schemas.microsoft.com/office/drawing/2016/5/11/chartex" xmlns:mc="http://schemas.openxmlformats.org/markup-compatibility/2006" xmlns:o="urn:schemas-microsoft-com:office:office" xmlns:r="http://schemas.openxmlformats.org/officeDocument/2006/relationships" xmlns:m="http://schemas.openxmlformats.org/officeDocument/2006/math" xmlns:v="urn:schemas-microsoft-com:vml" xmlns:wp14="http://schemas.microsoft.com/office/word/2010/wordprocessingDrawing" xmlns:wp="http://schemas.openxmlformats.org/drawingml/2006/wordprocessingDrawing" xmlns:w10="urn:schemas-microsoft-com:office:word" xmlns:w="http://schemas.openxmlformats.org/wordprocessingml/2006/main" xmlns:w14="http://schemas.microsoft.com/office/word/2010/wordml" xmlns:w15="http://schemas.microsoft.com/office/word/2012/wordml" xmlns:w16se="http://schemas.microsoft.com/office/word/2015/wordml/symex" xmlns:wpg="http://schemas.microsoft.com/office/word/2010/wordprocessingGroup" xmlns:wpi="http://schemas.microsoft.com/office/word/2010/wordprocessingInk" xmlns:wne="http://schemas.microsoft.com/office/word/2006/wordml" xmlns:wps="http://schemas.microsoft.com/office/word/2010/wordprocessingShape" mc:Ignorable="w14 w15 w16se wp14">
+<w:hdr xmlns:wpc="http://schemas.microsoft.com/office/word/2010/wordprocessingCanvas" xmlns:mc="http://schemas.openxmlformats.org/markup-compatibility/2006" xmlns:o="urn:schemas-microsoft-com:office:office" xmlns:r="http://schemas.openxmlformats.org/officeDocument/2006/relationships" xmlns:m="http://schemas.openxmlformats.org/officeDocument/2006/math" xmlns:v="urn:schemas-microsoft-com:vml" xmlns:wp14="http://schemas.microsoft.com/office/word/2010/wordprocessingDrawing" xmlns:wp="http://schemas.openxmlformats.org/drawingml/2006/wordprocessingDrawing" xmlns:w10="urn:schemas-microsoft-com:office:word" xmlns:w="http://schemas.openxmlformats.org/wordprocessingml/2006/main" xmlns:w14="http://schemas.microsoft.com/office/word/2010/wordml" xmlns:w15="http://schemas.microsoft.com/office/word/2012/wordml" xmlns:wpg="http://schemas.microsoft.com/office/word/2010/wordprocessingGroup" xmlns:wpi="http://schemas.microsoft.com/office/word/2010/wordprocessingInk" xmlns:wne="http://schemas.microsoft.com/office/word/2006/wordml" xmlns:wps="http://schemas.microsoft.com/office/word/2010/wordprocessingShape" mc:Ignorable="w14 w15 wp14">
   <w:p>
     <w:pPr>
       <w:pStyle w:val="Header"/>
@@ -2854,18 +3184,8 @@
         <w:szCs w:val="20"/>
         <w:u w:val="single"/>
       </w:rPr>
-      <w:t xml:space="preserve">Edmond </w:t>
+      <w:t>Edmond Klarić</w:t>
     </w:r>
-    <w:proofErr w:type="spellStart"/>
-    <w:r>
-      <w:rPr>
-        <w:sz w:val="20"/>
-        <w:szCs w:val="20"/>
-        <w:u w:val="single"/>
-      </w:rPr>
-      <w:t>Klarić</w:t>
-    </w:r>
-    <w:proofErr w:type="spellEnd"/>
     <w:r>
       <w:rPr>
         <w:sz w:val="20"/>
@@ -2912,7 +3232,7 @@
 </file>
 
 <file path=word/numbering.xml><?xml version="1.0" encoding="utf-8"?>
-<w:numbering xmlns:wpc="http://schemas.microsoft.com/office/word/2010/wordprocessingCanvas" xmlns:cx="http://schemas.microsoft.com/office/drawing/2014/chartex" xmlns:cx1="http://schemas.microsoft.com/office/drawing/2015/9/8/chartex" xmlns:cx2="http://schemas.microsoft.com/office/drawing/2015/10/21/chartex" xmlns:cx3="http://schemas.microsoft.com/office/drawing/2016/5/9/chartex" xmlns:cx4="http://schemas.microsoft.com/office/drawing/2016/5/10/chartex" xmlns:cx5="http://schemas.microsoft.com/office/drawing/2016/5/11/chartex" xmlns:mc="http://schemas.openxmlformats.org/markup-compatibility/2006" xmlns:o="urn:schemas-microsoft-com:office:office" xmlns:r="http://schemas.openxmlformats.org/officeDocument/2006/relationships" xmlns:m="http://schemas.openxmlformats.org/officeDocument/2006/math" xmlns:v="urn:schemas-microsoft-com:vml" xmlns:wp14="http://schemas.microsoft.com/office/word/2010/wordprocessingDrawing" xmlns:wp="http://schemas.openxmlformats.org/drawingml/2006/wordprocessingDrawing" xmlns:w10="urn:schemas-microsoft-com:office:word" xmlns:w="http://schemas.openxmlformats.org/wordprocessingml/2006/main" xmlns:w14="http://schemas.microsoft.com/office/word/2010/wordml" xmlns:w15="http://schemas.microsoft.com/office/word/2012/wordml" xmlns:w16se="http://schemas.microsoft.com/office/word/2015/wordml/symex" xmlns:wpg="http://schemas.microsoft.com/office/word/2010/wordprocessingGroup" xmlns:wpi="http://schemas.microsoft.com/office/word/2010/wordprocessingInk" xmlns:wne="http://schemas.microsoft.com/office/word/2006/wordml" xmlns:wps="http://schemas.microsoft.com/office/word/2010/wordprocessingShape" mc:Ignorable="w14 w15 w16se wp14">
+<w:numbering xmlns:wpc="http://schemas.microsoft.com/office/word/2010/wordprocessingCanvas" xmlns:mc="http://schemas.openxmlformats.org/markup-compatibility/2006" xmlns:o="urn:schemas-microsoft-com:office:office" xmlns:r="http://schemas.openxmlformats.org/officeDocument/2006/relationships" xmlns:m="http://schemas.openxmlformats.org/officeDocument/2006/math" xmlns:v="urn:schemas-microsoft-com:vml" xmlns:wp14="http://schemas.microsoft.com/office/word/2010/wordprocessingDrawing" xmlns:wp="http://schemas.openxmlformats.org/drawingml/2006/wordprocessingDrawing" xmlns:w10="urn:schemas-microsoft-com:office:word" xmlns:w="http://schemas.openxmlformats.org/wordprocessingml/2006/main" xmlns:w14="http://schemas.microsoft.com/office/word/2010/wordml" xmlns:w15="http://schemas.microsoft.com/office/word/2012/wordml" xmlns:wpg="http://schemas.microsoft.com/office/word/2010/wordprocessingGroup" xmlns:wpi="http://schemas.microsoft.com/office/word/2010/wordprocessingInk" xmlns:wne="http://schemas.microsoft.com/office/word/2006/wordml" xmlns:wps="http://schemas.microsoft.com/office/word/2010/wordprocessingShape" mc:Ignorable="w14 w15 wp14">
   <w:abstractNum w:abstractNumId="0" w15:restartNumberingAfterBreak="0">
     <w:nsid w:val="20A63405"/>
     <w:multiLevelType w:val="hybridMultilevel"/>
@@ -3469,7 +3789,7 @@
 </file>
 
 <file path=word/styles.xml><?xml version="1.0" encoding="utf-8"?>
-<w:styles xmlns:mc="http://schemas.openxmlformats.org/markup-compatibility/2006" xmlns:r="http://schemas.openxmlformats.org/officeDocument/2006/relationships" xmlns:w="http://schemas.openxmlformats.org/wordprocessingml/2006/main" xmlns:w14="http://schemas.microsoft.com/office/word/2010/wordml" xmlns:w15="http://schemas.microsoft.com/office/word/2012/wordml" xmlns:w16se="http://schemas.microsoft.com/office/word/2015/wordml/symex" mc:Ignorable="w14 w15 w16se">
+<w:styles xmlns:mc="http://schemas.openxmlformats.org/markup-compatibility/2006" xmlns:r="http://schemas.openxmlformats.org/officeDocument/2006/relationships" xmlns:w="http://schemas.openxmlformats.org/wordprocessingml/2006/main" xmlns:w14="http://schemas.microsoft.com/office/word/2010/wordml" xmlns:w15="http://schemas.microsoft.com/office/word/2012/wordml" mc:Ignorable="w14 w15">
   <w:docDefaults>
     <w:rPrDefault>
       <w:rPr>
@@ -3485,7 +3805,7 @@
       </w:pPr>
     </w:pPrDefault>
   </w:docDefaults>
-  <w:latentStyles w:defLockedState="0" w:defUIPriority="99" w:defSemiHidden="0" w:defUnhideWhenUsed="0" w:defQFormat="0" w:count="374">
+  <w:latentStyles w:defLockedState="0" w:defUIPriority="99" w:defSemiHidden="0" w:defUnhideWhenUsed="0" w:defQFormat="0" w:count="371">
     <w:lsdException w:name="Normal" w:uiPriority="0" w:qFormat="1"/>
     <w:lsdException w:name="heading 1" w:uiPriority="9" w:qFormat="1"/>
     <w:lsdException w:name="heading 2" w:semiHidden="1" w:uiPriority="9" w:unhideWhenUsed="1" w:qFormat="1"/>
@@ -3591,6 +3911,7 @@
     <w:lsdException w:name="HTML Sample" w:semiHidden="1" w:unhideWhenUsed="1"/>
     <w:lsdException w:name="HTML Typewriter" w:semiHidden="1" w:unhideWhenUsed="1"/>
     <w:lsdException w:name="HTML Variable" w:semiHidden="1" w:unhideWhenUsed="1"/>
+    <w:lsdException w:name="Normal Table" w:semiHidden="1" w:unhideWhenUsed="1"/>
     <w:lsdException w:name="annotation subject" w:semiHidden="1" w:unhideWhenUsed="1"/>
     <w:lsdException w:name="No List" w:semiHidden="1" w:unhideWhenUsed="1"/>
     <w:lsdException w:name="Outline List 1" w:semiHidden="1" w:unhideWhenUsed="1"/>
@@ -3635,6 +3956,7 @@
     <w:lsdException w:name="Table Professional" w:semiHidden="1" w:unhideWhenUsed="1"/>
     <w:lsdException w:name="Table Subtle 1" w:semiHidden="1" w:unhideWhenUsed="1"/>
     <w:lsdException w:name="Table Subtle 2" w:semiHidden="1" w:unhideWhenUsed="1"/>
+    <w:lsdException w:name="Table Web 1" w:semiHidden="1" w:unhideWhenUsed="1"/>
     <w:lsdException w:name="Table Web 2" w:semiHidden="1" w:unhideWhenUsed="1"/>
     <w:lsdException w:name="Table Web 3" w:semiHidden="1" w:unhideWhenUsed="1"/>
     <w:lsdException w:name="Balloon Text" w:semiHidden="1" w:unhideWhenUsed="1"/>
@@ -3855,9 +4177,6 @@
     <w:lsdException w:name="List Table 5 Dark Accent 6" w:uiPriority="50"/>
     <w:lsdException w:name="List Table 6 Colorful Accent 6" w:uiPriority="51"/>
     <w:lsdException w:name="List Table 7 Colorful Accent 6" w:uiPriority="52"/>
-    <w:lsdException w:name="Mention" w:semiHidden="1" w:unhideWhenUsed="1"/>
-    <w:lsdException w:name="Smart Hyperlink" w:semiHidden="1" w:unhideWhenUsed="1"/>
-    <w:lsdException w:name="Hashtag" w:semiHidden="1" w:unhideWhenUsed="1"/>
   </w:latentStyles>
   <w:style w:type="paragraph" w:default="1" w:styleId="Normal">
     <w:name w:val="Normal"/>
@@ -4248,7 +4567,7 @@
 </file>
 
 <file path=customXml/itemProps1.xml><?xml version="1.0" encoding="utf-8"?>
-<ds:datastoreItem xmlns:ds="http://schemas.openxmlformats.org/officeDocument/2006/customXml" ds:itemID="{1EF86835-F81E-4BAA-8460-1878B73272D5}">
+<ds:datastoreItem xmlns:ds="http://schemas.openxmlformats.org/officeDocument/2006/customXml" ds:itemID="{DE08EB8D-C518-4EF6-8045-67EC09CDC547}">
   <ds:schemaRefs>
     <ds:schemaRef ds:uri="http://schemas.openxmlformats.org/officeDocument/2006/bibliography"/>
   </ds:schemaRefs>

</xml_diff>